<commit_message>
fix pz and marker button (line)
</commit_message>
<xml_diff>
--- a/PZ.docx
+++ b/PZ.docx
@@ -1,6 +1,6 @@
 
 <file path=word/document.xml><?xml version="1.0" encoding="utf-8"?>
-<w:document xmlns:wpc="http://schemas.microsoft.com/office/word/2010/wordprocessingCanvas" xmlns:mc="http://schemas.openxmlformats.org/markup-compatibility/2006" xmlns:o="urn:schemas-microsoft-com:office:office" xmlns:r="http://schemas.openxmlformats.org/officeDocument/2006/relationships" xmlns:m="http://schemas.openxmlformats.org/officeDocument/2006/math" xmlns:v="urn:schemas-microsoft-com:vml" xmlns:wp14="http://schemas.microsoft.com/office/word/2010/wordprocessingDrawing" xmlns:wp="http://schemas.openxmlformats.org/drawingml/2006/wordprocessingDrawing" xmlns:w10="urn:schemas-microsoft-com:office:word" xmlns:w="http://schemas.openxmlformats.org/wordprocessingml/2006/main" xmlns:w14="http://schemas.microsoft.com/office/word/2010/wordml" xmlns:wpg="http://schemas.microsoft.com/office/word/2010/wordprocessingGroup" xmlns:wpi="http://schemas.microsoft.com/office/word/2010/wordprocessingInk" xmlns:wne="http://schemas.microsoft.com/office/word/2006/wordml" xmlns:wps="http://schemas.microsoft.com/office/word/2010/wordprocessingShape" mc:Ignorable="w14 wp14">
+<w:document xmlns:ve="http://schemas.openxmlformats.org/markup-compatibility/2006" xmlns:o="urn:schemas-microsoft-com:office:office" xmlns:r="http://schemas.openxmlformats.org/officeDocument/2006/relationships" xmlns:m="http://schemas.openxmlformats.org/officeDocument/2006/math" xmlns:v="urn:schemas-microsoft-com:vml" xmlns:wp="http://schemas.openxmlformats.org/drawingml/2006/wordprocessingDrawing" xmlns:w10="urn:schemas-microsoft-com:office:word" xmlns:w="http://schemas.openxmlformats.org/wordprocessingml/2006/main" xmlns:wne="http://schemas.microsoft.com/office/word/2006/wordml">
   <w:body>
     <w:p>
       <w:pPr>
@@ -2993,27 +2993,17 @@
       <w:r>
         <w:t xml:space="preserve"> </w:t>
       </w:r>
-      <w:r>
-        <w:fldChar w:fldCharType="begin"/>
-      </w:r>
-      <w:r>
-        <w:instrText xml:space="preserve"> REF fig_ar_radio_shema \h  \* MERGEFORMAT </w:instrText>
-      </w:r>
-      <w:r>
-        <w:fldChar w:fldCharType="separate"/>
-      </w:r>
-      <w:r>
-        <w:rPr>
-          <w:noProof/>
-        </w:rPr>
-        <w:t>1</w:t>
-      </w:r>
-      <w:r>
-        <w:t>.1</w:t>
-      </w:r>
-      <w:r>
-        <w:fldChar w:fldCharType="end"/>
-      </w:r>
+      <w:fldSimple w:instr=" REF fig_ar_radio_shema \h  \* MERGEFORMAT ">
+        <w:r>
+          <w:rPr>
+            <w:noProof/>
+          </w:rPr>
+          <w:t>1</w:t>
+        </w:r>
+        <w:r>
+          <w:t>.1</w:t>
+        </w:r>
+      </w:fldSimple>
       <w:r>
         <w:t xml:space="preserve"> зображена схема характерографа</w:t>
       </w:r>
@@ -3028,7 +3018,6 @@
           <w:id w:val="2006791"/>
           <w:citation/>
         </w:sdtPr>
-        <w:sdtEndPr/>
         <w:sdtContent>
           <w:r>
             <w:fldChar w:fldCharType="begin"/>
@@ -3114,7 +3103,7 @@
       <w:pPr>
         <w:pStyle w:val="a5"/>
         <w:rPr>
-          <w:lang w:val="en-US"/>
+          <w:lang w:val="ru-RU"/>
         </w:rPr>
       </w:pPr>
       <w:r>
@@ -3199,7 +3188,7 @@
                     </pic:cNvPicPr>
                   </pic:nvPicPr>
                   <pic:blipFill>
-                    <a:blip r:embed="rId9" cstate="print"/>
+                    <a:blip r:embed="rId8" cstate="print"/>
                     <a:srcRect/>
                     <a:stretch>
                       <a:fillRect/>
@@ -3232,7 +3221,7 @@
       <w:pPr>
         <w:pStyle w:val="ae"/>
         <w:rPr>
-          <w:lang w:val="en-US"/>
+          <w:lang w:val="ru-RU"/>
         </w:rPr>
       </w:pPr>
       <w:r>
@@ -3392,7 +3381,6 @@
           <w:id w:val="8576641"/>
           <w:citation/>
         </w:sdtPr>
-        <w:sdtEndPr/>
         <w:sdtContent>
           <w:r>
             <w:fldChar w:fldCharType="begin"/>
@@ -3546,7 +3534,7 @@
                     </pic:cNvPicPr>
                   </pic:nvPicPr>
                   <pic:blipFill>
-                    <a:blip r:embed="rId10" cstate="print"/>
+                    <a:blip r:embed="rId9" cstate="print"/>
                     <a:srcRect/>
                     <a:stretch>
                       <a:fillRect/>
@@ -3866,21 +3854,11 @@
       <w:r>
         <w:t> </w:t>
       </w:r>
-      <w:r>
-        <w:fldChar w:fldCharType="begin"/>
-      </w:r>
-      <w:r>
-        <w:instrText xml:space="preserve"> REF fig_ar_L2_shema \h  \* MERGEFORMAT </w:instrText>
-      </w:r>
-      <w:r>
-        <w:fldChar w:fldCharType="separate"/>
-      </w:r>
-      <w:r>
-        <w:t>1.3</w:t>
-      </w:r>
-      <w:r>
-        <w:fldChar w:fldCharType="end"/>
-      </w:r>
+      <w:fldSimple w:instr=" REF fig_ar_L2_shema \h  \* MERGEFORMAT ">
+        <w:r>
+          <w:t>1.3</w:t>
+        </w:r>
+      </w:fldSimple>
       <w:r>
         <w:t>. Основними вузлами приладу є: джерело живлення колектор</w:t>
       </w:r>
@@ -3915,7 +3893,7 @@
                     </pic:cNvPicPr>
                   </pic:nvPicPr>
                   <pic:blipFill>
-                    <a:blip r:embed="rId11" cstate="print"/>
+                    <a:blip r:embed="rId10" cstate="print"/>
                     <a:srcRect/>
                     <a:stretch>
                       <a:fillRect/>
@@ -4079,21 +4057,11 @@
       <w:r>
         <w:t> </w:t>
       </w:r>
-      <w:r>
-        <w:fldChar w:fldCharType="begin"/>
-      </w:r>
-      <w:r>
-        <w:instrText xml:space="preserve"> REF fig_ar_L2_shema \h  \* MERGEFORMAT </w:instrText>
-      </w:r>
-      <w:r>
-        <w:fldChar w:fldCharType="separate"/>
-      </w:r>
-      <w:r>
-        <w:t>1.3</w:t>
-      </w:r>
-      <w:r>
-        <w:fldChar w:fldCharType="end"/>
-      </w:r>
+      <w:fldSimple w:instr=" REF fig_ar_L2_shema \h  \* MERGEFORMAT ">
+        <w:r>
+          <w:t>1.3</w:t>
+        </w:r>
+      </w:fldSimple>
       <w:r>
         <w:t>).</w:t>
       </w:r>
@@ -4125,21 +4093,11 @@
       <w:r>
         <w:t>. </w:t>
       </w:r>
-      <w:r>
-        <w:fldChar w:fldCharType="begin"/>
-      </w:r>
-      <w:r>
-        <w:instrText xml:space="preserve"> REF fig_ar_L2_window \h  \* MERGEFORMAT </w:instrText>
-      </w:r>
-      <w:r>
-        <w:fldChar w:fldCharType="separate"/>
-      </w:r>
-      <w:r>
-        <w:t>1.4</w:t>
-      </w:r>
-      <w:r>
-        <w:fldChar w:fldCharType="end"/>
-      </w:r>
+      <w:fldSimple w:instr=" REF fig_ar_L2_window \h  \* MERGEFORMAT ">
+        <w:r>
+          <w:t>1.4</w:t>
+        </w:r>
+      </w:fldSimple>
       <w:r>
         <w:t xml:space="preserve"> зображено</w:t>
       </w:r>
@@ -4174,7 +4132,7 @@
                     </pic:cNvPicPr>
                   </pic:nvPicPr>
                   <pic:blipFill>
-                    <a:blip r:embed="rId12" cstate="print"/>
+                    <a:blip r:embed="rId11" cstate="print"/>
                     <a:srcRect/>
                     <a:stretch>
                       <a:fillRect/>
@@ -4315,7 +4273,6 @@
           <w:id w:val="8576643"/>
           <w:citation/>
         </w:sdtPr>
-        <w:sdtEndPr/>
         <w:sdtContent>
           <w:r>
             <w:fldChar w:fldCharType="begin"/>
@@ -4464,10 +4421,10 @@
                     </pic:cNvPicPr>
                   </pic:nvPicPr>
                   <pic:blipFill>
-                    <a:blip r:embed="rId13" cstate="print">
+                    <a:blip r:embed="rId12" cstate="print">
                       <a:extLst>
                         <a:ext uri="{28A0092B-C50C-407E-A947-70E740481C1C}">
-                          <a14:useLocalDpi xmlns:a14="http://schemas.microsoft.com/office/drawing/2010/main" val="0"/>
+                          <a14:useLocalDpi xmlns:a14="http://schemas.microsoft.com/office/drawing/2010/main" xmlns:wps="http://schemas.microsoft.com/office/word/2010/wordprocessingShape" xmlns:wpi="http://schemas.microsoft.com/office/word/2010/wordprocessingInk" xmlns:wpg="http://schemas.microsoft.com/office/word/2010/wordprocessingGroup" xmlns:w14="http://schemas.microsoft.com/office/word/2010/wordml" xmlns:w="http://schemas.openxmlformats.org/wordprocessingml/2006/main" xmlns:w10="urn:schemas-microsoft-com:office:word" xmlns:wp14="http://schemas.microsoft.com/office/word/2010/wordprocessingDrawing" xmlns:v="urn:schemas-microsoft-com:vml" xmlns:o="urn:schemas-microsoft-com:office:office" xmlns:mc="http://schemas.openxmlformats.org/markup-compatibility/2006" xmlns:wpc="http://schemas.microsoft.com/office/word/2010/wordprocessingCanvas" xmlns="" val="0"/>
                         </a:ext>
                       </a:extLst>
                     </a:blip>
@@ -4727,7 +4684,7 @@
       <w:tblPr>
         <w:tblStyle w:val="af2"/>
         <w:tblW w:w="0" w:type="auto"/>
-        <w:tblLook w:val="04A0" w:firstRow="1" w:lastRow="0" w:firstColumn="1" w:lastColumn="0" w:noHBand="0" w:noVBand="1"/>
+        <w:tblLook w:val="04A0"/>
       </w:tblPr>
       <w:tblGrid>
         <w:gridCol w:w="4522"/>
@@ -5816,7 +5773,6 @@
           <w:id w:val="8576644"/>
           <w:citation/>
         </w:sdtPr>
-        <w:sdtEndPr/>
         <w:sdtContent>
           <w:r>
             <w:fldChar w:fldCharType="begin"/>
@@ -5885,21 +5841,11 @@
       <w:r>
         <w:t>рис. </w:t>
       </w:r>
-      <w:r>
-        <w:fldChar w:fldCharType="begin"/>
-      </w:r>
-      <w:r>
-        <w:instrText xml:space="preserve"> REF fig_ar_erbyy_7107 \h  \* MERGEFORMAT </w:instrText>
-      </w:r>
-      <w:r>
-        <w:fldChar w:fldCharType="separate"/>
-      </w:r>
-      <w:r>
-        <w:t>1.6</w:t>
-      </w:r>
-      <w:r>
-        <w:fldChar w:fldCharType="end"/>
-      </w:r>
+      <w:fldSimple w:instr=" REF fig_ar_erbyy_7107 \h  \* MERGEFORMAT ">
+        <w:r>
+          <w:t>1.6</w:t>
+        </w:r>
+      </w:fldSimple>
       <w:r>
         <w:t>) призначений</w:t>
       </w:r>
@@ -6058,6 +6004,314 @@
             <wp:extent cx="3419475" cy="2057400"/>
             <wp:effectExtent l="0" t="0" r="9525" b="0"/>
             <wp:docPr id="6" name="Рисунок 1"/>
+            <wp:cNvGraphicFramePr>
+              <a:graphicFrameLocks xmlns:a="http://schemas.openxmlformats.org/drawingml/2006/main" noChangeAspect="1"/>
+            </wp:cNvGraphicFramePr>
+            <a:graphic xmlns:a="http://schemas.openxmlformats.org/drawingml/2006/main">
+              <a:graphicData uri="http://schemas.openxmlformats.org/drawingml/2006/picture">
+                <pic:pic xmlns:pic="http://schemas.openxmlformats.org/drawingml/2006/picture">
+                  <pic:nvPicPr>
+                    <pic:cNvPr id="0" name=""/>
+                    <pic:cNvPicPr/>
+                  </pic:nvPicPr>
+                  <pic:blipFill>
+                    <a:blip r:embed="rId13" cstate="print"/>
+                    <a:stretch>
+                      <a:fillRect/>
+                    </a:stretch>
+                  </pic:blipFill>
+                  <pic:spPr>
+                    <a:xfrm>
+                      <a:off x="0" y="0"/>
+                      <a:ext cx="3419475" cy="2057400"/>
+                    </a:xfrm>
+                    <a:prstGeom prst="rect">
+                      <a:avLst/>
+                    </a:prstGeom>
+                  </pic:spPr>
+                </pic:pic>
+              </a:graphicData>
+            </a:graphic>
+          </wp:inline>
+        </w:drawing>
+      </w:r>
+      <w:r>
+        <w:br/>
+      </w:r>
+      <w:r>
+        <w:t xml:space="preserve">Рисунок </w:t>
+      </w:r>
+      <w:bookmarkStart w:id="14" w:name="fig_ar_erbyy_7107"/>
+      <w:r>
+        <w:fldChar w:fldCharType="begin"/>
+      </w:r>
+      <w:r>
+        <w:instrText xml:space="preserve"> STYLEREF 2 \s </w:instrText>
+      </w:r>
+      <w:r>
+        <w:fldChar w:fldCharType="separate"/>
+      </w:r>
+      <w:r>
+        <w:rPr>
+          <w:noProof/>
+        </w:rPr>
+        <w:t>1</w:t>
+      </w:r>
+      <w:r>
+        <w:fldChar w:fldCharType="end"/>
+      </w:r>
+      <w:r>
+        <w:t>.</w:t>
+      </w:r>
+      <w:r>
+        <w:fldChar w:fldCharType="begin"/>
+      </w:r>
+      <w:r>
+        <w:instrText xml:space="preserve"> SEQ Рисунок \* ARABIC \s 2 </w:instrText>
+      </w:r>
+      <w:r>
+        <w:fldChar w:fldCharType="separate"/>
+      </w:r>
+      <w:r>
+        <w:rPr>
+          <w:noProof/>
+        </w:rPr>
+        <w:t>6</w:t>
+      </w:r>
+      <w:r>
+        <w:rPr>
+          <w:noProof/>
+        </w:rPr>
+        <w:fldChar w:fldCharType="end"/>
+      </w:r>
+      <w:bookmarkEnd w:id="14"/>
+      <w:r>
+        <w:t xml:space="preserve"> — </w:t>
+      </w:r>
+      <w:r>
+        <w:t>Корпус приладу з вимірювальним стендом та персональним комп’ютером</w:t>
+      </w:r>
+    </w:p>
+    <w:p>
+      <w:pPr>
+        <w:pStyle w:val="a5"/>
+      </w:pPr>
+      <w:r>
+        <w:t>Передбачено перерахунок виміряного фотоструму в потужність випромінювання (мВт).</w:t>
+      </w:r>
+    </w:p>
+    <w:p>
+      <w:pPr>
+        <w:pStyle w:val="a5"/>
+      </w:pPr>
+      <w:r>
+        <w:t>Прилад має високу точність завдання і вимірювання параметрів. Програмно-апаратний комплекс дозволяє автоматично знімати набір різних характеристик, одержуваних з</w:t>
+      </w:r>
+      <w:r>
+        <w:t xml:space="preserve">і </w:t>
+      </w:r>
+      <w:r>
+        <w:t>змінними</w:t>
+      </w:r>
+      <w:r>
+        <w:t>, з</w:t>
+      </w:r>
+      <w:r>
+        <w:t xml:space="preserve"> обраним кроком</w:t>
+      </w:r>
+      <w:r>
+        <w:t>,</w:t>
+      </w:r>
+      <w:r>
+        <w:t xml:space="preserve"> параметрами (напруг</w:t>
+      </w:r>
+      <w:r>
+        <w:t>а, освітленіс</w:t>
+      </w:r>
+      <w:r>
+        <w:t>ть</w:t>
+      </w:r>
+      <w:r>
+        <w:t>, час).</w:t>
+      </w:r>
+    </w:p>
+    <w:p>
+      <w:pPr>
+        <w:pStyle w:val="a5"/>
+      </w:pPr>
+      <w:r>
+        <w:t>У приладі реалізована функція захисту досліджуваного зразка від струмового перевантаження. Також прилад і програма можуть оснащуватися додатковими функціями: іншими характеристиками (наприклад,</w:t>
+      </w:r>
+      <w:r>
+        <w:t xml:space="preserve"> залежностями</w:t>
+      </w:r>
+      <w:r>
+        <w:t xml:space="preserve"> від температури) та ін.</w:t>
+      </w:r>
+    </w:p>
+    <w:p>
+      <w:pPr>
+        <w:pStyle w:val="a5"/>
+      </w:pPr>
+      <w:r>
+        <w:t>Основні характеристики приладу:</w:t>
+      </w:r>
+    </w:p>
+    <w:p>
+      <w:pPr>
+        <w:pStyle w:val="a0"/>
+      </w:pPr>
+      <w:r>
+        <w:t>Струм живлення зразка (будь-якої полярності): від 10</w:t>
+      </w:r>
+      <w:r>
+        <w:t> </w:t>
+      </w:r>
+      <w:r>
+        <w:t>нА до 200</w:t>
+      </w:r>
+      <w:r>
+        <w:t> </w:t>
+      </w:r>
+      <w:r>
+        <w:t>мА;</w:t>
+      </w:r>
+    </w:p>
+    <w:p>
+      <w:pPr>
+        <w:pStyle w:val="a0"/>
+      </w:pPr>
+      <w:r>
+        <w:t>Напруга на виводах зразка (будь-якої полярності): від 100</w:t>
+      </w:r>
+      <w:r>
+        <w:t> </w:t>
+      </w:r>
+      <w:r>
+        <w:t>мкВ до 5</w:t>
+      </w:r>
+      <w:r>
+        <w:t> </w:t>
+      </w:r>
+      <w:r>
+        <w:t>В;</w:t>
+      </w:r>
+    </w:p>
+    <w:p>
+      <w:pPr>
+        <w:pStyle w:val="a0"/>
+      </w:pPr>
+      <w:r>
+        <w:t>Температура тримача: в діапазо</w:t>
+      </w:r>
+      <w:r>
+        <w:t>ну зоні температур від 0 до +90</w:t>
+      </w:r>
+      <w:r>
+        <w:t xml:space="preserve">°С (Або ширше, в залежності від типу нагрівача і охолоджувача): точність підтримки температури: 0,1°С, стабільність 0,01°С, </w:t>
+      </w:r>
+      <w:r>
+        <w:lastRenderedPageBreak/>
+        <w:t>швидкість нагріву і охолодження тримача: 30°С на хвилину, час встановлення температури: близько трьох хвилин від моменту включення струму мікрохолодильників Пельтьє;</w:t>
+      </w:r>
+    </w:p>
+    <w:p>
+      <w:pPr>
+        <w:pStyle w:val="a0"/>
+      </w:pPr>
+      <w:r>
+        <w:t>Струм живлення (будь-якої полярності) мікрохолодильників Пельтьє: від 0,1</w:t>
+      </w:r>
+      <w:r>
+        <w:t> А</w:t>
+      </w:r>
+      <w:r>
+        <w:t xml:space="preserve"> до 3</w:t>
+      </w:r>
+      <w:r>
+        <w:t> </w:t>
+      </w:r>
+      <w:r>
+        <w:t>А; напруга: до 15</w:t>
+      </w:r>
+      <w:r>
+        <w:t> </w:t>
+      </w:r>
+      <w:r>
+        <w:t>В;</w:t>
+      </w:r>
+    </w:p>
+    <w:p>
+      <w:pPr>
+        <w:pStyle w:val="a0"/>
+      </w:pPr>
+      <w:r>
+        <w:t>Діапазон перестрочування освітленості: 1:10000;</w:t>
+      </w:r>
+    </w:p>
+    <w:p>
+      <w:pPr>
+        <w:pStyle w:val="a0"/>
+      </w:pPr>
+      <w:r>
+        <w:t>Точність і стабільність підтримання освітленості: від 0,1% до 1%;</w:t>
+      </w:r>
+    </w:p>
+    <w:p>
+      <w:pPr>
+        <w:pStyle w:val="a0"/>
+      </w:pPr>
+      <w:r>
+        <w:t>Точність завдання і вимірювання напруги: від 0,1% до 1,3% від вимірюваної величини;</w:t>
+      </w:r>
+    </w:p>
+    <w:p>
+      <w:pPr>
+        <w:pStyle w:val="a0"/>
+      </w:pPr>
+      <w:r>
+        <w:t>Точність вимірювання струму: від 0,3% до 3% від вимірюваної величини.</w:t>
+      </w:r>
+    </w:p>
+    <w:p>
+      <w:pPr>
+        <w:pStyle w:val="a5"/>
+      </w:pPr>
+      <w:r>
+        <w:t xml:space="preserve">Програмна частина призначена для керування приладом, вигляд вікна користувацького інтерфейсу показаний </w:t>
+      </w:r>
+      <w:r>
+        <w:t>на рисунку</w:t>
+      </w:r>
+      <w:r>
+        <w:rPr>
+          <w:lang w:val="ru-RU"/>
+        </w:rPr>
+        <w:t xml:space="preserve"> </w:t>
+      </w:r>
+      <w:fldSimple w:instr=" REF fig_ar_erbyy_7107_widow \h  \* MERGEFORMAT ">
+        <w:r>
+          <w:t>1.7</w:t>
+        </w:r>
+      </w:fldSimple>
+      <w:r>
+        <w:t>.</w:t>
+      </w:r>
+    </w:p>
+    <w:p>
+      <w:pPr>
+        <w:pStyle w:val="ae"/>
+      </w:pPr>
+      <w:r>
+        <w:rPr>
+          <w:noProof/>
+          <w:lang w:val="ru-RU"/>
+        </w:rPr>
+        <w:drawing>
+          <wp:inline distT="0" distB="0" distL="0" distR="0">
+            <wp:extent cx="3448050" cy="2581275"/>
+            <wp:effectExtent l="0" t="0" r="0" b="9525"/>
+            <wp:docPr id="7" name="Рисунок 3"/>
             <wp:cNvGraphicFramePr>
               <a:graphicFrameLocks xmlns:a="http://schemas.openxmlformats.org/drawingml/2006/main" noChangeAspect="1"/>
             </wp:cNvGraphicFramePr>
@@ -6077,324 +6331,6 @@
                   <pic:spPr>
                     <a:xfrm>
                       <a:off x="0" y="0"/>
-                      <a:ext cx="3419475" cy="2057400"/>
-                    </a:xfrm>
-                    <a:prstGeom prst="rect">
-                      <a:avLst/>
-                    </a:prstGeom>
-                  </pic:spPr>
-                </pic:pic>
-              </a:graphicData>
-            </a:graphic>
-          </wp:inline>
-        </w:drawing>
-      </w:r>
-      <w:r>
-        <w:br/>
-      </w:r>
-      <w:r>
-        <w:t xml:space="preserve">Рисунок </w:t>
-      </w:r>
-      <w:bookmarkStart w:id="14" w:name="fig_ar_erbyy_7107"/>
-      <w:r>
-        <w:fldChar w:fldCharType="begin"/>
-      </w:r>
-      <w:r>
-        <w:instrText xml:space="preserve"> STYLEREF 2 \s </w:instrText>
-      </w:r>
-      <w:r>
-        <w:fldChar w:fldCharType="separate"/>
-      </w:r>
-      <w:r>
-        <w:rPr>
-          <w:noProof/>
-        </w:rPr>
-        <w:t>1</w:t>
-      </w:r>
-      <w:r>
-        <w:fldChar w:fldCharType="end"/>
-      </w:r>
-      <w:r>
-        <w:t>.</w:t>
-      </w:r>
-      <w:r>
-        <w:fldChar w:fldCharType="begin"/>
-      </w:r>
-      <w:r>
-        <w:instrText xml:space="preserve"> SEQ Рисунок \* ARABIC \s 2 </w:instrText>
-      </w:r>
-      <w:r>
-        <w:fldChar w:fldCharType="separate"/>
-      </w:r>
-      <w:r>
-        <w:rPr>
-          <w:noProof/>
-        </w:rPr>
-        <w:t>6</w:t>
-      </w:r>
-      <w:r>
-        <w:rPr>
-          <w:noProof/>
-        </w:rPr>
-        <w:fldChar w:fldCharType="end"/>
-      </w:r>
-      <w:bookmarkEnd w:id="14"/>
-      <w:r>
-        <w:t xml:space="preserve"> — </w:t>
-      </w:r>
-      <w:r>
-        <w:t>Корпус приладу з вимірювальним стендом та персональним комп’ютером</w:t>
-      </w:r>
-    </w:p>
-    <w:p>
-      <w:pPr>
-        <w:pStyle w:val="a5"/>
-      </w:pPr>
-      <w:r>
-        <w:t>Передбачено перерахунок виміряного фотоструму в потужність випромінювання (мВт).</w:t>
-      </w:r>
-    </w:p>
-    <w:p>
-      <w:pPr>
-        <w:pStyle w:val="a5"/>
-      </w:pPr>
-      <w:r>
-        <w:t>Прилад має високу точність завдання і вимірювання параметрів. Програмно-апаратний комплекс дозволяє автоматично знімати набір різних характеристик, одержуваних з</w:t>
-      </w:r>
-      <w:r>
-        <w:t xml:space="preserve">і </w:t>
-      </w:r>
-      <w:r>
-        <w:t>змінними</w:t>
-      </w:r>
-      <w:r>
-        <w:t>, з</w:t>
-      </w:r>
-      <w:r>
-        <w:t xml:space="preserve"> обраним кроком</w:t>
-      </w:r>
-      <w:r>
-        <w:t>,</w:t>
-      </w:r>
-      <w:r>
-        <w:t xml:space="preserve"> параметрами (напруг</w:t>
-      </w:r>
-      <w:r>
-        <w:t>а, освітленіс</w:t>
-      </w:r>
-      <w:r>
-        <w:t>ть</w:t>
-      </w:r>
-      <w:r>
-        <w:t>, час).</w:t>
-      </w:r>
-    </w:p>
-    <w:p>
-      <w:pPr>
-        <w:pStyle w:val="a5"/>
-      </w:pPr>
-      <w:r>
-        <w:t>У приладі реалізована функція захисту досліджуваного зразка від струмового перевантаження. Також прилад і програма можуть оснащуватися додатковими функціями: іншими характеристиками (наприклад,</w:t>
-      </w:r>
-      <w:r>
-        <w:t xml:space="preserve"> залежностями</w:t>
-      </w:r>
-      <w:r>
-        <w:t xml:space="preserve"> від температури) та ін.</w:t>
-      </w:r>
-    </w:p>
-    <w:p>
-      <w:pPr>
-        <w:pStyle w:val="a5"/>
-      </w:pPr>
-      <w:r>
-        <w:t>Основні характеристики приладу:</w:t>
-      </w:r>
-    </w:p>
-    <w:p>
-      <w:pPr>
-        <w:pStyle w:val="a0"/>
-      </w:pPr>
-      <w:r>
-        <w:t>Струм живлення зразка (будь-якої полярності): від 10</w:t>
-      </w:r>
-      <w:r>
-        <w:t> </w:t>
-      </w:r>
-      <w:r>
-        <w:t>нА до 200</w:t>
-      </w:r>
-      <w:r>
-        <w:t> </w:t>
-      </w:r>
-      <w:r>
-        <w:t>мА;</w:t>
-      </w:r>
-    </w:p>
-    <w:p>
-      <w:pPr>
-        <w:pStyle w:val="a0"/>
-      </w:pPr>
-      <w:r>
-        <w:t>Напруга на виводах зразка (будь-якої полярності): від 100</w:t>
-      </w:r>
-      <w:r>
-        <w:t> </w:t>
-      </w:r>
-      <w:r>
-        <w:t>мкВ до 5</w:t>
-      </w:r>
-      <w:r>
-        <w:t> </w:t>
-      </w:r>
-      <w:r>
-        <w:t>В;</w:t>
-      </w:r>
-    </w:p>
-    <w:p>
-      <w:pPr>
-        <w:pStyle w:val="a0"/>
-      </w:pPr>
-      <w:r>
-        <w:t>Температура тримача: в діапазо</w:t>
-      </w:r>
-      <w:r>
-        <w:t>ну зоні температур від 0 до +90</w:t>
-      </w:r>
-      <w:r>
-        <w:t xml:space="preserve">°С (Або ширше, в залежності від типу нагрівача і охолоджувача): точність підтримки температури: 0,1°С, стабільність 0,01°С, </w:t>
-      </w:r>
-      <w:r>
-        <w:lastRenderedPageBreak/>
-        <w:t>швидкість нагріву і охолодження тримача: 30°С на хвилину, час встановлення температури: близько трьох хвилин від моменту включення струму мікрохолодильників Пельтьє;</w:t>
-      </w:r>
-    </w:p>
-    <w:p>
-      <w:pPr>
-        <w:pStyle w:val="a0"/>
-      </w:pPr>
-      <w:r>
-        <w:t>Струм живлення (будь-якої полярності) мікрохолодильників Пельтьє: від 0,1</w:t>
-      </w:r>
-      <w:r>
-        <w:t> А</w:t>
-      </w:r>
-      <w:r>
-        <w:t xml:space="preserve"> до 3</w:t>
-      </w:r>
-      <w:r>
-        <w:t> </w:t>
-      </w:r>
-      <w:r>
-        <w:t>А; напруга: до 15</w:t>
-      </w:r>
-      <w:r>
-        <w:t> </w:t>
-      </w:r>
-      <w:r>
-        <w:t>В;</w:t>
-      </w:r>
-    </w:p>
-    <w:p>
-      <w:pPr>
-        <w:pStyle w:val="a0"/>
-      </w:pPr>
-      <w:r>
-        <w:t>Діапазон перестрочування освітленості: 1:10000;</w:t>
-      </w:r>
-    </w:p>
-    <w:p>
-      <w:pPr>
-        <w:pStyle w:val="a0"/>
-      </w:pPr>
-      <w:r>
-        <w:t>Точність і стабільність підтримання освітленості: від 0,1% до 1%;</w:t>
-      </w:r>
-    </w:p>
-    <w:p>
-      <w:pPr>
-        <w:pStyle w:val="a0"/>
-      </w:pPr>
-      <w:r>
-        <w:t>Точність завдання і вимірювання напруги: від 0,1% до 1,3% від вимірюваної величини;</w:t>
-      </w:r>
-    </w:p>
-    <w:p>
-      <w:pPr>
-        <w:pStyle w:val="a0"/>
-      </w:pPr>
-      <w:r>
-        <w:t>Точність вимірювання струму: від 0,3% до 3% від вимірюваної величини.</w:t>
-      </w:r>
-    </w:p>
-    <w:p>
-      <w:pPr>
-        <w:pStyle w:val="a5"/>
-      </w:pPr>
-      <w:r>
-        <w:t xml:space="preserve">Програмна частина призначена для керування приладом, вигляд вікна користувацького інтерфейсу показаний </w:t>
-      </w:r>
-      <w:r>
-        <w:t>на рисунку</w:t>
-      </w:r>
-      <w:r>
-        <w:rPr>
-          <w:lang w:val="ru-RU"/>
-        </w:rPr>
-        <w:t xml:space="preserve"> </w:t>
-      </w:r>
-      <w:r>
-        <w:fldChar w:fldCharType="begin"/>
-      </w:r>
-      <w:r>
-        <w:instrText xml:space="preserve"> REF fig_ar_erbyy_7107_widow \h  \* MERGEFORMAT </w:instrText>
-      </w:r>
-      <w:r>
-        <w:fldChar w:fldCharType="separate"/>
-      </w:r>
-      <w:r>
-        <w:t>1.7</w:t>
-      </w:r>
-      <w:r>
-        <w:fldChar w:fldCharType="end"/>
-      </w:r>
-      <w:r>
-        <w:t>.</w:t>
-      </w:r>
-    </w:p>
-    <w:p>
-      <w:pPr>
-        <w:pStyle w:val="ae"/>
-      </w:pPr>
-      <w:r>
-        <w:rPr>
-          <w:noProof/>
-          <w:lang w:val="ru-RU"/>
-        </w:rPr>
-        <w:drawing>
-          <wp:inline distT="0" distB="0" distL="0" distR="0">
-            <wp:extent cx="3448050" cy="2581275"/>
-            <wp:effectExtent l="0" t="0" r="0" b="9525"/>
-            <wp:docPr id="7" name="Рисунок 3"/>
-            <wp:cNvGraphicFramePr>
-              <a:graphicFrameLocks xmlns:a="http://schemas.openxmlformats.org/drawingml/2006/main" noChangeAspect="1"/>
-            </wp:cNvGraphicFramePr>
-            <a:graphic xmlns:a="http://schemas.openxmlformats.org/drawingml/2006/main">
-              <a:graphicData uri="http://schemas.openxmlformats.org/drawingml/2006/picture">
-                <pic:pic xmlns:pic="http://schemas.openxmlformats.org/drawingml/2006/picture">
-                  <pic:nvPicPr>
-                    <pic:cNvPr id="0" name=""/>
-                    <pic:cNvPicPr/>
-                  </pic:nvPicPr>
-                  <pic:blipFill>
-                    <a:blip r:embed="rId15" cstate="print"/>
-                    <a:stretch>
-                      <a:fillRect/>
-                    </a:stretch>
-                  </pic:blipFill>
-                  <pic:spPr>
-                    <a:xfrm>
-                      <a:off x="0" y="0"/>
                       <a:ext cx="3448050" cy="2581275"/>
                     </a:xfrm>
                     <a:prstGeom prst="rect">
@@ -6500,7 +6436,6 @@
           <w:id w:val="8576645"/>
           <w:citation/>
         </w:sdtPr>
-        <w:sdtEndPr/>
         <w:sdtContent>
           <w:r>
             <w:fldChar w:fldCharType="begin"/>
@@ -6754,7 +6689,7 @@
                     </pic:cNvPicPr>
                   </pic:nvPicPr>
                   <pic:blipFill>
-                    <a:blip r:embed="rId16" cstate="print"/>
+                    <a:blip r:embed="rId15" cstate="print"/>
                     <a:srcRect/>
                     <a:stretch>
                       <a:fillRect/>
@@ -7243,7 +7178,6 @@
           <w:id w:val="8576646"/>
           <w:citation/>
         </w:sdtPr>
-        <w:sdtEndPr/>
         <w:sdtContent>
           <w:r>
             <w:fldChar w:fldCharType="begin"/>
@@ -7721,7 +7655,6 @@
           <w:id w:val="8576650"/>
           <w:citation/>
         </w:sdtPr>
-        <w:sdtEndPr/>
         <w:sdtContent>
           <w:r>
             <w:fldChar w:fldCharType="begin"/>
@@ -8134,7 +8067,6 @@
           <w:id w:val="8576651"/>
           <w:citation/>
         </w:sdtPr>
-        <w:sdtEndPr/>
         <w:sdtContent>
           <w:r>
             <w:rPr>
@@ -8224,7 +8156,7 @@
                     </pic:cNvPicPr>
                   </pic:nvPicPr>
                   <pic:blipFill>
-                    <a:blip r:embed="rId17" cstate="print"/>
+                    <a:blip r:embed="rId16" cstate="print"/>
                     <a:srcRect/>
                     <a:stretch>
                       <a:fillRect/>
@@ -8407,7 +8339,6 @@
           <w:id w:val="8576652"/>
           <w:citation/>
         </w:sdtPr>
-        <w:sdtEndPr/>
         <w:sdtContent>
           <w:r>
             <w:fldChar w:fldCharType="begin"/>
@@ -8463,7 +8394,7 @@
                     </pic:cNvPicPr>
                   </pic:nvPicPr>
                   <pic:blipFill>
-                    <a:blip r:embed="rId18" cstate="print"/>
+                    <a:blip r:embed="rId17" cstate="print"/>
                     <a:srcRect/>
                     <a:stretch>
                       <a:fillRect/>
@@ -8822,7 +8753,6 @@
           <w:id w:val="8576653"/>
           <w:citation/>
         </w:sdtPr>
-        <w:sdtEndPr/>
         <w:sdtContent>
           <w:r>
             <w:rPr>
@@ -8891,7 +8821,7 @@
             <w:rPr>
               <w:noProof/>
               <w:shd w:val="clear" w:color="auto" w:fill="FFFFFF"/>
-              <w:lang w:val="en-US"/>
+              <w:lang w:val="ru-RU"/>
             </w:rPr>
             <w:t>[9]</w:t>
           </w:r>
@@ -8938,7 +8868,7 @@
                     </pic:cNvPicPr>
                   </pic:nvPicPr>
                   <pic:blipFill>
-                    <a:blip r:embed="rId19" cstate="print"/>
+                    <a:blip r:embed="rId18" cstate="print"/>
                     <a:srcRect/>
                     <a:stretch>
                       <a:fillRect/>
@@ -9078,7 +9008,7 @@
                     </pic:cNvPicPr>
                   </pic:nvPicPr>
                   <pic:blipFill>
-                    <a:blip r:embed="rId20" cstate="print"/>
+                    <a:blip r:embed="rId19" cstate="print"/>
                     <a:srcRect/>
                     <a:stretch>
                       <a:fillRect/>
@@ -9259,15 +9189,7 @@
         <w:fldChar w:fldCharType="end"/>
       </w:r>
       <w:r>
-        <w:t xml:space="preserve"> є найбільш </w:t>
-      </w:r>
-      <w:proofErr w:type="gramStart"/>
-      <w:r>
-        <w:t>простим</w:t>
-      </w:r>
-      <w:proofErr w:type="gramEnd"/>
-      <w:r>
-        <w:t xml:space="preserve"> і дешевим рішенням та видає напругу від 12 до 40 вольт. Але </w:t>
+        <w:t xml:space="preserve"> є найбільш простим і дешевим рішенням та видає напругу від 12 до 40 вольт. Але </w:t>
       </w:r>
       <w:r>
         <w:t xml:space="preserve">підвищувальний </w:t>
@@ -9293,7 +9215,6 @@
           <w:id w:val="8576654"/>
           <w:citation/>
         </w:sdtPr>
-        <w:sdtEndPr/>
         <w:sdtContent>
           <w:r>
             <w:fldChar w:fldCharType="begin"/>
@@ -9415,15 +9336,7 @@
         <w:t xml:space="preserve">. </w:t>
       </w:r>
       <w:r>
-        <w:t xml:space="preserve">транзистор є ключем, для створення імпульсної напруги з постійної. При цьому амплітуда сформованих імпульсі </w:t>
-      </w:r>
-      <w:proofErr w:type="gramStart"/>
-      <w:r>
-        <w:t>р</w:t>
-      </w:r>
-      <w:proofErr w:type="gramEnd"/>
-      <w:r>
-        <w:t>івна величині вхідної напруги. Для підвищення ефективності перетворення транзистор повинен перемикатись з високою частотою (чим вище частота тим ефективніше перемикання). В реальних схемах частота перемикання транзисторів може знаходитись в діапазоні від 80</w:t>
+        <w:t>транзистор є ключем, для створення імпульсної напруги з постійної. При цьому амплітуда сформованих імпульсі рівна величині вхідної напруги. Для підвищення ефективності перетворення транзистор повинен перемикатись з високою частотою (чим вище частота тим ефективніше перемикання). В реальних схемах частота перемикання транзисторів може знаходитись в діапазоні від 80</w:t>
       </w:r>
       <w:r>
         <w:rPr>
@@ -9474,7 +9387,7 @@
                     </pic:cNvPicPr>
                   </pic:nvPicPr>
                   <pic:blipFill>
-                    <a:blip r:embed="rId21" cstate="print"/>
+                    <a:blip r:embed="rId20" cstate="print"/>
                     <a:srcRect/>
                     <a:stretch>
                       <a:fillRect/>
@@ -9628,7 +9541,6 @@
           <w:id w:val="8576655"/>
           <w:citation/>
         </w:sdtPr>
-        <w:sdtEndPr/>
         <w:sdtContent>
           <w:r>
             <w:fldChar w:fldCharType="begin"/>
@@ -9795,7 +9707,7 @@
                     </pic:cNvPicPr>
                   </pic:nvPicPr>
                   <pic:blipFill>
-                    <a:blip r:embed="rId22" cstate="print"/>
+                    <a:blip r:embed="rId21" cstate="print"/>
                     <a:srcRect/>
                     <a:stretch>
                       <a:fillRect/>
@@ -9855,10 +9767,7 @@
         <w:fldChar w:fldCharType="begin"/>
       </w:r>
       <w:r>
-        <w:instrText xml:space="preserve"> SEQ Рисунок \* AR</w:instrText>
-      </w:r>
-      <w:r>
-        <w:instrText xml:space="preserve">ABIC \s 2 </w:instrText>
+        <w:instrText xml:space="preserve"> SEQ Рисунок \* ARABIC \s 2 </w:instrText>
       </w:r>
       <w:r>
         <w:fldChar w:fldCharType="separate"/>
@@ -10034,7 +9943,6 @@
           <w:id w:val="8576656"/>
           <w:citation/>
         </w:sdtPr>
-        <w:sdtEndPr/>
         <w:sdtContent>
           <w:r>
             <w:rPr>
@@ -10081,7 +9989,7 @@
           <w:r>
             <w:rPr>
               <w:noProof/>
-              <w:lang w:val="en-US"/>
+              <w:lang w:val="ru-RU"/>
             </w:rPr>
             <w:t>[12]</w:t>
           </w:r>
@@ -10124,7 +10032,7 @@
                     </pic:cNvPicPr>
                   </pic:nvPicPr>
                   <pic:blipFill>
-                    <a:blip r:embed="rId23" cstate="print"/>
+                    <a:blip r:embed="rId22" cstate="print"/>
                     <a:srcRect/>
                     <a:stretch>
                       <a:fillRect/>
@@ -10250,7 +10158,7 @@
                     </pic:cNvPicPr>
                   </pic:nvPicPr>
                   <pic:blipFill>
-                    <a:blip r:embed="rId24" cstate="print"/>
+                    <a:blip r:embed="rId23" cstate="print"/>
                     <a:srcRect/>
                     <a:stretch>
                       <a:fillRect/>
@@ -10340,27 +10248,17 @@
         <w:lastRenderedPageBreak/>
         <w:t>В результаті було створено схему (рис. </w:t>
       </w:r>
-      <w:r>
-        <w:fldChar w:fldCharType="begin"/>
-      </w:r>
-      <w:r>
-        <w:instrText xml:space="preserve"> REF fig_hw_conv_m2 \h  \* MERGEFORMAT </w:instrText>
-      </w:r>
-      <w:r>
-        <w:fldChar w:fldCharType="separate"/>
-      </w:r>
-      <w:r>
-        <w:rPr>
-          <w:noProof/>
-        </w:rPr>
-        <w:t>2</w:t>
-      </w:r>
-      <w:r>
-        <w:t>.8</w:t>
-      </w:r>
-      <w:r>
-        <w:fldChar w:fldCharType="end"/>
-      </w:r>
+      <w:fldSimple w:instr=" REF fig_hw_conv_m2 \h  \* MERGEFORMAT ">
+        <w:r>
+          <w:rPr>
+            <w:noProof/>
+          </w:rPr>
+          <w:t>2</w:t>
+        </w:r>
+        <w:r>
+          <w:t>.8</w:t>
+        </w:r>
+      </w:fldSimple>
       <w:r>
         <w:t xml:space="preserve">), працездатність якої підтверджено за допомогою моделювання в середовищі Multisim. </w:t>
       </w:r>
@@ -10426,7 +10324,7 @@
                     </pic:cNvPicPr>
                   </pic:nvPicPr>
                   <pic:blipFill>
-                    <a:blip r:embed="rId25" cstate="print"/>
+                    <a:blip r:embed="rId24" cstate="print"/>
                     <a:srcRect/>
                     <a:stretch>
                       <a:fillRect/>
@@ -10608,7 +10506,6 @@
           <w:id w:val="8576657"/>
           <w:citation/>
         </w:sdtPr>
-        <w:sdtEndPr/>
         <w:sdtContent>
           <w:r>
             <w:rPr>
@@ -10773,7 +10670,7 @@
                     </pic:cNvPicPr>
                   </pic:nvPicPr>
                   <pic:blipFill>
-                    <a:blip r:embed="rId26" cstate="print"/>
+                    <a:blip r:embed="rId25" cstate="print"/>
                     <a:srcRect/>
                     <a:stretch>
                       <a:fillRect/>
@@ -11549,7 +11446,6 @@
           <w:id w:val="8576658"/>
           <w:citation/>
         </w:sdtPr>
-        <w:sdtEndPr/>
         <w:sdtContent>
           <w:r>
             <w:rPr>
@@ -11695,9 +11591,9 @@
             <o:lock v:ext="edit" aspectratio="t"/>
           </v:shapetype>
           <v:shape id="_x0000_i1025" type="#_x0000_t75" style="width:80.5pt;height:36.4pt" o:ole="">
-            <v:imagedata r:id="rId27" o:title=""/>
+            <v:imagedata r:id="rId26" o:title=""/>
           </v:shape>
-          <o:OLEObject Type="Embed" ProgID="Equation.DSMT4" ShapeID="_x0000_i1025" DrawAspect="Content" ObjectID="_1527362325" r:id="rId28"/>
+          <o:OLEObject Type="Embed" ProgID="Equation.DSMT4" ShapeID="_x0000_i1025" DrawAspect="Content" ObjectID="_1527503101" r:id="rId27"/>
         </w:object>
       </w:r>
       <w:bookmarkStart w:id="43" w:name="where"/>
@@ -11832,9 +11728,9 @@
         </w:rPr>
         <w:object w:dxaOrig="2000" w:dyaOrig="720">
           <v:shape id="_x0000_i1026" type="#_x0000_t75" style="width:99.85pt;height:36.4pt" o:ole="">
-            <v:imagedata r:id="rId29" o:title=""/>
+            <v:imagedata r:id="rId28" o:title=""/>
           </v:shape>
-          <o:OLEObject Type="Embed" ProgID="Equation.DSMT4" ShapeID="_x0000_i1026" DrawAspect="Content" ObjectID="_1527362326" r:id="rId30"/>
+          <o:OLEObject Type="Embed" ProgID="Equation.DSMT4" ShapeID="_x0000_i1026" DrawAspect="Content" ObjectID="_1527503102" r:id="rId29"/>
         </w:object>
       </w:r>
       <w:bookmarkStart w:id="44" w:name="where_NO"/>
@@ -11989,9 +11885,9 @@
         </w:rPr>
         <w:object w:dxaOrig="2980" w:dyaOrig="760">
           <v:shape id="_x0000_i1027" type="#_x0000_t75" style="width:148.65pt;height:38.7pt" o:ole="">
-            <v:imagedata r:id="rId31" o:title=""/>
+            <v:imagedata r:id="rId30" o:title=""/>
           </v:shape>
-          <o:OLEObject Type="Embed" ProgID="Equation.DSMT4" ShapeID="_x0000_i1027" DrawAspect="Content" ObjectID="_1527362327" r:id="rId32"/>
+          <o:OLEObject Type="Embed" ProgID="Equation.DSMT4" ShapeID="_x0000_i1027" DrawAspect="Content" ObjectID="_1527503103" r:id="rId31"/>
         </w:object>
       </w:r>
       <w:r>
@@ -12116,9 +12012,9 @@
         </w:rPr>
         <w:object w:dxaOrig="2799" w:dyaOrig="760">
           <v:shape id="_x0000_i1028" type="#_x0000_t75" style="width:140.15pt;height:38.7pt" o:ole="">
-            <v:imagedata r:id="rId33" o:title=""/>
+            <v:imagedata r:id="rId32" o:title=""/>
           </v:shape>
-          <o:OLEObject Type="Embed" ProgID="Equation.DSMT4" ShapeID="_x0000_i1028" DrawAspect="Content" ObjectID="_1527362328" r:id="rId34"/>
+          <o:OLEObject Type="Embed" ProgID="Equation.DSMT4" ShapeID="_x0000_i1028" DrawAspect="Content" ObjectID="_1527503104" r:id="rId33"/>
         </w:object>
       </w:r>
       <w:r>
@@ -12282,9 +12178,9 @@
         </w:rPr>
         <w:object w:dxaOrig="1960" w:dyaOrig="820">
           <v:shape id="_x0000_i1029" type="#_x0000_t75" style="width:98.3pt;height:41.05pt" o:ole="">
-            <v:imagedata r:id="rId35" o:title=""/>
+            <v:imagedata r:id="rId34" o:title=""/>
           </v:shape>
-          <o:OLEObject Type="Embed" ProgID="Equation.DSMT4" ShapeID="_x0000_i1029" DrawAspect="Content" ObjectID="_1527362329" r:id="rId36"/>
+          <o:OLEObject Type="Embed" ProgID="Equation.DSMT4" ShapeID="_x0000_i1029" DrawAspect="Content" ObjectID="_1527503105" r:id="rId35"/>
         </w:object>
       </w:r>
       <w:r>
@@ -12384,9 +12280,9 @@
         </w:rPr>
         <w:object w:dxaOrig="5300" w:dyaOrig="420">
           <v:shape id="_x0000_i1030" type="#_x0000_t75" style="width:265.55pt;height:20.9pt" o:ole="">
-            <v:imagedata r:id="rId37" o:title=""/>
+            <v:imagedata r:id="rId36" o:title=""/>
           </v:shape>
-          <o:OLEObject Type="Embed" ProgID="Equation.DSMT4" ShapeID="_x0000_i1030" DrawAspect="Content" ObjectID="_1527362330" r:id="rId38"/>
+          <o:OLEObject Type="Embed" ProgID="Equation.DSMT4" ShapeID="_x0000_i1030" DrawAspect="Content" ObjectID="_1527503106" r:id="rId37"/>
         </w:object>
       </w:r>
       <w:r>
@@ -12511,9 +12407,9 @@
         </w:rPr>
         <w:object w:dxaOrig="3800" w:dyaOrig="760">
           <v:shape id="_x0000_i1031" type="#_x0000_t75" style="width:190.45pt;height:38.7pt" o:ole="">
-            <v:imagedata r:id="rId39" o:title=""/>
+            <v:imagedata r:id="rId38" o:title=""/>
           </v:shape>
-          <o:OLEObject Type="Embed" ProgID="Equation.DSMT4" ShapeID="_x0000_i1031" DrawAspect="Content" ObjectID="_1527362331" r:id="rId40"/>
+          <o:OLEObject Type="Embed" ProgID="Equation.DSMT4" ShapeID="_x0000_i1031" DrawAspect="Content" ObjectID="_1527503107" r:id="rId39"/>
         </w:object>
       </w:r>
       <w:r>
@@ -12706,9 +12602,9 @@
         </w:rPr>
         <w:object w:dxaOrig="2799" w:dyaOrig="720">
           <v:shape id="_x0000_i1032" type="#_x0000_t75" style="width:140.15pt;height:36.4pt" o:ole="">
-            <v:imagedata r:id="rId41" o:title=""/>
+            <v:imagedata r:id="rId40" o:title=""/>
           </v:shape>
-          <o:OLEObject Type="Embed" ProgID="Equation.DSMT4" ShapeID="_x0000_i1032" DrawAspect="Content" ObjectID="_1527362332" r:id="rId42"/>
+          <o:OLEObject Type="Embed" ProgID="Equation.DSMT4" ShapeID="_x0000_i1032" DrawAspect="Content" ObjectID="_1527503108" r:id="rId41"/>
         </w:object>
       </w:r>
       <w:r>
@@ -12846,9 +12742,9 @@
         </w:rPr>
         <w:object w:dxaOrig="3360" w:dyaOrig="760">
           <v:shape id="_x0000_i1033" type="#_x0000_t75" style="width:168pt;height:38.7pt" o:ole="">
-            <v:imagedata r:id="rId43" o:title=""/>
+            <v:imagedata r:id="rId42" o:title=""/>
           </v:shape>
-          <o:OLEObject Type="Embed" ProgID="Equation.DSMT4" ShapeID="_x0000_i1033" DrawAspect="Content" ObjectID="_1527362333" r:id="rId44"/>
+          <o:OLEObject Type="Embed" ProgID="Equation.DSMT4" ShapeID="_x0000_i1033" DrawAspect="Content" ObjectID="_1527503109" r:id="rId43"/>
         </w:object>
       </w:r>
       <w:r>
@@ -12967,9 +12863,9 @@
         </w:rPr>
         <w:object w:dxaOrig="4220" w:dyaOrig="720">
           <v:shape id="_x0000_i1034" type="#_x0000_t75" style="width:210.6pt;height:36.4pt" o:ole="">
-            <v:imagedata r:id="rId45" o:title=""/>
+            <v:imagedata r:id="rId44" o:title=""/>
           </v:shape>
-          <o:OLEObject Type="Embed" ProgID="Equation.DSMT4" ShapeID="_x0000_i1034" DrawAspect="Content" ObjectID="_1527362334" r:id="rId46"/>
+          <o:OLEObject Type="Embed" ProgID="Equation.DSMT4" ShapeID="_x0000_i1034" DrawAspect="Content" ObjectID="_1527503110" r:id="rId45"/>
         </w:object>
       </w:r>
       <w:r>
@@ -13103,9 +12999,9 @@
         </w:rPr>
         <w:object w:dxaOrig="3240" w:dyaOrig="760">
           <v:shape id="_x0000_i1035" type="#_x0000_t75" style="width:161.8pt;height:38.7pt" o:ole="">
-            <v:imagedata r:id="rId47" o:title=""/>
+            <v:imagedata r:id="rId46" o:title=""/>
           </v:shape>
-          <o:OLEObject Type="Embed" ProgID="Equation.DSMT4" ShapeID="_x0000_i1035" DrawAspect="Content" ObjectID="_1527362335" r:id="rId48"/>
+          <o:OLEObject Type="Embed" ProgID="Equation.DSMT4" ShapeID="_x0000_i1035" DrawAspect="Content" ObjectID="_1527503111" r:id="rId47"/>
         </w:object>
       </w:r>
       <w:r>
@@ -13262,9 +13158,9 @@
         </w:rPr>
         <w:object w:dxaOrig="3040" w:dyaOrig="780">
           <v:shape id="_x0000_i1036" type="#_x0000_t75" style="width:151.75pt;height:39.5pt" o:ole="">
-            <v:imagedata r:id="rId49" o:title=""/>
+            <v:imagedata r:id="rId48" o:title=""/>
           </v:shape>
-          <o:OLEObject Type="Embed" ProgID="Equation.DSMT4" ShapeID="_x0000_i1036" DrawAspect="Content" ObjectID="_1527362336" r:id="rId50"/>
+          <o:OLEObject Type="Embed" ProgID="Equation.DSMT4" ShapeID="_x0000_i1036" DrawAspect="Content" ObjectID="_1527503112" r:id="rId49"/>
         </w:object>
       </w:r>
       <w:r>
@@ -13325,9 +13221,9 @@
         </w:rPr>
         <w:object w:dxaOrig="3080" w:dyaOrig="760">
           <v:shape id="_x0000_i1037" type="#_x0000_t75" style="width:154.05pt;height:38.7pt" o:ole="">
-            <v:imagedata r:id="rId51" o:title=""/>
+            <v:imagedata r:id="rId50" o:title=""/>
           </v:shape>
-          <o:OLEObject Type="Embed" ProgID="Equation.DSMT4" ShapeID="_x0000_i1037" DrawAspect="Content" ObjectID="_1527362337" r:id="rId52"/>
+          <o:OLEObject Type="Embed" ProgID="Equation.DSMT4" ShapeID="_x0000_i1037" DrawAspect="Content" ObjectID="_1527503113" r:id="rId51"/>
         </w:object>
       </w:r>
       <w:r>
@@ -13451,9 +13347,9 @@
         </w:rPr>
         <w:object w:dxaOrig="3180" w:dyaOrig="780">
           <v:shape id="_x0000_i1038" type="#_x0000_t75" style="width:159.5pt;height:39.5pt" o:ole="">
-            <v:imagedata r:id="rId53" o:title=""/>
+            <v:imagedata r:id="rId52" o:title=""/>
           </v:shape>
-          <o:OLEObject Type="Embed" ProgID="Equation.DSMT4" ShapeID="_x0000_i1038" DrawAspect="Content" ObjectID="_1527362338" r:id="rId54"/>
+          <o:OLEObject Type="Embed" ProgID="Equation.DSMT4" ShapeID="_x0000_i1038" DrawAspect="Content" ObjectID="_1527503114" r:id="rId53"/>
         </w:object>
       </w:r>
       <w:r>
@@ -13512,9 +13408,9 @@
         </w:rPr>
         <w:object w:dxaOrig="3240" w:dyaOrig="760">
           <v:shape id="_x0000_i1039" type="#_x0000_t75" style="width:161.8pt;height:38.7pt" o:ole="">
-            <v:imagedata r:id="rId55" o:title=""/>
+            <v:imagedata r:id="rId54" o:title=""/>
           </v:shape>
-          <o:OLEObject Type="Embed" ProgID="Equation.DSMT4" ShapeID="_x0000_i1039" DrawAspect="Content" ObjectID="_1527362339" r:id="rId56"/>
+          <o:OLEObject Type="Embed" ProgID="Equation.DSMT4" ShapeID="_x0000_i1039" DrawAspect="Content" ObjectID="_1527503115" r:id="rId55"/>
         </w:object>
       </w:r>
       <w:r>
@@ -13850,6 +13746,343 @@
                 <pic:pic xmlns:pic="http://schemas.openxmlformats.org/drawingml/2006/picture">
                   <pic:nvPicPr>
                     <pic:cNvPr id="0" name="Picture 51"/>
+                    <pic:cNvPicPr>
+                      <a:picLocks noChangeAspect="1" noChangeArrowheads="1"/>
+                    </pic:cNvPicPr>
+                  </pic:nvPicPr>
+                  <pic:blipFill>
+                    <a:blip r:embed="rId56" cstate="print"/>
+                    <a:srcRect/>
+                    <a:stretch>
+                      <a:fillRect/>
+                    </a:stretch>
+                  </pic:blipFill>
+                  <pic:spPr bwMode="auto">
+                    <a:xfrm>
+                      <a:off x="0" y="0"/>
+                      <a:ext cx="3476625" cy="1238250"/>
+                    </a:xfrm>
+                    <a:prstGeom prst="rect">
+                      <a:avLst/>
+                    </a:prstGeom>
+                    <a:noFill/>
+                    <a:ln w="9525">
+                      <a:noFill/>
+                      <a:miter lim="800000"/>
+                      <a:headEnd/>
+                      <a:tailEnd/>
+                    </a:ln>
+                  </pic:spPr>
+                </pic:pic>
+              </a:graphicData>
+            </a:graphic>
+          </wp:inline>
+        </w:drawing>
+      </w:r>
+      <w:r>
+        <w:br/>
+      </w:r>
+      <w:r>
+        <w:t xml:space="preserve">Рисунок </w:t>
+      </w:r>
+      <w:bookmarkStart w:id="54" w:name="fig_hw_r1"/>
+      <w:r>
+        <w:fldChar w:fldCharType="begin"/>
+      </w:r>
+      <w:r>
+        <w:instrText xml:space="preserve"> STYLEREF 2 \s </w:instrText>
+      </w:r>
+      <w:r>
+        <w:fldChar w:fldCharType="separate"/>
+      </w:r>
+      <w:r>
+        <w:rPr>
+          <w:noProof/>
+        </w:rPr>
+        <w:t>2</w:t>
+      </w:r>
+      <w:r>
+        <w:fldChar w:fldCharType="end"/>
+      </w:r>
+      <w:r>
+        <w:t>.</w:t>
+      </w:r>
+      <w:r>
+        <w:fldChar w:fldCharType="begin"/>
+      </w:r>
+      <w:r>
+        <w:instrText xml:space="preserve"> SEQ Рисунок \* ARABIC \s 2 </w:instrText>
+      </w:r>
+      <w:r>
+        <w:fldChar w:fldCharType="separate"/>
+      </w:r>
+      <w:r>
+        <w:rPr>
+          <w:noProof/>
+        </w:rPr>
+        <w:t>11</w:t>
+      </w:r>
+      <w:r>
+        <w:rPr>
+          <w:noProof/>
+        </w:rPr>
+        <w:fldChar w:fldCharType="end"/>
+      </w:r>
+      <w:bookmarkEnd w:id="54"/>
+      <w:r>
+        <w:t xml:space="preserve"> — Малопотужні резистори</w:t>
+      </w:r>
+    </w:p>
+    <w:p>
+      <w:pPr>
+        <w:pStyle w:val="a5"/>
+      </w:pPr>
+      <w:r>
+        <w:t xml:space="preserve">Резистори </w:t>
+      </w:r>
+      <w:r>
+        <w:rPr>
+          <w:lang w:val="en-US"/>
+        </w:rPr>
+        <w:t>R</w:t>
+      </w:r>
+      <w:r>
+        <w:t>1–</w:t>
+      </w:r>
+      <w:r>
+        <w:rPr>
+          <w:lang w:val="en-US"/>
+        </w:rPr>
+        <w:t>R</w:t>
+      </w:r>
+      <w:r>
+        <w:t>8 мають номінальне значення опору 10</w:t>
+      </w:r>
+      <w:r>
+        <w:rPr>
+          <w:lang w:val="en-US"/>
+        </w:rPr>
+        <w:t> </w:t>
+      </w:r>
+      <w:r>
+        <w:t xml:space="preserve">кОм. Вони входять до складу цифро-аналогового перетворювача, що задає струм бази, точність значення якого залежить від допуску резистора. Однак значення струму може корегуватись за допомогою зворотних зв’язків тому доцільно обрати ці резистори з досить великим допуском ±5%. </w:t>
+      </w:r>
+    </w:p>
+    <w:p>
+      <w:pPr>
+        <w:pStyle w:val="a5"/>
+      </w:pPr>
+      <w:r>
+        <w:t xml:space="preserve">Резистори </w:t>
+      </w:r>
+      <w:r>
+        <w:rPr>
+          <w:lang w:val="en-US"/>
+        </w:rPr>
+        <w:t>R</w:t>
+      </w:r>
+      <w:r>
+        <w:t>9–</w:t>
+      </w:r>
+      <w:r>
+        <w:rPr>
+          <w:lang w:val="en-US"/>
+        </w:rPr>
+        <w:t>R</w:t>
+      </w:r>
+      <w:r>
+        <w:t>17, 20</w:t>
+      </w:r>
+      <w:r>
+        <w:rPr>
+          <w:lang w:val="en-US"/>
+        </w:rPr>
+        <w:t> </w:t>
+      </w:r>
+      <w:r>
+        <w:t>кОм також є складовими ЦАП тому для них було обрано такі самі параметри.</w:t>
+      </w:r>
+    </w:p>
+    <w:p>
+      <w:pPr>
+        <w:pStyle w:val="a5"/>
+      </w:pPr>
+      <w:r>
+        <w:t xml:space="preserve">Резистори </w:t>
+      </w:r>
+      <w:r>
+        <w:rPr>
+          <w:lang w:val="en-US"/>
+        </w:rPr>
+        <w:t>R</w:t>
+      </w:r>
+      <w:r>
+        <w:t>18</w:t>
+      </w:r>
+      <w:r>
+        <w:t xml:space="preserve"> та </w:t>
+      </w:r>
+      <w:r>
+        <w:rPr>
+          <w:lang w:val="en-US"/>
+        </w:rPr>
+        <w:t>R</w:t>
+      </w:r>
+      <w:r>
+        <w:t>19</w:t>
+      </w:r>
+      <w:r>
+        <w:t xml:space="preserve"> не потребують великої потужності і точності. Перший</w:t>
+      </w:r>
+      <w:r>
+        <w:t xml:space="preserve"> задає струм бази, який за звичай дуже малий</w:t>
+      </w:r>
+      <w:r>
+        <w:t xml:space="preserve">, а другий </w:t>
+      </w:r>
+      <w:r>
+        <w:t>обмежує струм</w:t>
+      </w:r>
+      <w:r>
+        <w:t xml:space="preserve"> індикаторний</w:t>
+      </w:r>
+      <w:r>
+        <w:t xml:space="preserve"> через </w:t>
+      </w:r>
+      <w:r>
+        <w:t>світло діод.</w:t>
+      </w:r>
+    </w:p>
+    <w:p>
+      <w:pPr>
+        <w:pStyle w:val="a5"/>
+        <w:rPr>
+          <w:lang w:val="ru-RU"/>
+        </w:rPr>
+      </w:pPr>
+      <w:r>
+        <w:t xml:space="preserve">Резистори </w:t>
+      </w:r>
+      <w:r>
+        <w:rPr>
+          <w:lang w:val="en-US"/>
+        </w:rPr>
+        <w:t>R</w:t>
+      </w:r>
+      <w:r>
+        <w:t>20–</w:t>
+      </w:r>
+      <w:r>
+        <w:rPr>
+          <w:lang w:val="en-US"/>
+        </w:rPr>
+        <w:t>R</w:t>
+      </w:r>
+      <w:r>
+        <w:t>24</w:t>
+      </w:r>
+      <w:r>
+        <w:rPr>
+          <w:i/>
+        </w:rPr>
+        <w:t xml:space="preserve"> </w:t>
+      </w:r>
+      <w:r>
+        <w:t xml:space="preserve">використовуються для вимірювань напруги у відповідних точка, в якості складових для дільників. Оскільки фактичне значення опору кожного з них може бути занесене в конфігурацію то вони </w:t>
+      </w:r>
+      <w:r>
+        <w:lastRenderedPageBreak/>
+        <w:t>також не потребують високої точності.</w:t>
+      </w:r>
+      <w:r>
+        <w:t xml:space="preserve"> Резистор </w:t>
+      </w:r>
+      <w:r>
+        <w:rPr>
+          <w:lang w:val="en-US"/>
+        </w:rPr>
+        <w:t>R</w:t>
+      </w:r>
+      <w:r>
+        <w:t xml:space="preserve">26 забезпечує рижим роботи вимірюваного транзистора. Якщо </w:t>
+      </w:r>
+      <w:r>
+        <w:t xml:space="preserve">останній відкритий то резистор </w:t>
+      </w:r>
+      <w:r>
+        <w:t>ро</w:t>
+      </w:r>
+      <w:r>
+        <w:t>зсіюватиме значну потужність, яка відповідно до розрахунків становить приблизно 5</w:t>
+      </w:r>
+      <w:r>
+        <w:rPr>
+          <w:lang w:val="en-US"/>
+        </w:rPr>
+        <w:t> </w:t>
+      </w:r>
+      <w:r>
+        <w:t>Вт. Й</w:t>
+      </w:r>
+      <w:r>
+        <w:t>ого вигляд зображено на рис. </w:t>
+      </w:r>
+      <w:r>
+        <w:fldChar w:fldCharType="begin"/>
+      </w:r>
+      <w:r>
+        <w:instrText xml:space="preserve"> REF fig_hw_r2 \h </w:instrText>
+      </w:r>
+      <w:r>
+        <w:fldChar w:fldCharType="separate"/>
+      </w:r>
+      <w:r>
+        <w:rPr>
+          <w:noProof/>
+        </w:rPr>
+        <w:t>2</w:t>
+      </w:r>
+      <w:r>
+        <w:t>.</w:t>
+      </w:r>
+      <w:r>
+        <w:rPr>
+          <w:noProof/>
+        </w:rPr>
+        <w:t>12</w:t>
+      </w:r>
+      <w:r>
+        <w:fldChar w:fldCharType="end"/>
+      </w:r>
+      <w:r>
+        <w:rPr>
+          <w:lang w:val="ru-RU"/>
+        </w:rPr>
+        <w:t>.</w:t>
+      </w:r>
+    </w:p>
+    <w:p>
+      <w:pPr>
+        <w:pStyle w:val="ae"/>
+      </w:pPr>
+      <w:r>
+        <w:rPr>
+          <w:noProof/>
+          <w:lang w:val="ru-RU"/>
+        </w:rPr>
+        <w:drawing>
+          <wp:inline distT="0" distB="0" distL="0" distR="0">
+            <wp:extent cx="3476625" cy="1238250"/>
+            <wp:effectExtent l="19050" t="0" r="9525" b="0"/>
+            <wp:docPr id="52" name="Рисунок 52"/>
+            <wp:cNvGraphicFramePr>
+              <a:graphicFrameLocks xmlns:a="http://schemas.openxmlformats.org/drawingml/2006/main" noChangeAspect="1"/>
+            </wp:cNvGraphicFramePr>
+            <a:graphic xmlns:a="http://schemas.openxmlformats.org/drawingml/2006/main">
+              <a:graphicData uri="http://schemas.openxmlformats.org/drawingml/2006/picture">
+                <pic:pic xmlns:pic="http://schemas.openxmlformats.org/drawingml/2006/picture">
+                  <pic:nvPicPr>
+                    <pic:cNvPr id="0" name="Picture 52"/>
                     <pic:cNvPicPr>
                       <a:picLocks noChangeAspect="1" noChangeArrowheads="1"/>
                     </pic:cNvPicPr>
@@ -13889,343 +14122,6 @@
       <w:r>
         <w:t xml:space="preserve">Рисунок </w:t>
       </w:r>
-      <w:bookmarkStart w:id="54" w:name="fig_hw_r1"/>
-      <w:r>
-        <w:fldChar w:fldCharType="begin"/>
-      </w:r>
-      <w:r>
-        <w:instrText xml:space="preserve"> STYLEREF 2 \s </w:instrText>
-      </w:r>
-      <w:r>
-        <w:fldChar w:fldCharType="separate"/>
-      </w:r>
-      <w:r>
-        <w:rPr>
-          <w:noProof/>
-        </w:rPr>
-        <w:t>2</w:t>
-      </w:r>
-      <w:r>
-        <w:fldChar w:fldCharType="end"/>
-      </w:r>
-      <w:r>
-        <w:t>.</w:t>
-      </w:r>
-      <w:r>
-        <w:fldChar w:fldCharType="begin"/>
-      </w:r>
-      <w:r>
-        <w:instrText xml:space="preserve"> SEQ Рисунок \* ARABIC \s 2 </w:instrText>
-      </w:r>
-      <w:r>
-        <w:fldChar w:fldCharType="separate"/>
-      </w:r>
-      <w:r>
-        <w:rPr>
-          <w:noProof/>
-        </w:rPr>
-        <w:t>11</w:t>
-      </w:r>
-      <w:r>
-        <w:rPr>
-          <w:noProof/>
-        </w:rPr>
-        <w:fldChar w:fldCharType="end"/>
-      </w:r>
-      <w:bookmarkEnd w:id="54"/>
-      <w:r>
-        <w:t xml:space="preserve"> — Малопотужні резистори</w:t>
-      </w:r>
-    </w:p>
-    <w:p>
-      <w:pPr>
-        <w:pStyle w:val="a5"/>
-      </w:pPr>
-      <w:r>
-        <w:t xml:space="preserve">Резистори </w:t>
-      </w:r>
-      <w:r>
-        <w:rPr>
-          <w:lang w:val="en-US"/>
-        </w:rPr>
-        <w:t>R</w:t>
-      </w:r>
-      <w:r>
-        <w:t>1–</w:t>
-      </w:r>
-      <w:r>
-        <w:rPr>
-          <w:lang w:val="en-US"/>
-        </w:rPr>
-        <w:t>R</w:t>
-      </w:r>
-      <w:r>
-        <w:t>8 мають номінальне значення опору 10</w:t>
-      </w:r>
-      <w:r>
-        <w:rPr>
-          <w:lang w:val="en-US"/>
-        </w:rPr>
-        <w:t> </w:t>
-      </w:r>
-      <w:r>
-        <w:t xml:space="preserve">кОм. Вони входять до складу цифро-аналогового перетворювача, що задає струм бази, точність значення якого залежить від допуску резистора. Однак значення струму може корегуватись за допомогою зворотних зв’язків тому доцільно обрати ці резистори з досить великим допуском ±5%. </w:t>
-      </w:r>
-    </w:p>
-    <w:p>
-      <w:pPr>
-        <w:pStyle w:val="a5"/>
-      </w:pPr>
-      <w:r>
-        <w:t xml:space="preserve">Резистори </w:t>
-      </w:r>
-      <w:r>
-        <w:rPr>
-          <w:lang w:val="en-US"/>
-        </w:rPr>
-        <w:t>R</w:t>
-      </w:r>
-      <w:r>
-        <w:t>9–</w:t>
-      </w:r>
-      <w:r>
-        <w:rPr>
-          <w:lang w:val="en-US"/>
-        </w:rPr>
-        <w:t>R</w:t>
-      </w:r>
-      <w:r>
-        <w:t>17, 20</w:t>
-      </w:r>
-      <w:r>
-        <w:rPr>
-          <w:lang w:val="en-US"/>
-        </w:rPr>
-        <w:t> </w:t>
-      </w:r>
-      <w:r>
-        <w:t>кОм також є складовими ЦАП тому для них було обрано такі самі параметри.</w:t>
-      </w:r>
-    </w:p>
-    <w:p>
-      <w:pPr>
-        <w:pStyle w:val="a5"/>
-      </w:pPr>
-      <w:r>
-        <w:t xml:space="preserve">Резистори </w:t>
-      </w:r>
-      <w:r>
-        <w:rPr>
-          <w:lang w:val="en-US"/>
-        </w:rPr>
-        <w:t>R</w:t>
-      </w:r>
-      <w:r>
-        <w:t>18</w:t>
-      </w:r>
-      <w:r>
-        <w:t xml:space="preserve"> та </w:t>
-      </w:r>
-      <w:r>
-        <w:rPr>
-          <w:lang w:val="en-US"/>
-        </w:rPr>
-        <w:t>R</w:t>
-      </w:r>
-      <w:r>
-        <w:t>19</w:t>
-      </w:r>
-      <w:r>
-        <w:t xml:space="preserve"> не потребують великої потужності і точності. Перший</w:t>
-      </w:r>
-      <w:r>
-        <w:t xml:space="preserve"> задає струм бази, який за звичай дуже малий</w:t>
-      </w:r>
-      <w:r>
-        <w:t xml:space="preserve">, а другий </w:t>
-      </w:r>
-      <w:r>
-        <w:t>обмежує струм</w:t>
-      </w:r>
-      <w:r>
-        <w:t xml:space="preserve"> індикаторний</w:t>
-      </w:r>
-      <w:r>
-        <w:t xml:space="preserve"> через </w:t>
-      </w:r>
-      <w:r>
-        <w:t>світло діод.</w:t>
-      </w:r>
-    </w:p>
-    <w:p>
-      <w:pPr>
-        <w:pStyle w:val="a5"/>
-        <w:rPr>
-          <w:lang w:val="ru-RU"/>
-        </w:rPr>
-      </w:pPr>
-      <w:r>
-        <w:t xml:space="preserve">Резистори </w:t>
-      </w:r>
-      <w:r>
-        <w:rPr>
-          <w:lang w:val="en-US"/>
-        </w:rPr>
-        <w:t>R</w:t>
-      </w:r>
-      <w:r>
-        <w:t>20–</w:t>
-      </w:r>
-      <w:r>
-        <w:rPr>
-          <w:lang w:val="en-US"/>
-        </w:rPr>
-        <w:t>R</w:t>
-      </w:r>
-      <w:r>
-        <w:t>24</w:t>
-      </w:r>
-      <w:r>
-        <w:rPr>
-          <w:i/>
-        </w:rPr>
-        <w:t xml:space="preserve"> </w:t>
-      </w:r>
-      <w:r>
-        <w:t xml:space="preserve">використовуються для вимірювань напруги у відповідних точка, в якості складових для дільників. Оскільки фактичне значення опору кожного з них може бути занесене в конфігурацію то вони </w:t>
-      </w:r>
-      <w:r>
-        <w:lastRenderedPageBreak/>
-        <w:t>також не потребують високої точності.</w:t>
-      </w:r>
-      <w:r>
-        <w:t xml:space="preserve"> Резистор </w:t>
-      </w:r>
-      <w:r>
-        <w:rPr>
-          <w:lang w:val="en-US"/>
-        </w:rPr>
-        <w:t>R</w:t>
-      </w:r>
-      <w:r>
-        <w:t xml:space="preserve">26 забезпечує рижим роботи вимірюваного транзистора. Якщо </w:t>
-      </w:r>
-      <w:r>
-        <w:t xml:space="preserve">останній відкритий то резистор </w:t>
-      </w:r>
-      <w:r>
-        <w:t>ро</w:t>
-      </w:r>
-      <w:r>
-        <w:t>зсіюватиме значну потужність, яка відповідно до розрахунків становить приблизно 5</w:t>
-      </w:r>
-      <w:r>
-        <w:rPr>
-          <w:lang w:val="en-US"/>
-        </w:rPr>
-        <w:t> </w:t>
-      </w:r>
-      <w:r>
-        <w:t>Вт. Й</w:t>
-      </w:r>
-      <w:r>
-        <w:t>ого вигляд зображено на рис. </w:t>
-      </w:r>
-      <w:r>
-        <w:fldChar w:fldCharType="begin"/>
-      </w:r>
-      <w:r>
-        <w:instrText xml:space="preserve"> REF fig_hw_r2 \h </w:instrText>
-      </w:r>
-      <w:r>
-        <w:fldChar w:fldCharType="separate"/>
-      </w:r>
-      <w:r>
-        <w:rPr>
-          <w:noProof/>
-        </w:rPr>
-        <w:t>2</w:t>
-      </w:r>
-      <w:r>
-        <w:t>.</w:t>
-      </w:r>
-      <w:r>
-        <w:rPr>
-          <w:noProof/>
-        </w:rPr>
-        <w:t>12</w:t>
-      </w:r>
-      <w:r>
-        <w:fldChar w:fldCharType="end"/>
-      </w:r>
-      <w:r>
-        <w:rPr>
-          <w:lang w:val="ru-RU"/>
-        </w:rPr>
-        <w:t>.</w:t>
-      </w:r>
-    </w:p>
-    <w:p>
-      <w:pPr>
-        <w:pStyle w:val="ae"/>
-      </w:pPr>
-      <w:r>
-        <w:rPr>
-          <w:noProof/>
-          <w:lang w:val="ru-RU"/>
-        </w:rPr>
-        <w:drawing>
-          <wp:inline distT="0" distB="0" distL="0" distR="0">
-            <wp:extent cx="3476625" cy="1238250"/>
-            <wp:effectExtent l="19050" t="0" r="9525" b="0"/>
-            <wp:docPr id="52" name="Рисунок 52"/>
-            <wp:cNvGraphicFramePr>
-              <a:graphicFrameLocks xmlns:a="http://schemas.openxmlformats.org/drawingml/2006/main" noChangeAspect="1"/>
-            </wp:cNvGraphicFramePr>
-            <a:graphic xmlns:a="http://schemas.openxmlformats.org/drawingml/2006/main">
-              <a:graphicData uri="http://schemas.openxmlformats.org/drawingml/2006/picture">
-                <pic:pic xmlns:pic="http://schemas.openxmlformats.org/drawingml/2006/picture">
-                  <pic:nvPicPr>
-                    <pic:cNvPr id="0" name="Picture 52"/>
-                    <pic:cNvPicPr>
-                      <a:picLocks noChangeAspect="1" noChangeArrowheads="1"/>
-                    </pic:cNvPicPr>
-                  </pic:nvPicPr>
-                  <pic:blipFill>
-                    <a:blip r:embed="rId58" cstate="print"/>
-                    <a:srcRect/>
-                    <a:stretch>
-                      <a:fillRect/>
-                    </a:stretch>
-                  </pic:blipFill>
-                  <pic:spPr bwMode="auto">
-                    <a:xfrm>
-                      <a:off x="0" y="0"/>
-                      <a:ext cx="3476625" cy="1238250"/>
-                    </a:xfrm>
-                    <a:prstGeom prst="rect">
-                      <a:avLst/>
-                    </a:prstGeom>
-                    <a:noFill/>
-                    <a:ln w="9525">
-                      <a:noFill/>
-                      <a:miter lim="800000"/>
-                      <a:headEnd/>
-                      <a:tailEnd/>
-                    </a:ln>
-                  </pic:spPr>
-                </pic:pic>
-              </a:graphicData>
-            </a:graphic>
-          </wp:inline>
-        </w:drawing>
-      </w:r>
-      <w:r>
-        <w:br/>
-      </w:r>
-      <w:r>
-        <w:t xml:space="preserve">Рисунок </w:t>
-      </w:r>
       <w:bookmarkStart w:id="55" w:name="fig_hw_r2"/>
       <w:r>
         <w:fldChar w:fldCharType="begin"/>
@@ -14393,7 +14289,7 @@
           <w:insideV w:val="single" w:sz="4" w:space="0" w:color="auto"/>
         </w:tblBorders>
         <w:tblLayout w:type="fixed"/>
-        <w:tblLook w:val="01E0" w:firstRow="1" w:lastRow="1" w:firstColumn="1" w:lastColumn="1" w:noHBand="0" w:noVBand="0"/>
+        <w:tblLook w:val="01E0"/>
       </w:tblPr>
       <w:tblGrid>
         <w:gridCol w:w="2160"/>
@@ -15427,7 +15323,7 @@
                     </pic:cNvPicPr>
                   </pic:nvPicPr>
                   <pic:blipFill>
-                    <a:blip r:embed="rId59" cstate="print"/>
+                    <a:blip r:embed="rId58" cstate="print"/>
                     <a:srcRect/>
                     <a:stretch>
                       <a:fillRect/>
@@ -15550,7 +15446,7 @@
                     </pic:cNvPicPr>
                   </pic:nvPicPr>
                   <pic:blipFill>
-                    <a:blip r:embed="rId60" cstate="print"/>
+                    <a:blip r:embed="rId59" cstate="print"/>
                     <a:srcRect/>
                     <a:stretch>
                       <a:fillRect/>
@@ -15768,7 +15664,7 @@
           <w:insideV w:val="single" w:sz="4" w:space="0" w:color="auto"/>
         </w:tblBorders>
         <w:tblLayout w:type="fixed"/>
-        <w:tblLook w:val="01E0" w:firstRow="1" w:lastRow="1" w:firstColumn="1" w:lastColumn="1" w:noHBand="0" w:noVBand="0"/>
+        <w:tblLook w:val="01E0"/>
       </w:tblPr>
       <w:tblGrid>
         <w:gridCol w:w="1728"/>
@@ -16445,7 +16341,7 @@
                     </pic:cNvPicPr>
                   </pic:nvPicPr>
                   <pic:blipFill>
-                    <a:blip r:embed="rId61" cstate="print"/>
+                    <a:blip r:embed="rId60" cstate="print"/>
                     <a:srcRect/>
                     <a:stretch>
                       <a:fillRect/>
@@ -16656,7 +16552,7 @@
                     </pic:cNvPicPr>
                   </pic:nvPicPr>
                   <pic:blipFill>
-                    <a:blip r:embed="rId62" cstate="print"/>
+                    <a:blip r:embed="rId61" cstate="print"/>
                     <a:srcRect/>
                     <a:stretch>
                       <a:fillRect/>
@@ -16873,7 +16769,7 @@
                     </pic:cNvPicPr>
                   </pic:nvPicPr>
                   <pic:blipFill>
-                    <a:blip r:embed="rId63" cstate="print"/>
+                    <a:blip r:embed="rId62" cstate="print"/>
                     <a:srcRect/>
                     <a:stretch>
                       <a:fillRect/>
@@ -17162,7 +17058,7 @@
                     </pic:cNvPicPr>
                   </pic:nvPicPr>
                   <pic:blipFill>
-                    <a:blip r:embed="rId64" cstate="print"/>
+                    <a:blip r:embed="rId63" cstate="print"/>
                     <a:srcRect/>
                     <a:stretch>
                       <a:fillRect/>
@@ -17399,7 +17295,7 @@
                     </pic:cNvPicPr>
                   </pic:nvPicPr>
                   <pic:blipFill>
-                    <a:blip r:embed="rId65" cstate="print"/>
+                    <a:blip r:embed="rId64" cstate="print"/>
                     <a:srcRect/>
                     <a:stretch>
                       <a:fillRect/>
@@ -17563,7 +17459,7 @@
                     </pic:cNvPicPr>
                   </pic:nvPicPr>
                   <pic:blipFill>
-                    <a:blip r:embed="rId66" cstate="print"/>
+                    <a:blip r:embed="rId65" cstate="print"/>
                     <a:srcRect/>
                     <a:stretch>
                       <a:fillRect/>
@@ -17784,9 +17680,9 @@
         </w:rPr>
         <w:object w:dxaOrig="1520" w:dyaOrig="780">
           <v:shape id="_x0000_i1040" type="#_x0000_t75" style="width:75.1pt;height:39.5pt" o:ole="">
-            <v:imagedata r:id="rId67" o:title=""/>
+            <v:imagedata r:id="rId66" o:title=""/>
           </v:shape>
-          <o:OLEObject Type="Embed" ProgID="Equation.DSMT4" ShapeID="_x0000_i1040" DrawAspect="Content" ObjectID="_1527362340" r:id="rId68"/>
+          <o:OLEObject Type="Embed" ProgID="Equation.DSMT4" ShapeID="_x0000_i1040" DrawAspect="Content" ObjectID="_1527503116" r:id="rId67"/>
         </w:object>
       </w:r>
       <w:r>
@@ -17931,9 +17827,9 @@
         </w:rPr>
         <w:object w:dxaOrig="3720" w:dyaOrig="380">
           <v:shape id="_x0000_i1041" type="#_x0000_t75" style="width:185.8pt;height:18.6pt" o:ole="">
-            <v:imagedata r:id="rId69" o:title=""/>
+            <v:imagedata r:id="rId68" o:title=""/>
           </v:shape>
-          <o:OLEObject Type="Embed" ProgID="Equation.DSMT4" ShapeID="_x0000_i1041" DrawAspect="Content" ObjectID="_1527362341" r:id="rId70"/>
+          <o:OLEObject Type="Embed" ProgID="Equation.DSMT4" ShapeID="_x0000_i1041" DrawAspect="Content" ObjectID="_1527503117" r:id="rId69"/>
         </w:object>
       </w:r>
       <w:r>
@@ -18077,7 +17973,6 @@
           <w:id w:val="8576659"/>
           <w:citation/>
         </w:sdtPr>
-        <w:sdtEndPr/>
         <w:sdtContent>
           <w:r>
             <w:rPr>
@@ -18203,9 +18098,9 @@
         </w:rPr>
         <w:object w:dxaOrig="2600" w:dyaOrig="800">
           <v:shape id="_x0000_i1042" type="#_x0000_t75" style="width:131.6pt;height:40.25pt" o:ole="">
-            <v:imagedata r:id="rId71" o:title=""/>
+            <v:imagedata r:id="rId70" o:title=""/>
           </v:shape>
-          <o:OLEObject Type="Embed" ProgID="Equation.DSMT4" ShapeID="_x0000_i1042" DrawAspect="Content" ObjectID="_1527362342" r:id="rId72"/>
+          <o:OLEObject Type="Embed" ProgID="Equation.DSMT4" ShapeID="_x0000_i1042" DrawAspect="Content" ObjectID="_1527503118" r:id="rId71"/>
         </w:object>
       </w:r>
       <w:r>
@@ -18243,9 +18138,9 @@
         </w:rPr>
         <w:object w:dxaOrig="4940" w:dyaOrig="380">
           <v:shape id="_x0000_i1043" type="#_x0000_t75" style="width:246.2pt;height:18.6pt" o:ole="">
-            <v:imagedata r:id="rId73" o:title=""/>
+            <v:imagedata r:id="rId72" o:title=""/>
           </v:shape>
-          <o:OLEObject Type="Embed" ProgID="Equation.DSMT4" ShapeID="_x0000_i1043" DrawAspect="Content" ObjectID="_1527362343" r:id="rId74"/>
+          <o:OLEObject Type="Embed" ProgID="Equation.DSMT4" ShapeID="_x0000_i1043" DrawAspect="Content" ObjectID="_1527503119" r:id="rId73"/>
         </w:object>
       </w:r>
       <w:r>
@@ -18311,9 +18206,9 @@
         </w:rPr>
         <w:object w:dxaOrig="2560" w:dyaOrig="800">
           <v:shape id="_x0000_i1044" type="#_x0000_t75" style="width:128.5pt;height:40.25pt" o:ole="">
-            <v:imagedata r:id="rId75" o:title=""/>
+            <v:imagedata r:id="rId74" o:title=""/>
           </v:shape>
-          <o:OLEObject Type="Embed" ProgID="Equation.DSMT4" ShapeID="_x0000_i1044" DrawAspect="Content" ObjectID="_1527362344" r:id="rId76"/>
+          <o:OLEObject Type="Embed" ProgID="Equation.DSMT4" ShapeID="_x0000_i1044" DrawAspect="Content" ObjectID="_1527503120" r:id="rId75"/>
         </w:object>
       </w:r>
       <w:r>
@@ -18376,9 +18271,9 @@
         </w:rPr>
         <w:object w:dxaOrig="5179" w:dyaOrig="380">
           <v:shape id="_x0000_i1045" type="#_x0000_t75" style="width:258.6pt;height:18.6pt" o:ole="">
-            <v:imagedata r:id="rId77" o:title=""/>
+            <v:imagedata r:id="rId76" o:title=""/>
           </v:shape>
-          <o:OLEObject Type="Embed" ProgID="Equation.DSMT4" ShapeID="_x0000_i1045" DrawAspect="Content" ObjectID="_1527362345" r:id="rId78"/>
+          <o:OLEObject Type="Embed" ProgID="Equation.DSMT4" ShapeID="_x0000_i1045" DrawAspect="Content" ObjectID="_1527503121" r:id="rId77"/>
         </w:object>
       </w:r>
       <w:r>
@@ -18439,9 +18334,9 @@
         </w:rPr>
         <w:object w:dxaOrig="3680" w:dyaOrig="380">
           <v:shape id="_x0000_i1046" type="#_x0000_t75" style="width:184.25pt;height:18.6pt" o:ole="">
-            <v:imagedata r:id="rId79" o:title=""/>
+            <v:imagedata r:id="rId78" o:title=""/>
           </v:shape>
-          <o:OLEObject Type="Embed" ProgID="Equation.DSMT4" ShapeID="_x0000_i1046" DrawAspect="Content" ObjectID="_1527362346" r:id="rId80"/>
+          <o:OLEObject Type="Embed" ProgID="Equation.DSMT4" ShapeID="_x0000_i1046" DrawAspect="Content" ObjectID="_1527503122" r:id="rId79"/>
         </w:object>
       </w:r>
       <w:r>
@@ -18504,9 +18399,9 @@
         </w:rPr>
         <w:object w:dxaOrig="3940" w:dyaOrig="380">
           <v:shape id="_x0000_i1047" type="#_x0000_t75" style="width:195.85pt;height:18.6pt" o:ole="">
-            <v:imagedata r:id="rId81" o:title=""/>
+            <v:imagedata r:id="rId80" o:title=""/>
           </v:shape>
-          <o:OLEObject Type="Embed" ProgID="Equation.DSMT4" ShapeID="_x0000_i1047" DrawAspect="Content" ObjectID="_1527362347" r:id="rId82"/>
+          <o:OLEObject Type="Embed" ProgID="Equation.DSMT4" ShapeID="_x0000_i1047" DrawAspect="Content" ObjectID="_1527503123" r:id="rId81"/>
         </w:object>
       </w:r>
       <w:r>
@@ -18572,9 +18467,9 @@
         </w:rPr>
         <w:object w:dxaOrig="3840" w:dyaOrig="380">
           <v:shape id="_x0000_i1048" type="#_x0000_t75" style="width:192pt;height:18.6pt" o:ole="">
-            <v:imagedata r:id="rId83" o:title=""/>
+            <v:imagedata r:id="rId82" o:title=""/>
           </v:shape>
-          <o:OLEObject Type="Embed" ProgID="Equation.DSMT4" ShapeID="_x0000_i1048" DrawAspect="Content" ObjectID="_1527362348" r:id="rId84"/>
+          <o:OLEObject Type="Embed" ProgID="Equation.DSMT4" ShapeID="_x0000_i1048" DrawAspect="Content" ObjectID="_1527503124" r:id="rId83"/>
         </w:object>
       </w:r>
       <w:r>
@@ -18655,9 +18550,9 @@
         </w:rPr>
         <w:object w:dxaOrig="3560" w:dyaOrig="380">
           <v:shape id="_x0000_i1049" type="#_x0000_t75" style="width:178.05pt;height:18.6pt" o:ole="">
-            <v:imagedata r:id="rId85" o:title=""/>
+            <v:imagedata r:id="rId84" o:title=""/>
           </v:shape>
-          <o:OLEObject Type="Embed" ProgID="Equation.DSMT4" ShapeID="_x0000_i1049" DrawAspect="Content" ObjectID="_1527362349" r:id="rId86"/>
+          <o:OLEObject Type="Embed" ProgID="Equation.DSMT4" ShapeID="_x0000_i1049" DrawAspect="Content" ObjectID="_1527503125" r:id="rId85"/>
         </w:object>
       </w:r>
       <w:r>
@@ -18717,9 +18612,9 @@
         </w:rPr>
         <w:object w:dxaOrig="4980" w:dyaOrig="420">
           <v:shape id="_x0000_i1050" type="#_x0000_t75" style="width:248.5pt;height:20.9pt" o:ole="">
-            <v:imagedata r:id="rId87" o:title=""/>
+            <v:imagedata r:id="rId86" o:title=""/>
           </v:shape>
-          <o:OLEObject Type="Embed" ProgID="Equation.DSMT4" ShapeID="_x0000_i1050" DrawAspect="Content" ObjectID="_1527362350" r:id="rId88"/>
+          <o:OLEObject Type="Embed" ProgID="Equation.DSMT4" ShapeID="_x0000_i1050" DrawAspect="Content" ObjectID="_1527503126" r:id="rId87"/>
         </w:object>
       </w:r>
       <w:r>
@@ -18803,9 +18698,9 @@
         </w:rPr>
         <w:object w:dxaOrig="2680" w:dyaOrig="800">
           <v:shape id="_x0000_i1051" type="#_x0000_t75" style="width:133.15pt;height:40.25pt" o:ole="">
-            <v:imagedata r:id="rId89" o:title=""/>
+            <v:imagedata r:id="rId88" o:title=""/>
           </v:shape>
-          <o:OLEObject Type="Embed" ProgID="Equation.DSMT4" ShapeID="_x0000_i1051" DrawAspect="Content" ObjectID="_1527362351" r:id="rId90"/>
+          <o:OLEObject Type="Embed" ProgID="Equation.DSMT4" ShapeID="_x0000_i1051" DrawAspect="Content" ObjectID="_1527503127" r:id="rId89"/>
         </w:object>
       </w:r>
       <w:r>
@@ -18880,9 +18775,9 @@
         </w:rPr>
         <w:object w:dxaOrig="3940" w:dyaOrig="380">
           <v:shape id="_x0000_i1052" type="#_x0000_t75" style="width:195.85pt;height:18.6pt" o:ole="">
-            <v:imagedata r:id="rId91" o:title=""/>
+            <v:imagedata r:id="rId90" o:title=""/>
           </v:shape>
-          <o:OLEObject Type="Embed" ProgID="Equation.DSMT4" ShapeID="_x0000_i1052" DrawAspect="Content" ObjectID="_1527362352" r:id="rId92"/>
+          <o:OLEObject Type="Embed" ProgID="Equation.DSMT4" ShapeID="_x0000_i1052" DrawAspect="Content" ObjectID="_1527503128" r:id="rId91"/>
         </w:object>
       </w:r>
       <w:r>
@@ -18973,9 +18868,9 @@
         </w:rPr>
         <w:object w:dxaOrig="2659" w:dyaOrig="800">
           <v:shape id="_x0000_i1053" type="#_x0000_t75" style="width:133.15pt;height:40.25pt" o:ole="">
-            <v:imagedata r:id="rId93" o:title=""/>
+            <v:imagedata r:id="rId92" o:title=""/>
           </v:shape>
-          <o:OLEObject Type="Embed" ProgID="Equation.DSMT4" ShapeID="_x0000_i1053" DrawAspect="Content" ObjectID="_1527362353" r:id="rId94"/>
+          <o:OLEObject Type="Embed" ProgID="Equation.DSMT4" ShapeID="_x0000_i1053" DrawAspect="Content" ObjectID="_1527503129" r:id="rId93"/>
         </w:object>
       </w:r>
       <w:r>
@@ -19059,9 +18954,9 @@
         </w:rPr>
         <w:object w:dxaOrig="4080" w:dyaOrig="380">
           <v:shape id="_x0000_i1054" type="#_x0000_t75" style="width:204.4pt;height:18.6pt" o:ole="">
-            <v:imagedata r:id="rId95" o:title=""/>
+            <v:imagedata r:id="rId94" o:title=""/>
           </v:shape>
-          <o:OLEObject Type="Embed" ProgID="Equation.DSMT4" ShapeID="_x0000_i1054" DrawAspect="Content" ObjectID="_1527362354" r:id="rId96"/>
+          <o:OLEObject Type="Embed" ProgID="Equation.DSMT4" ShapeID="_x0000_i1054" DrawAspect="Content" ObjectID="_1527503130" r:id="rId95"/>
         </w:object>
       </w:r>
       <w:r>
@@ -19166,7 +19061,7 @@
           <w:left w:w="0" w:type="dxa"/>
           <w:right w:w="0" w:type="dxa"/>
         </w:tblCellMar>
-        <w:tblLook w:val="0000" w:firstRow="0" w:lastRow="0" w:firstColumn="0" w:lastColumn="0" w:noHBand="0" w:noVBand="0"/>
+        <w:tblLook w:val="0000"/>
       </w:tblPr>
       <w:tblGrid>
         <w:gridCol w:w="1856"/>
@@ -21501,9 +21396,9 @@
         </w:rPr>
         <w:object w:dxaOrig="2540" w:dyaOrig="800">
           <v:shape id="_x0000_i1055" type="#_x0000_t75" style="width:127.75pt;height:40.25pt" o:ole="">
-            <v:imagedata r:id="rId97" o:title=""/>
+            <v:imagedata r:id="rId96" o:title=""/>
           </v:shape>
-          <o:OLEObject Type="Embed" ProgID="Equation.DSMT4" ShapeID="_x0000_i1055" DrawAspect="Content" ObjectID="_1527362355" r:id="rId98"/>
+          <o:OLEObject Type="Embed" ProgID="Equation.DSMT4" ShapeID="_x0000_i1055" DrawAspect="Content" ObjectID="_1527503131" r:id="rId97"/>
         </w:object>
       </w:r>
       <w:r>
@@ -21621,9 +21516,9 @@
         </w:rPr>
         <w:object w:dxaOrig="3879" w:dyaOrig="380">
           <v:shape id="_x0000_i1056" type="#_x0000_t75" style="width:194.3pt;height:18.6pt" o:ole="">
-            <v:imagedata r:id="rId99" o:title=""/>
+            <v:imagedata r:id="rId98" o:title=""/>
           </v:shape>
-          <o:OLEObject Type="Embed" ProgID="Equation.DSMT4" ShapeID="_x0000_i1056" DrawAspect="Content" ObjectID="_1527362356" r:id="rId100"/>
+          <o:OLEObject Type="Embed" ProgID="Equation.DSMT4" ShapeID="_x0000_i1056" DrawAspect="Content" ObjectID="_1527503132" r:id="rId99"/>
         </w:object>
       </w:r>
       <w:r>
@@ -21828,9 +21723,9 @@
         </w:rPr>
         <w:object w:dxaOrig="2680" w:dyaOrig="780">
           <v:shape id="_x0000_i1057" type="#_x0000_t75" style="width:133.95pt;height:39.5pt" o:ole="">
-            <v:imagedata r:id="rId101" o:title=""/>
+            <v:imagedata r:id="rId100" o:title=""/>
           </v:shape>
-          <o:OLEObject Type="Embed" ProgID="Equation.DSMT4" ShapeID="_x0000_i1057" DrawAspect="Content" ObjectID="_1527362357" r:id="rId102"/>
+          <o:OLEObject Type="Embed" ProgID="Equation.DSMT4" ShapeID="_x0000_i1057" DrawAspect="Content" ObjectID="_1527503133" r:id="rId101"/>
         </w:object>
       </w:r>
       <w:r>
@@ -21931,9 +21826,9 @@
         </w:rPr>
         <w:object w:dxaOrig="4000" w:dyaOrig="780">
           <v:shape id="_x0000_i1058" type="#_x0000_t75" style="width:199.75pt;height:39.5pt" o:ole="">
-            <v:imagedata r:id="rId103" o:title=""/>
+            <v:imagedata r:id="rId102" o:title=""/>
           </v:shape>
-          <o:OLEObject Type="Embed" ProgID="Equation.DSMT4" ShapeID="_x0000_i1058" DrawAspect="Content" ObjectID="_1527362358" r:id="rId104"/>
+          <o:OLEObject Type="Embed" ProgID="Equation.DSMT4" ShapeID="_x0000_i1058" DrawAspect="Content" ObjectID="_1527503134" r:id="rId103"/>
         </w:object>
       </w:r>
       <w:r>
@@ -22020,7 +21915,7 @@
                     </pic:cNvPicPr>
                   </pic:nvPicPr>
                   <pic:blipFill>
-                    <a:blip r:embed="rId105" cstate="print"/>
+                    <a:blip r:embed="rId104" cstate="print"/>
                     <a:srcRect/>
                     <a:stretch>
                       <a:fillRect/>
@@ -22216,7 +22111,7 @@
                     </pic:cNvPicPr>
                   </pic:nvPicPr>
                   <pic:blipFill>
-                    <a:blip r:embed="rId106" cstate="print"/>
+                    <a:blip r:embed="rId105" cstate="print"/>
                     <a:srcRect/>
                     <a:stretch>
                       <a:fillRect/>
@@ -23121,7 +23016,6 @@
           <w:id w:val="11715910"/>
           <w:citation/>
         </w:sdtPr>
-        <w:sdtEndPr/>
         <w:sdtContent>
           <w:r>
             <w:rPr>
@@ -23416,7 +23310,6 @@
           <w:id w:val="11715909"/>
           <w:citation/>
         </w:sdtPr>
-        <w:sdtEndPr/>
         <w:sdtContent>
           <w:r>
             <w:rPr>
@@ -23665,7 +23558,6 @@
           <w:id w:val="11715911"/>
           <w:citation/>
         </w:sdtPr>
-        <w:sdtEndPr/>
         <w:sdtContent>
           <w:r>
             <w:fldChar w:fldCharType="begin"/>
@@ -23695,7 +23587,6 @@
           <w:id w:val="11715912"/>
           <w:citation/>
         </w:sdtPr>
-        <w:sdtEndPr/>
         <w:sdtContent>
           <w:r>
             <w:fldChar w:fldCharType="begin"/>
@@ -23745,7 +23636,6 @@
           <w:id w:val="11715916"/>
           <w:citation/>
         </w:sdtPr>
-        <w:sdtEndPr/>
         <w:sdtContent>
           <w:r>
             <w:fldChar w:fldCharType="begin"/>
@@ -23804,9 +23694,9 @@
         </w:rPr>
         <w:object w:dxaOrig="3260" w:dyaOrig="420">
           <v:shape id="_x0000_i1059" type="#_x0000_t75" style="width:163.35pt;height:20.9pt" o:ole="">
-            <v:imagedata r:id="rId107" o:title=""/>
+            <v:imagedata r:id="rId106" o:title=""/>
           </v:shape>
-          <o:OLEObject Type="Embed" ProgID="Equation.DSMT4" ShapeID="_x0000_i1059" DrawAspect="Content" ObjectID="_1527362359" r:id="rId108"/>
+          <o:OLEObject Type="Embed" ProgID="Equation.DSMT4" ShapeID="_x0000_i1059" DrawAspect="Content" ObjectID="_1527503135" r:id="rId107"/>
         </w:object>
       </w:r>
       <w:r>
@@ -23977,30 +23867,17 @@
       <w:r>
         <w:t xml:space="preserve"> </w:t>
       </w:r>
-      <w:r>
-        <w:fldChar w:fldCharType="begin"/>
-      </w:r>
-      <w:r>
-        <w:instrText xml:space="preserve"> REF fig</w:instrText>
-      </w:r>
-      <w:r>
-        <w:instrText xml:space="preserve">_sw_pwm \h  \* MERGEFORMAT </w:instrText>
-      </w:r>
-      <w:r>
-        <w:fldChar w:fldCharType="separate"/>
-      </w:r>
-      <w:r>
-        <w:rPr>
-          <w:noProof/>
-        </w:rPr>
-        <w:t>3</w:t>
-      </w:r>
-      <w:r>
-        <w:t>.1</w:t>
-      </w:r>
-      <w:r>
-        <w:fldChar w:fldCharType="end"/>
-      </w:r>
+      <w:fldSimple w:instr=" REF fig_sw_pwm \h  \* MERGEFORMAT ">
+        <w:r>
+          <w:rPr>
+            <w:noProof/>
+          </w:rPr>
+          <w:t>3</w:t>
+        </w:r>
+        <w:r>
+          <w:t>.1</w:t>
+        </w:r>
+      </w:fldSimple>
       <w:r>
         <w:t>.</w:t>
       </w:r>
@@ -24032,7 +23909,7 @@
                     </pic:cNvPicPr>
                   </pic:nvPicPr>
                   <pic:blipFill>
-                    <a:blip r:embed="rId109" cstate="print"/>
+                    <a:blip r:embed="rId108" cstate="print"/>
                     <a:srcRect/>
                     <a:stretch>
                       <a:fillRect/>
@@ -24174,7 +24051,6 @@
           <w:id w:val="11715914"/>
           <w:citation/>
         </w:sdtPr>
-        <w:sdtEndPr/>
         <w:sdtContent>
           <w:r>
             <w:fldChar w:fldCharType="begin"/>
@@ -24225,9 +24101,9 @@
         </w:rPr>
         <w:object w:dxaOrig="6580" w:dyaOrig="720">
           <v:shape id="_x0000_i1060" type="#_x0000_t75" style="width:328.25pt;height:36.4pt" o:ole="">
-            <v:imagedata r:id="rId110" o:title=""/>
+            <v:imagedata r:id="rId109" o:title=""/>
           </v:shape>
-          <o:OLEObject Type="Embed" ProgID="Equation.DSMT4" ShapeID="_x0000_i1060" DrawAspect="Content" ObjectID="_1527362360" r:id="rId111"/>
+          <o:OLEObject Type="Embed" ProgID="Equation.DSMT4" ShapeID="_x0000_i1060" DrawAspect="Content" ObjectID="_1527503136" r:id="rId110"/>
         </w:object>
       </w:r>
       <w:r>
@@ -24443,9 +24319,9 @@
         </w:rPr>
         <w:object w:dxaOrig="1380" w:dyaOrig="700">
           <v:shape id="_x0000_i1061" type="#_x0000_t75" style="width:68.9pt;height:34.85pt" o:ole="">
-            <v:imagedata r:id="rId112" o:title=""/>
+            <v:imagedata r:id="rId111" o:title=""/>
           </v:shape>
-          <o:OLEObject Type="Embed" ProgID="Equation.DSMT4" ShapeID="_x0000_i1061" DrawAspect="Content" ObjectID="_1527362361" r:id="rId113"/>
+          <o:OLEObject Type="Embed" ProgID="Equation.DSMT4" ShapeID="_x0000_i1061" DrawAspect="Content" ObjectID="_1527503137" r:id="rId112"/>
         </w:object>
       </w:r>
       <w:r>
@@ -24535,7 +24411,6 @@
           <w:id w:val="11715917"/>
           <w:citation/>
         </w:sdtPr>
-        <w:sdtEndPr/>
         <w:sdtContent>
           <w:r>
             <w:fldChar w:fldCharType="begin"/>
@@ -24606,7 +24481,6 @@
           <w:id w:val="11715918"/>
           <w:citation/>
         </w:sdtPr>
-        <w:sdtEndPr/>
         <w:sdtContent>
           <w:r>
             <w:fldChar w:fldCharType="begin"/>
@@ -24809,7 +24683,7 @@
                     </pic:cNvPicPr>
                   </pic:nvPicPr>
                   <pic:blipFill>
-                    <a:blip r:embed="rId114" cstate="print"/>
+                    <a:blip r:embed="rId113" cstate="print"/>
                     <a:srcRect/>
                     <a:stretch>
                       <a:fillRect/>
@@ -25092,9 +24966,9 @@
         </w:rPr>
         <w:object w:dxaOrig="4420" w:dyaOrig="440">
           <v:shape id="_x0000_i1062" type="#_x0000_t75" style="width:220.65pt;height:21.7pt" o:ole="">
-            <v:imagedata r:id="rId115" o:title=""/>
+            <v:imagedata r:id="rId114" o:title=""/>
           </v:shape>
-          <o:OLEObject Type="Embed" ProgID="Equation.DSMT4" ShapeID="_x0000_i1062" DrawAspect="Content" ObjectID="_1527362362" r:id="rId116"/>
+          <o:OLEObject Type="Embed" ProgID="Equation.DSMT4" ShapeID="_x0000_i1062" DrawAspect="Content" ObjectID="_1527503138" r:id="rId115"/>
         </w:object>
       </w:r>
       <w:r>
@@ -25204,9 +25078,9 @@
         </w:rPr>
         <w:object w:dxaOrig="4280" w:dyaOrig="420">
           <v:shape id="_x0000_i1063" type="#_x0000_t75" style="width:213.7pt;height:20.9pt" o:ole="">
-            <v:imagedata r:id="rId117" o:title=""/>
+            <v:imagedata r:id="rId116" o:title=""/>
           </v:shape>
-          <o:OLEObject Type="Embed" ProgID="Equation.DSMT4" ShapeID="_x0000_i1063" DrawAspect="Content" ObjectID="_1527362363" r:id="rId118"/>
+          <o:OLEObject Type="Embed" ProgID="Equation.DSMT4" ShapeID="_x0000_i1063" DrawAspect="Content" ObjectID="_1527503139" r:id="rId117"/>
         </w:object>
       </w:r>
       <w:r>
@@ -25926,7 +25800,6 @@
           <w:id w:val="10256876"/>
           <w:citation/>
         </w:sdtPr>
-        <w:sdtEndPr/>
         <w:sdtContent>
           <w:r>
             <w:fldChar w:fldCharType="begin"/>
@@ -26359,7 +26232,6 @@
           <w:id w:val="10256877"/>
           <w:citation/>
         </w:sdtPr>
-        <w:sdtEndPr/>
         <w:sdtContent>
           <w:r>
             <w:fldChar w:fldCharType="begin"/>
@@ -26778,7 +26650,6 @@
           <w:id w:val="10256878"/>
           <w:citation/>
         </w:sdtPr>
-        <w:sdtEndPr/>
         <w:sdtContent>
           <w:r>
             <w:fldChar w:fldCharType="begin"/>
@@ -27229,7 +27100,7 @@
       <w:tblPr>
         <w:tblStyle w:val="af2"/>
         <w:tblW w:w="9829" w:type="dxa"/>
-        <w:tblLook w:val="04A0" w:firstRow="1" w:lastRow="0" w:firstColumn="1" w:lastColumn="0" w:noHBand="0" w:noVBand="1"/>
+        <w:tblLook w:val="04A0"/>
       </w:tblPr>
       <w:tblGrid>
         <w:gridCol w:w="3732"/>
@@ -27906,7 +27777,6 @@
           <w:id w:val="10256879"/>
           <w:citation/>
         </w:sdtPr>
-        <w:sdtEndPr/>
         <w:sdtContent>
           <w:r>
             <w:fldChar w:fldCharType="begin"/>
@@ -28210,7 +28080,6 @@
           <w:id w:val="10256880"/>
           <w:citation/>
         </w:sdtPr>
-        <w:sdtEndPr/>
         <w:sdtContent>
           <w:r>
             <w:fldChar w:fldCharType="begin"/>
@@ -28682,7 +28551,7 @@
       <w:tblPr>
         <w:tblStyle w:val="af2"/>
         <w:tblW w:w="0" w:type="auto"/>
-        <w:tblLook w:val="04A0" w:firstRow="1" w:lastRow="0" w:firstColumn="1" w:lastColumn="0" w:noHBand="0" w:noVBand="1"/>
+        <w:tblLook w:val="04A0"/>
       </w:tblPr>
       <w:tblGrid>
         <w:gridCol w:w="4785"/>
@@ -29471,7 +29340,6 @@
           <w:id w:val="10256881"/>
           <w:citation/>
         </w:sdtPr>
-        <w:sdtEndPr/>
         <w:sdtContent>
           <w:r>
             <w:fldChar w:fldCharType="begin"/>
@@ -29600,7 +29468,6 @@
           <w:id w:val="10256882"/>
           <w:citation/>
         </w:sdtPr>
-        <w:sdtEndPr/>
         <w:sdtContent>
           <w:r>
             <w:fldChar w:fldCharType="begin"/>
@@ -29710,7 +29577,6 @@
           <w:id w:val="10256883"/>
           <w:citation/>
         </w:sdtPr>
-        <w:sdtEndPr/>
         <w:sdtContent>
           <w:r>
             <w:fldChar w:fldCharType="begin"/>
@@ -29893,7 +29759,6 @@
           <w:id w:val="10256884"/>
           <w:citation/>
         </w:sdtPr>
-        <w:sdtEndPr/>
         <w:sdtContent>
           <w:r>
             <w:fldChar w:fldCharType="begin"/>
@@ -29926,7 +29791,6 @@
           <w:id w:val="10256885"/>
           <w:citation/>
         </w:sdtPr>
-        <w:sdtEndPr/>
         <w:sdtContent>
           <w:r>
             <w:fldChar w:fldCharType="begin"/>
@@ -30127,7 +29991,6 @@
           <w:id w:val="10256886"/>
           <w:citation/>
         </w:sdtPr>
-        <w:sdtEndPr/>
         <w:sdtContent>
           <w:r>
             <w:fldChar w:fldCharType="begin"/>
@@ -30311,7 +30174,6 @@
           <w:id w:val="10256887"/>
           <w:citation/>
         </w:sdtPr>
-        <w:sdtEndPr/>
         <w:sdtContent>
           <w:r>
             <w:fldChar w:fldCharType="begin"/>
@@ -30969,9 +30831,9 @@
         </w:rPr>
         <w:object w:dxaOrig="4500" w:dyaOrig="859">
           <v:shape id="_x0000_i1064" type="#_x0000_t75" style="width:224.5pt;height:42.6pt" o:ole="">
-            <v:imagedata r:id="rId119" o:title=""/>
+            <v:imagedata r:id="rId118" o:title=""/>
           </v:shape>
-          <o:OLEObject Type="Embed" ProgID="Equation.DSMT4" ShapeID="_x0000_i1064" DrawAspect="Content" ObjectID="_1527362364" r:id="rId120"/>
+          <o:OLEObject Type="Embed" ProgID="Equation.DSMT4" ShapeID="_x0000_i1064" DrawAspect="Content" ObjectID="_1527503140" r:id="rId119"/>
         </w:object>
       </w:r>
       <w:r>
@@ -31015,9 +30877,9 @@
         </w:rPr>
         <w:object w:dxaOrig="2760" w:dyaOrig="380">
           <v:shape id="_x0000_i1065" type="#_x0000_t75" style="width:137.8pt;height:18.6pt" o:ole="">
-            <v:imagedata r:id="rId121" o:title=""/>
+            <v:imagedata r:id="rId120" o:title=""/>
           </v:shape>
-          <o:OLEObject Type="Embed" ProgID="Equation.DSMT4" ShapeID="_x0000_i1065" DrawAspect="Content" ObjectID="_1527362365" r:id="rId122"/>
+          <o:OLEObject Type="Embed" ProgID="Equation.DSMT4" ShapeID="_x0000_i1065" DrawAspect="Content" ObjectID="_1527503141" r:id="rId121"/>
         </w:object>
       </w:r>
       <w:r>
@@ -31068,7 +30930,6 @@
           <w:id w:val="10256888"/>
           <w:citation/>
         </w:sdtPr>
-        <w:sdtEndPr/>
         <w:sdtContent>
           <w:r>
             <w:fldChar w:fldCharType="begin"/>
@@ -31155,27 +31016,17 @@
         </w:rPr>
         <w:t xml:space="preserve"> </w:t>
       </w:r>
-      <w:r>
-        <w:fldChar w:fldCharType="begin"/>
-      </w:r>
-      <w:r>
-        <w:instrText xml:space="preserve"> REF fig_sw_texture \h  \* MERGEFORMAT </w:instrText>
-      </w:r>
-      <w:r>
-        <w:fldChar w:fldCharType="separate"/>
-      </w:r>
-      <w:r>
-        <w:rPr>
-          <w:noProof/>
-        </w:rPr>
-        <w:t>3</w:t>
-      </w:r>
-      <w:r>
-        <w:t>.3</w:t>
-      </w:r>
-      <w:r>
-        <w:fldChar w:fldCharType="end"/>
-      </w:r>
+      <w:fldSimple w:instr=" REF fig_sw_texture \h  \* MERGEFORMAT ">
+        <w:r>
+          <w:rPr>
+            <w:noProof/>
+          </w:rPr>
+          <w:t>3</w:t>
+        </w:r>
+        <w:r>
+          <w:t>.3</w:t>
+        </w:r>
+      </w:fldSimple>
       <w:r>
         <w:t xml:space="preserve"> зображено три точки з відповідними координатами (</w:t>
       </w:r>
@@ -31297,7 +31148,7 @@
                     </pic:cNvPicPr>
                   </pic:nvPicPr>
                   <pic:blipFill>
-                    <a:blip r:embed="rId123" cstate="print"/>
+                    <a:blip r:embed="rId122" cstate="print"/>
                     <a:srcRect/>
                     <a:stretch>
                       <a:fillRect/>
@@ -31419,30 +31270,17 @@
         </w:rPr>
         <w:t> </w:t>
       </w:r>
-      <w:r>
-        <w:fldChar w:fldCharType="begin"/>
-      </w:r>
-      <w:r>
-        <w:instrText xml:space="preserve"> REF fig_sw</w:instrText>
-      </w:r>
-      <w:r>
-        <w:instrText xml:space="preserve">_squere \h  \* MERGEFORMAT </w:instrText>
-      </w:r>
-      <w:r>
-        <w:fldChar w:fldCharType="separate"/>
-      </w:r>
-      <w:r>
-        <w:rPr>
-          <w:noProof/>
-        </w:rPr>
-        <w:t>3</w:t>
-      </w:r>
-      <w:r>
-        <w:t>.4</w:t>
-      </w:r>
-      <w:r>
-        <w:fldChar w:fldCharType="end"/>
-      </w:r>
+      <w:fldSimple w:instr=" REF fig_sw_squere \h  \* MERGEFORMAT ">
+        <w:r>
+          <w:rPr>
+            <w:noProof/>
+          </w:rPr>
+          <w:t>3</w:t>
+        </w:r>
+        <w:r>
+          <w:t>.4</w:t>
+        </w:r>
+      </w:fldSimple>
       <w:r>
         <w:t>) необхідно 2</w:t>
       </w:r>
@@ -31556,7 +31394,7 @@
                     </pic:cNvPicPr>
                   </pic:nvPicPr>
                   <pic:blipFill>
-                    <a:blip r:embed="rId124" cstate="print"/>
+                    <a:blip r:embed="rId123" cstate="print"/>
                     <a:srcRect/>
                     <a:stretch>
                       <a:fillRect/>
@@ -31660,27 +31498,17 @@
       <w:r>
         <w:t> </w:t>
       </w:r>
-      <w:r>
-        <w:fldChar w:fldCharType="begin"/>
-      </w:r>
-      <w:r>
-        <w:instrText xml:space="preserve"> REF fig_sw_squere \h  \* MERGEFORMAT </w:instrText>
-      </w:r>
-      <w:r>
-        <w:fldChar w:fldCharType="separate"/>
-      </w:r>
-      <w:r>
-        <w:rPr>
-          <w:noProof/>
-        </w:rPr>
-        <w:t>3</w:t>
-      </w:r>
-      <w:r>
-        <w:t>.4</w:t>
-      </w:r>
-      <w:r>
-        <w:fldChar w:fldCharType="end"/>
-      </w:r>
+      <w:fldSimple w:instr=" REF fig_sw_squere \h  \* MERGEFORMAT ">
+        <w:r>
+          <w:rPr>
+            <w:noProof/>
+          </w:rPr>
+          <w:t>3</w:t>
+        </w:r>
+        <w:r>
+          <w:t>.4</w:t>
+        </w:r>
+      </w:fldSimple>
       <w:r>
         <w:t>). Справа в тому, що це дозволяє відображати лише ті полігони, що</w:t>
       </w:r>
@@ -31711,27 +31539,17 @@
       <w:r>
         <w:t>рис </w:t>
       </w:r>
-      <w:r>
-        <w:fldChar w:fldCharType="begin"/>
-      </w:r>
-      <w:r>
-        <w:instrText xml:space="preserve"> REF fig_sw_normals \h  \* MERGEFORMAT </w:instrText>
-      </w:r>
-      <w:r>
-        <w:fldChar w:fldCharType="separate"/>
-      </w:r>
-      <w:r>
-        <w:rPr>
-          <w:noProof/>
-        </w:rPr>
-        <w:t>3</w:t>
-      </w:r>
-      <w:r>
-        <w:t>.5</w:t>
-      </w:r>
-      <w:r>
-        <w:fldChar w:fldCharType="end"/>
-      </w:r>
+      <w:fldSimple w:instr=" REF fig_sw_normals \h  \* MERGEFORMAT ">
+        <w:r>
+          <w:rPr>
+            <w:noProof/>
+          </w:rPr>
+          <w:t>3</w:t>
+        </w:r>
+        <w:r>
+          <w:t>.5</w:t>
+        </w:r>
+      </w:fldSimple>
       <w:r>
         <w:t>)</w:t>
       </w:r>
@@ -31766,7 +31584,7 @@
                     </pic:cNvPicPr>
                   </pic:nvPicPr>
                   <pic:blipFill>
-                    <a:blip r:embed="rId125" cstate="print"/>
+                    <a:blip r:embed="rId124" cstate="print"/>
                     <a:srcRect/>
                     <a:stretch>
                       <a:fillRect/>
@@ -31870,27 +31688,17 @@
       <w:r>
         <w:t>(рис </w:t>
       </w:r>
-      <w:r>
-        <w:fldChar w:fldCharType="begin"/>
-      </w:r>
-      <w:r>
-        <w:instrText xml:space="preserve"> REF fig_sw_normals \h  \* MERGEFORMAT </w:instrText>
-      </w:r>
-      <w:r>
-        <w:fldChar w:fldCharType="separate"/>
-      </w:r>
-      <w:r>
-        <w:rPr>
-          <w:noProof/>
-        </w:rPr>
-        <w:t>3</w:t>
-      </w:r>
-      <w:r>
-        <w:t>.5</w:t>
-      </w:r>
-      <w:r>
-        <w:fldChar w:fldCharType="end"/>
-      </w:r>
+      <w:fldSimple w:instr=" REF fig_sw_normals \h  \* MERGEFORMAT ">
+        <w:r>
+          <w:rPr>
+            <w:noProof/>
+          </w:rPr>
+          <w:t>3</w:t>
+        </w:r>
+        <w:r>
+          <w:t>.5</w:t>
+        </w:r>
+      </w:fldSimple>
       <w:r>
         <w:t>)</w:t>
       </w:r>
@@ -31917,7 +31725,6 @@
           <w:id w:val="10256889"/>
           <w:citation/>
         </w:sdtPr>
-        <w:sdtEndPr/>
         <w:sdtContent>
           <w:r>
             <w:fldChar w:fldCharType="begin"/>
@@ -32134,9 +31941,9 @@
         </w:rPr>
         <w:object w:dxaOrig="2360" w:dyaOrig="360">
           <v:shape id="_x0000_i1066" type="#_x0000_t75" style="width:118.45pt;height:17.8pt" o:ole="">
-            <v:imagedata r:id="rId126" o:title=""/>
+            <v:imagedata r:id="rId125" o:title=""/>
           </v:shape>
-          <o:OLEObject Type="Embed" ProgID="Equation.DSMT4" ShapeID="_x0000_i1066" DrawAspect="Content" ObjectID="_1527362366" r:id="rId127"/>
+          <o:OLEObject Type="Embed" ProgID="Equation.DSMT4" ShapeID="_x0000_i1066" DrawAspect="Content" ObjectID="_1527503142" r:id="rId126"/>
         </w:object>
       </w:r>
       <w:r>
@@ -32215,27 +32022,17 @@
         </w:rPr>
         <w:t> </w:t>
       </w:r>
-      <w:r>
-        <w:fldChar w:fldCharType="begin"/>
-      </w:r>
-      <w:r>
-        <w:instrText xml:space="preserve"> REF fig_sw_surface \h  \* MERGEFORMAT </w:instrText>
-      </w:r>
-      <w:r>
-        <w:fldChar w:fldCharType="separate"/>
-      </w:r>
-      <w:r>
-        <w:rPr>
-          <w:noProof/>
-        </w:rPr>
-        <w:t>3</w:t>
-      </w:r>
-      <w:r>
-        <w:t>.6</w:t>
-      </w:r>
-      <w:r>
-        <w:fldChar w:fldCharType="end"/>
-      </w:r>
+      <w:fldSimple w:instr=" REF fig_sw_surface \h  \* MERGEFORMAT ">
+        <w:r>
+          <w:rPr>
+            <w:noProof/>
+          </w:rPr>
+          <w:t>3</w:t>
+        </w:r>
+        <w:r>
+          <w:t>.6</w:t>
+        </w:r>
+      </w:fldSimple>
       <w:r>
         <w:t>). Для кожної</w:t>
       </w:r>
@@ -32280,9 +32077,9 @@
         </w:rPr>
         <w:object w:dxaOrig="1180" w:dyaOrig="360">
           <v:shape id="_x0000_i1067" type="#_x0000_t75" style="width:58.85pt;height:17.8pt" o:ole="">
-            <v:imagedata r:id="rId128" o:title=""/>
+            <v:imagedata r:id="rId127" o:title=""/>
           </v:shape>
-          <o:OLEObject Type="Embed" ProgID="Equation.DSMT4" ShapeID="_x0000_i1067" DrawAspect="Content" ObjectID="_1527362367" r:id="rId129"/>
+          <o:OLEObject Type="Embed" ProgID="Equation.DSMT4" ShapeID="_x0000_i1067" DrawAspect="Content" ObjectID="_1527503143" r:id="rId128"/>
         </w:object>
       </w:r>
       <w:r>
@@ -32470,7 +32267,7 @@
                     </pic:cNvPicPr>
                   </pic:nvPicPr>
                   <pic:blipFill>
-                    <a:blip r:embed="rId130" cstate="print"/>
+                    <a:blip r:embed="rId129" cstate="print"/>
                     <a:srcRect/>
                     <a:stretch>
                       <a:fillRect/>
@@ -32592,7 +32389,6 @@
           <w:id w:val="10256890"/>
           <w:citation/>
         </w:sdtPr>
-        <w:sdtEndPr/>
         <w:sdtContent>
           <w:r>
             <w:fldChar w:fldCharType="begin"/>
@@ -32659,7 +32455,7 @@
       <w:pPr>
         <w:pStyle w:val="a5"/>
         <w:rPr>
-          <w:lang w:val="en-US"/>
+          <w:lang w:val="ru-RU"/>
         </w:rPr>
       </w:pPr>
       <w:r>
@@ -32674,27 +32470,17 @@
         </w:rPr>
         <w:t> </w:t>
       </w:r>
-      <w:r>
-        <w:fldChar w:fldCharType="begin"/>
-      </w:r>
-      <w:r>
-        <w:instrText xml:space="preserve"> REF fig_sw3d_main \h  \* MERGEFORMAT </w:instrText>
-      </w:r>
-      <w:r>
-        <w:fldChar w:fldCharType="separate"/>
-      </w:r>
-      <w:r>
-        <w:rPr>
-          <w:noProof/>
-        </w:rPr>
-        <w:t>3</w:t>
-      </w:r>
-      <w:r>
-        <w:t>.7</w:t>
-      </w:r>
-      <w:r>
-        <w:fldChar w:fldCharType="end"/>
-      </w:r>
+      <w:fldSimple w:instr=" REF fig_sw3d_main \h  \* MERGEFORMAT ">
+        <w:r>
+          <w:rPr>
+            <w:noProof/>
+          </w:rPr>
+          <w:t>3</w:t>
+        </w:r>
+        <w:r>
+          <w:t>.7</w:t>
+        </w:r>
+      </w:fldSimple>
       <w:r>
         <w:t>, показано</w:t>
       </w:r>
@@ -32712,10 +32498,10 @@
           <w:lang w:val="ru-RU"/>
         </w:rPr>
         <w:drawing>
-          <wp:inline distT="0" distB="0" distL="0" distR="0" wp14:anchorId="3FD698AA" wp14:editId="26AB76EB">
-            <wp:extent cx="5407742" cy="4288839"/>
-            <wp:effectExtent l="0" t="0" r="0" b="0"/>
-            <wp:docPr id="19" name="Рисунок 19"/>
+          <wp:inline distT="0" distB="0" distL="0" distR="0">
+            <wp:extent cx="5465287" cy="4316361"/>
+            <wp:effectExtent l="19050" t="0" r="2063" b="0"/>
+            <wp:docPr id="18" name="Рисунок 77"/>
             <wp:cNvGraphicFramePr>
               <a:graphicFrameLocks xmlns:a="http://schemas.openxmlformats.org/drawingml/2006/main" noChangeAspect="1"/>
             </wp:cNvGraphicFramePr>
@@ -32729,13 +32515,7 @@
                     </pic:cNvPicPr>
                   </pic:nvPicPr>
                   <pic:blipFill>
-                    <a:blip r:embed="rId131">
-                      <a:extLst>
-                        <a:ext uri="{28A0092B-C50C-407E-A947-70E740481C1C}">
-                          <a14:useLocalDpi xmlns:a14="http://schemas.microsoft.com/office/drawing/2010/main" val="0"/>
-                        </a:ext>
-                      </a:extLst>
-                    </a:blip>
+                    <a:blip r:embed="rId130" cstate="print"/>
                     <a:srcRect/>
                     <a:stretch>
                       <a:fillRect/>
@@ -32744,227 +32524,7 @@
                   <pic:spPr bwMode="auto">
                     <a:xfrm>
                       <a:off x="0" y="0"/>
-                      <a:ext cx="5407906" cy="4288969"/>
-                    </a:xfrm>
-                    <a:prstGeom prst="rect">
-                      <a:avLst/>
-                    </a:prstGeom>
-                    <a:noFill/>
-                    <a:ln>
-                      <a:noFill/>
-                    </a:ln>
-                  </pic:spPr>
-                </pic:pic>
-              </a:graphicData>
-            </a:graphic>
-          </wp:inline>
-        </w:drawing>
-      </w:r>
-      <w:r>
-        <w:br/>
-      </w:r>
-      <w:r>
-        <w:t xml:space="preserve">Рисунок </w:t>
-      </w:r>
-      <w:bookmarkStart w:id="90" w:name="fig_sw3d_main"/>
-      <w:r>
-        <w:fldChar w:fldCharType="begin"/>
-      </w:r>
-      <w:r>
-        <w:instrText xml:space="preserve"> STYLEREF 2 \s </w:instrText>
-      </w:r>
-      <w:r>
-        <w:fldChar w:fldCharType="separate"/>
-      </w:r>
-      <w:r>
-        <w:rPr>
-          <w:noProof/>
-        </w:rPr>
-        <w:t>3</w:t>
-      </w:r>
-      <w:r>
-        <w:fldChar w:fldCharType="end"/>
-      </w:r>
-      <w:r>
-        <w:t>.</w:t>
-      </w:r>
-      <w:r>
-        <w:fldChar w:fldCharType="begin"/>
-      </w:r>
-      <w:r>
-        <w:instrText xml:space="preserve"> SEQ Рисунок \* ARABIC \s 2 </w:instrText>
-      </w:r>
-      <w:r>
-        <w:fldChar w:fldCharType="separate"/>
-      </w:r>
-      <w:r>
-        <w:rPr>
-          <w:noProof/>
-        </w:rPr>
-        <w:t>7</w:t>
-      </w:r>
-      <w:r>
-        <w:rPr>
-          <w:noProof/>
-        </w:rPr>
-        <w:fldChar w:fldCharType="end"/>
-      </w:r>
-      <w:bookmarkEnd w:id="90"/>
-      <w:r>
-        <w:t xml:space="preserve"> — Головне вікно програми</w:t>
-      </w:r>
-    </w:p>
-    <w:p>
-      <w:pPr>
-        <w:pStyle w:val="a5"/>
-      </w:pPr>
-      <w:r>
-        <w:t>Це так званий режим огляду</w:t>
-      </w:r>
-      <w:r>
-        <w:rPr>
-          <w:lang w:val="en-US"/>
-        </w:rPr>
-        <w:t> </w:t>
-      </w:r>
-      <w:r>
-        <w:rPr>
-          <w:lang w:val="ru-RU"/>
-        </w:rPr>
-        <w:t>—</w:t>
-      </w:r>
-      <w:r>
-        <w:t xml:space="preserve"> основний режим який призначено для відображення готових характеристик. В цьому режимі можна </w:t>
-      </w:r>
-      <w:r>
-        <w:t>обертати</w:t>
-      </w:r>
-      <w:r>
-        <w:t xml:space="preserve"> характеристику за допомогою правої клавіші миші та масштабувати її за допомогою колеса миші.</w:t>
-      </w:r>
-      <w:bookmarkStart w:id="91" w:name="_GoBack"/>
-      <w:bookmarkEnd w:id="91"/>
-    </w:p>
-    <w:p>
-      <w:pPr>
-        <w:pStyle w:val="a5"/>
-      </w:pPr>
-      <w:r>
-        <w:t xml:space="preserve">У верхньому правому кутку вікна знаходиться кнопка для відкриття та закриття головного меню. Це меню реалізовано у </w:t>
-      </w:r>
-      <w:r>
-        <w:t xml:space="preserve">вигляді випадаючого </w:t>
-      </w:r>
-      <w:r>
-        <w:lastRenderedPageBreak/>
-        <w:t>списку, щ</w:t>
-      </w:r>
-      <w:r>
-        <w:t xml:space="preserve">о меню знаходиться в правій частині </w:t>
-      </w:r>
-      <w:r>
-        <w:t>вікна (рис</w:t>
-      </w:r>
-      <w:r>
-        <w:t> </w:t>
-      </w:r>
-      <w:r>
-        <w:fldChar w:fldCharType="begin"/>
-      </w:r>
-      <w:r>
-        <w:instrText xml:space="preserve"> REF fig_sw3d_main \h  \* MERGEFORMAT </w:instrText>
-      </w:r>
-      <w:r>
-        <w:fldChar w:fldCharType="separate"/>
-      </w:r>
-      <w:r>
-        <w:rPr>
-          <w:noProof/>
-        </w:rPr>
-        <w:t>3</w:t>
-      </w:r>
-      <w:r>
-        <w:t>.7</w:t>
-      </w:r>
-      <w:r>
-        <w:fldChar w:fldCharType="end"/>
-      </w:r>
-      <w:r>
-        <w:t>) та має</w:t>
-      </w:r>
-      <w:r>
-        <w:t xml:space="preserve"> наступні пункти:</w:t>
-      </w:r>
-    </w:p>
-    <w:p>
-      <w:pPr>
-        <w:pStyle w:val="a0"/>
-      </w:pPr>
-      <w:r>
-        <w:t>Відкрити. Дозволяє виконати завантаження даних у програму;</w:t>
-      </w:r>
-    </w:p>
-    <w:p>
-      <w:pPr>
-        <w:pStyle w:val="a0"/>
-      </w:pPr>
-      <w:r>
-        <w:t>Зберегти. Призначено для збереження даних у файл;</w:t>
-      </w:r>
-    </w:p>
-    <w:p>
-      <w:pPr>
-        <w:pStyle w:val="a0"/>
-      </w:pPr>
-      <w:r>
-        <w:t>Маркер. Вмикає або вимикає режим маркера;</w:t>
-      </w:r>
-    </w:p>
-    <w:p>
-      <w:pPr>
-        <w:pStyle w:val="a0"/>
-      </w:pPr>
-      <w:r>
-        <w:t>Налаштування. Відкриває вікно з налаштуваннями програми.</w:t>
-      </w:r>
-    </w:p>
-    <w:p>
-      <w:pPr>
-        <w:pStyle w:val="ae"/>
-      </w:pPr>
-      <w:r>
-        <w:rPr>
-          <w:noProof/>
-          <w:lang w:val="ru-RU"/>
-        </w:rPr>
-        <w:drawing>
-          <wp:inline distT="0" distB="0" distL="0" distR="0">
-            <wp:extent cx="5457517" cy="4292134"/>
-            <wp:effectExtent l="19050" t="0" r="0" b="0"/>
-            <wp:docPr id="77" name="Рисунок 77"/>
-            <wp:cNvGraphicFramePr>
-              <a:graphicFrameLocks xmlns:a="http://schemas.openxmlformats.org/drawingml/2006/main" noChangeAspect="1"/>
-            </wp:cNvGraphicFramePr>
-            <a:graphic xmlns:a="http://schemas.openxmlformats.org/drawingml/2006/main">
-              <a:graphicData uri="http://schemas.openxmlformats.org/drawingml/2006/picture">
-                <pic:pic xmlns:pic="http://schemas.openxmlformats.org/drawingml/2006/picture">
-                  <pic:nvPicPr>
-                    <pic:cNvPr id="0" name="Picture 77"/>
-                    <pic:cNvPicPr>
-                      <a:picLocks noChangeAspect="1" noChangeArrowheads="1"/>
-                    </pic:cNvPicPr>
-                  </pic:nvPicPr>
-                  <pic:blipFill>
-                    <a:blip r:embed="rId132" cstate="print"/>
-                    <a:srcRect/>
-                    <a:stretch>
-                      <a:fillRect/>
-                    </a:stretch>
-                  </pic:blipFill>
-                  <pic:spPr bwMode="auto">
-                    <a:xfrm>
-                      <a:off x="0" y="0"/>
-                      <a:ext cx="5465469" cy="4298388"/>
+                      <a:ext cx="5471177" cy="4321012"/>
                     </a:xfrm>
                     <a:prstGeom prst="rect">
                       <a:avLst/>
@@ -32989,7 +32549,7 @@
       <w:r>
         <w:t xml:space="preserve">Рисунок </w:t>
       </w:r>
-      <w:bookmarkStart w:id="92" w:name="fig_sw3d_open_device"/>
+      <w:bookmarkStart w:id="90" w:name="fig_sw3d_main"/>
       <w:r>
         <w:fldChar w:fldCharType="begin"/>
       </w:r>
@@ -33024,7 +32584,7 @@
         <w:rPr>
           <w:noProof/>
         </w:rPr>
-        <w:t>8</w:t>
+        <w:t>7</w:t>
       </w:r>
       <w:r>
         <w:rPr>
@@ -33032,114 +32592,131 @@
         </w:rPr>
         <w:fldChar w:fldCharType="end"/>
       </w:r>
-      <w:bookmarkEnd w:id="92"/>
-      <w:r>
-        <w:t xml:space="preserve"> — Діалог роботи з приладом</w:t>
-      </w:r>
-    </w:p>
-    <w:p>
-      <w:pPr>
-        <w:pStyle w:val="a5"/>
+      <w:bookmarkEnd w:id="90"/>
+      <w:r>
+        <w:t xml:space="preserve"> — Головне вікно програми</w:t>
+      </w:r>
+    </w:p>
+    <w:p>
+      <w:pPr>
+        <w:pStyle w:val="a5"/>
+      </w:pPr>
+      <w:r>
+        <w:t>Це так званий режим огляду</w:t>
+      </w:r>
+      <w:r>
+        <w:rPr>
+          <w:lang w:val="en-US"/>
+        </w:rPr>
+        <w:t> </w:t>
+      </w:r>
+      <w:r>
+        <w:rPr>
+          <w:lang w:val="ru-RU"/>
+        </w:rPr>
+        <w:t>—</w:t>
+      </w:r>
+      <w:r>
+        <w:t xml:space="preserve"> основний режим який призначено для відображення готових характеристик. В цьому режимі можна </w:t>
+      </w:r>
+      <w:r>
+        <w:t>обертати</w:t>
+      </w:r>
+      <w:r>
+        <w:t xml:space="preserve"> характеристику за допомогою правої клавіші миші та масштабувати її за допомогою колеса миші.</w:t>
+      </w:r>
+      <w:bookmarkStart w:id="91" w:name="_GoBack"/>
+      <w:bookmarkEnd w:id="91"/>
+    </w:p>
+    <w:p>
+      <w:pPr>
+        <w:pStyle w:val="a5"/>
+      </w:pPr>
+      <w:r>
+        <w:t>У верхньому правому кутку вікна знаходиться кнопка для відкриття та закриття головного меню. Це меню реалізовано у</w:t>
+      </w:r>
+      <w:r>
+        <w:t xml:space="preserve"> вигляді випадаючого </w:t>
+      </w:r>
+      <w:r>
+        <w:lastRenderedPageBreak/>
+        <w:t>списку</w:t>
+      </w:r>
+      <w:r>
+        <w:t>, щ</w:t>
+      </w:r>
+      <w:r>
+        <w:t xml:space="preserve">о меню знаходиться в правій частині </w:t>
+      </w:r>
+      <w:r>
+        <w:t>вікна (рис</w:t>
+      </w:r>
+      <w:r>
+        <w:t> </w:t>
+      </w:r>
+      <w:fldSimple w:instr=" REF fig_sw3d_main \h  \* MERGEFORMAT ">
+        <w:r>
+          <w:rPr>
+            <w:noProof/>
+          </w:rPr>
+          <w:t>3</w:t>
+        </w:r>
+        <w:r>
+          <w:t>.7</w:t>
+        </w:r>
+      </w:fldSimple>
+      <w:r>
+        <w:t>) та має</w:t>
+      </w:r>
+      <w:r>
+        <w:t xml:space="preserve"> наступні пункти:</w:t>
+      </w:r>
+    </w:p>
+    <w:p>
+      <w:pPr>
+        <w:pStyle w:val="a0"/>
+      </w:pPr>
+      <w:r>
+        <w:t>Відкрити. Дозволяє виконати завантаження даних у програму;</w:t>
+      </w:r>
+    </w:p>
+    <w:p>
+      <w:pPr>
+        <w:pStyle w:val="a0"/>
+      </w:pPr>
+      <w:r>
+        <w:t>Зберегти. Призначено для збереження даних у файл;</w:t>
+      </w:r>
+    </w:p>
+    <w:p>
+      <w:pPr>
+        <w:pStyle w:val="a0"/>
+      </w:pPr>
+      <w:r>
+        <w:t>Маркер. Вмикає або вимикає режим маркера;</w:t>
+      </w:r>
+    </w:p>
+    <w:p>
+      <w:pPr>
+        <w:pStyle w:val="a0"/>
+      </w:pPr>
+      <w:r>
+        <w:t>Налаштування. Відкриває вікно з налаштуваннями програми.</w:t>
+      </w:r>
+    </w:p>
+    <w:p>
+      <w:pPr>
+        <w:pStyle w:val="ae"/>
       </w:pPr>
       <w:r>
         <w:rPr>
           <w:noProof/>
-        </w:rPr>
-        <w:t xml:space="preserve">Пункти не мають підписів, однк вони позначені іконками, що однозначно вказують на їх призначення. </w:t>
-      </w:r>
-      <w:r>
-        <w:t>При відкритті кожного меню всі функції та кнопки попереднього меню будуть заблоковані, і відображені менш яскравим кольором.</w:t>
-      </w:r>
-    </w:p>
-    <w:p>
-      <w:pPr>
-        <w:pStyle w:val="a5"/>
-        <w:rPr>
-          <w:noProof/>
-        </w:rPr>
-      </w:pPr>
-      <w:r>
-        <w:rPr>
-          <w:noProof/>
-        </w:rPr>
-        <w:t xml:space="preserve">Щоб розпочати роботу з програмою потрібно вибрати в головному меню </w:t>
-      </w:r>
-      <w:r>
-        <w:rPr>
-          <w:noProof/>
-        </w:rPr>
-        <w:t>пункт «Відкрити», після чого з’явиться діалгове меню що показане на рисунку</w:t>
-      </w:r>
-      <w:r>
-        <w:rPr>
-          <w:noProof/>
-          <w:lang w:val="en-US"/>
-        </w:rPr>
-        <w:t> </w:t>
-      </w:r>
-      <w:r>
-        <w:fldChar w:fldCharType="begin"/>
-      </w:r>
-      <w:r>
-        <w:instrText xml:space="preserve"> REF fig_sw3d_open_device \h  \* MERGEFORMAT </w:instrText>
-      </w:r>
-      <w:r>
-        <w:fldChar w:fldCharType="separate"/>
-      </w:r>
-      <w:r>
-        <w:rPr>
-          <w:noProof/>
-        </w:rPr>
-        <w:t>3</w:t>
-      </w:r>
-      <w:r>
-        <w:t>.8</w:t>
-      </w:r>
-      <w:r>
-        <w:fldChar w:fldCharType="end"/>
-      </w:r>
-      <w:r>
-        <w:rPr>
-          <w:noProof/>
-        </w:rPr>
-        <w:t>.</w:t>
-      </w:r>
-    </w:p>
-    <w:p>
-      <w:pPr>
-        <w:pStyle w:val="a5"/>
-        <w:rPr>
-          <w:lang w:val="ru-RU"/>
-        </w:rPr>
-      </w:pPr>
-      <w:r>
-        <w:lastRenderedPageBreak/>
-        <w:t>Це меню</w:t>
-      </w:r>
-      <w:r>
-        <w:t xml:space="preserve"> має дві вкладки «Файл» та «Прилад», для отримання даних відповідно з файлу або з приладу. Слід зауважити, що архітектура програми розроблена таким чином, що апаратна частина є лише одним з можливих джерел даних. Це зроблено для того, щоб можна було додавати нові джерела даних, та способи збереження. Наприклад планувалось додати можливість зберігати дані на сервер та завантажувати їх з нього. Це дозволило б використовувати підсистему відображення на інших операційних системах, наприклад на мобільних. Засоби використані для її розробки</w:t>
-      </w:r>
-      <w:r>
-        <w:t xml:space="preserve"> дозволяють</w:t>
-      </w:r>
-      <w:r>
-        <w:t xml:space="preserve"> це зробити, однак підключення апаратної частини може викликати значні труднощі.</w:t>
-      </w:r>
-    </w:p>
-    <w:p>
-      <w:pPr>
-        <w:pStyle w:val="ae"/>
-      </w:pPr>
-      <w:r>
-        <w:rPr>
-          <w:noProof/>
-          <w:lang w:val="ru-RU"/>
         </w:rPr>
         <w:drawing>
           <wp:inline distT="0" distB="0" distL="0" distR="0">
-            <wp:extent cx="5437853" cy="4294694"/>
+            <wp:extent cx="5487014" cy="4333520"/>
             <wp:effectExtent l="19050" t="0" r="0" b="0"/>
-            <wp:docPr id="78" name="Рисунок 78"/>
+            <wp:docPr id="20" name="Рисунок 78"/>
             <wp:cNvGraphicFramePr>
               <a:graphicFrameLocks xmlns:a="http://schemas.openxmlformats.org/drawingml/2006/main" noChangeAspect="1"/>
             </wp:cNvGraphicFramePr>
@@ -33153,7 +32730,7 @@
                     </pic:cNvPicPr>
                   </pic:nvPicPr>
                   <pic:blipFill>
-                    <a:blip r:embed="rId133" cstate="print"/>
+                    <a:blip r:embed="rId131" cstate="print"/>
                     <a:srcRect/>
                     <a:stretch>
                       <a:fillRect/>
@@ -33162,7 +32739,7 @@
                   <pic:spPr bwMode="auto">
                     <a:xfrm>
                       <a:off x="0" y="0"/>
-                      <a:ext cx="5441795" cy="4297807"/>
+                      <a:ext cx="5490992" cy="4336662"/>
                     </a:xfrm>
                     <a:prstGeom prst="rect">
                       <a:avLst/>
@@ -33183,9 +32760,11 @@
       </w:r>
       <w:r>
         <w:br/>
+      </w:r>
+      <w:r>
         <w:t xml:space="preserve">Рисунок </w:t>
       </w:r>
-      <w:bookmarkStart w:id="93" w:name="fig_sw3d_open_file"/>
+      <w:bookmarkStart w:id="92" w:name="fig_sw3d_open_device"/>
       <w:r>
         <w:fldChar w:fldCharType="begin"/>
       </w:r>
@@ -33220,7 +32799,7 @@
         <w:rPr>
           <w:noProof/>
         </w:rPr>
-        <w:t>9</w:t>
+        <w:t>8</w:t>
       </w:r>
       <w:r>
         <w:rPr>
@@ -33228,85 +32807,88 @@
         </w:rPr>
         <w:fldChar w:fldCharType="end"/>
       </w:r>
-      <w:bookmarkEnd w:id="93"/>
-      <w:r>
-        <w:t xml:space="preserve"> — Діалог відкриття файлу</w:t>
-      </w:r>
-    </w:p>
-    <w:p>
-      <w:pPr>
-        <w:pStyle w:val="a5"/>
-      </w:pPr>
-      <w:r>
-        <w:t xml:space="preserve">Щоб виміряти характеристику потрібно перейти на вкладку «Прилад» та вказати максимальні безпечні значення напруги колектор-емітер та струму бази у відповідні поля. Це зроблено для того, щоб захистити транзистор від надмірного навантаження під час вимірювань. Після введення відповідних </w:t>
-      </w:r>
+      <w:bookmarkEnd w:id="92"/>
+      <w:r>
+        <w:t xml:space="preserve"> — Діалог роботи з приладом</w:t>
+      </w:r>
+    </w:p>
+    <w:p>
+      <w:pPr>
+        <w:pStyle w:val="a5"/>
+      </w:pPr>
+      <w:r>
+        <w:rPr>
+          <w:noProof/>
+        </w:rPr>
+        <w:t xml:space="preserve">Пункти не мають підписів, однк вони позначені іконками, що однозначно вказують на їх призначення. </w:t>
+      </w:r>
+      <w:r>
+        <w:t>При відкритті кожного меню всі функції та кнопки попереднього меню будуть заблоковані, і відображені менш яскравим кольором.</w:t>
+      </w:r>
+    </w:p>
+    <w:p>
+      <w:pPr>
+        <w:pStyle w:val="a5"/>
+        <w:rPr>
+          <w:noProof/>
+        </w:rPr>
+      </w:pPr>
+      <w:r>
+        <w:rPr>
+          <w:noProof/>
+        </w:rPr>
+        <w:t xml:space="preserve">Щоб розпочати роботу з програмою потрібно вибрати в головному меню </w:t>
+      </w:r>
+      <w:r>
+        <w:rPr>
+          <w:noProof/>
+        </w:rPr>
+        <w:t>пункт «Відкрити», після чого з’явиться діалгове меню що показане на рисунку</w:t>
+      </w:r>
+      <w:r>
+        <w:rPr>
+          <w:noProof/>
+          <w:lang w:val="en-US"/>
+        </w:rPr>
+        <w:t> </w:t>
+      </w:r>
+      <w:fldSimple w:instr=" REF fig_sw3d_open_device \h  \* MERGEFORMAT ">
+        <w:r>
+          <w:rPr>
+            <w:noProof/>
+          </w:rPr>
+          <w:t>3</w:t>
+        </w:r>
+        <w:r>
+          <w:t>.8</w:t>
+        </w:r>
+      </w:fldSimple>
+      <w:r>
+        <w:rPr>
+          <w:noProof/>
+        </w:rPr>
+        <w:t>.</w:t>
+      </w:r>
+    </w:p>
+    <w:p>
+      <w:pPr>
+        <w:pStyle w:val="a5"/>
+        <w:rPr>
+          <w:lang w:val="en-US"/>
+        </w:rPr>
+      </w:pPr>
       <w:r>
         <w:lastRenderedPageBreak/>
-        <w:t>даних кнопка «Запуск» стане доступною. Щоб розпочати власне процес вимірювання необхідно натиснути цю кнопку, після чого вона зникне і з’явиться шкали з прогресом процесу вимірювання у відсотках.</w:t>
-      </w:r>
-    </w:p>
-    <w:p>
-      <w:pPr>
-        <w:pStyle w:val="a5"/>
-      </w:pPr>
-      <w:r>
-        <w:t>Коли значення шкали дійде до 100% меню завантаження буде закрито та повернуто в режим огляду.</w:t>
-      </w:r>
-    </w:p>
-    <w:p>
-      <w:pPr>
-        <w:pStyle w:val="a5"/>
-        <w:rPr>
-          <w:lang w:val="ru-RU"/>
-        </w:rPr>
-      </w:pPr>
-      <w:r>
-        <w:t>Другий спосіб отримання даних в програму це завантаження їх з файлу (рис</w:t>
-      </w:r>
-      <w:r>
-        <w:rPr>
-          <w:lang w:val="en-US"/>
-        </w:rPr>
-        <w:t> </w:t>
-      </w:r>
-      <w:r>
-        <w:fldChar w:fldCharType="begin"/>
-      </w:r>
-      <w:r>
-        <w:instrText xml:space="preserve"> REF fig_sw3d_open_file \h  \* MERGEFORMAT </w:instrText>
-      </w:r>
-      <w:r>
-        <w:fldChar w:fldCharType="separate"/>
-      </w:r>
-      <w:r>
-        <w:rPr>
-          <w:noProof/>
-        </w:rPr>
-        <w:t>3</w:t>
-      </w:r>
-      <w:r>
-        <w:t>.9</w:t>
-      </w:r>
-      <w:r>
-        <w:fldChar w:fldCharType="end"/>
-      </w:r>
-      <w:r>
-        <w:t>). Для цього потрібно відкрити меню завантаження та перейти на вкладку «Файл</w:t>
-      </w:r>
-      <w:r>
-        <w:t xml:space="preserve">» та у відповідному полі вказати повне ім’я файлу, що обов’язково має включати його адресу, який необхідно відкрити, та натиснути копку «Відкрити». </w:t>
-      </w:r>
-      <w:r>
-        <w:t>Ф</w:t>
-      </w:r>
-      <w:r>
-        <w:t>айл буде</w:t>
-      </w:r>
-      <w:r>
-        <w:t xml:space="preserve"> відкрито</w:t>
-      </w:r>
-      <w:r>
-        <w:t xml:space="preserve"> і автоматично побудована характеристика, після чого меню буде закрито та повернуто в режим огляду.</w:t>
+        <w:t>Це меню м</w:t>
+      </w:r>
+      <w:r>
+        <w:t>ає дві вкладки «Файл» та «Прилад», для отримання даних відповідно з файлу або з приладу. Слід зауважити, що архітектура програми розроблена таким чином, що апаратна частина є лише одним з можливих джерел даних. Це зроблено для того, щоб можна було додавати нові джерела даних, та способи збереження. Наприклад планувалось додати можливість зберігати дані на сервер та завантажувати їх з нього. Це дозволило б використовувати підсистему відображення на інших операційних системах, наприклад на мобільних. Засоби використані для її розробки</w:t>
+      </w:r>
+      <w:r>
+        <w:t xml:space="preserve"> дозволяють</w:t>
+      </w:r>
+      <w:r>
+        <w:t xml:space="preserve"> це зробити, однак підключення апаратної частини може викликати значні труднощі.</w:t>
       </w:r>
     </w:p>
     <w:p>
@@ -33320,9 +32902,9 @@
         </w:rPr>
         <w:drawing>
           <wp:inline distT="0" distB="0" distL="0" distR="0">
-            <wp:extent cx="5506679" cy="4349051"/>
+            <wp:extent cx="5526343" cy="4364580"/>
             <wp:effectExtent l="19050" t="0" r="0" b="0"/>
-            <wp:docPr id="79" name="Рисунок 79"/>
+            <wp:docPr id="21" name="Рисунок 79"/>
             <wp:cNvGraphicFramePr>
               <a:graphicFrameLocks xmlns:a="http://schemas.openxmlformats.org/drawingml/2006/main" noChangeAspect="1"/>
             </wp:cNvGraphicFramePr>
@@ -33336,7 +32918,7 @@
                     </pic:cNvPicPr>
                   </pic:nvPicPr>
                   <pic:blipFill>
-                    <a:blip r:embed="rId134" cstate="print"/>
+                    <a:blip r:embed="rId132" cstate="print"/>
                     <a:srcRect/>
                     <a:stretch>
                       <a:fillRect/>
@@ -33345,7 +32927,7 @@
                   <pic:spPr bwMode="auto">
                     <a:xfrm>
                       <a:off x="0" y="0"/>
-                      <a:ext cx="5510671" cy="4352204"/>
+                      <a:ext cx="5536090" cy="4372278"/>
                     </a:xfrm>
                     <a:prstGeom prst="rect">
                       <a:avLst/>
@@ -33368,7 +32950,7 @@
         <w:br/>
         <w:t xml:space="preserve">Рисунок </w:t>
       </w:r>
-      <w:bookmarkStart w:id="94" w:name="fig_sw3d_err"/>
+      <w:bookmarkStart w:id="93" w:name="fig_sw3d_open_file"/>
       <w:r>
         <w:fldChar w:fldCharType="begin"/>
       </w:r>
@@ -33403,7 +32985,7 @@
         <w:rPr>
           <w:noProof/>
         </w:rPr>
-        <w:t>10</w:t>
+        <w:t>9</w:t>
       </w:r>
       <w:r>
         <w:rPr>
@@ -33411,70 +32993,75 @@
         </w:rPr>
         <w:fldChar w:fldCharType="end"/>
       </w:r>
-      <w:bookmarkEnd w:id="94"/>
-      <w:r>
-        <w:t xml:space="preserve"> — Повідомлення про помилку</w:t>
-      </w:r>
-    </w:p>
-    <w:p>
-      <w:pPr>
-        <w:pStyle w:val="a5"/>
-      </w:pPr>
-      <w:r>
-        <w:t xml:space="preserve">Якщо такого файлу не існує буде виведено повідомлення «Такого файлу не існує», після чого можна змінити ім’я файлу та </w:t>
-      </w:r>
-      <w:r>
-        <w:t>спробувати знову.</w:t>
-      </w:r>
-    </w:p>
-    <w:p>
-      <w:pPr>
-        <w:pStyle w:val="a5"/>
-      </w:pPr>
+      <w:bookmarkEnd w:id="93"/>
+      <w:r>
+        <w:t xml:space="preserve"> — Діалог відкриття файлу</w:t>
+      </w:r>
+    </w:p>
+    <w:p>
+      <w:pPr>
+        <w:pStyle w:val="a5"/>
+      </w:pPr>
+      <w:r>
+        <w:t xml:space="preserve">Щоб виміряти характеристику потрібно перейти на вкладку «Прилад» та вказати максимальні безпечні значення напруги колектор-емітер та струму бази у відповідні поля. Це зроблено для того, щоб захистити транзистор від надмірного навантаження під час вимірювань. Після введення відповідних </w:t>
+      </w:r>
       <w:r>
         <w:lastRenderedPageBreak/>
-        <w:t xml:space="preserve">Наступний пункт меню «Зберегти» веде до відповідного меню збереження. Воно має лише одну вкладку «Файл», оскільки прилад не призначено для збереження даних. Вигляд цього вікна аналогічний вигляду вікна завантаження з </w:t>
-      </w:r>
-      <w:r>
-        <w:t>файлу (рис </w:t>
-      </w:r>
-      <w:r>
-        <w:fldChar w:fldCharType="begin"/>
-      </w:r>
-      <w:r>
-        <w:instrText xml:space="preserve"> REF fig_sw3d_open_file \h  \* MERGEFORMAT </w:instrText>
-      </w:r>
-      <w:r>
-        <w:fldChar w:fldCharType="separate"/>
-      </w:r>
-      <w:r>
-        <w:rPr>
-          <w:noProof/>
-        </w:rPr>
-        <w:t>3</w:t>
-      </w:r>
-      <w:r>
-        <w:t>.9</w:t>
-      </w:r>
-      <w:r>
-        <w:fldChar w:fldCharType="end"/>
-      </w:r>
-      <w:r>
-        <w:t>), крім</w:t>
-      </w:r>
-      <w:r>
-        <w:t xml:space="preserve"> того, що в цьому випадку буде відображено кнопку «Зберегти».</w:t>
-      </w:r>
-    </w:p>
-    <w:p>
-      <w:pPr>
-        <w:pStyle w:val="a5"/>
-        <w:rPr>
-          <w:lang w:val="ru-RU"/>
-        </w:rPr>
-      </w:pPr>
-      <w:r>
-        <w:t>Для збереження необхідно вказати повне ім’я файлу, що включає його адресу на диску, та натиснути цю кнопку. Відповідний файл буде перезаписаний, і відновити його попередній зміст буде неможливо. Якщо такого файлу не існує то перед записом він буде створений.</w:t>
+        <w:t>даних кнопка «Запуск» стане доступною. Щоб розпочати власне процес вимірювання необхідно натиснути цю кнопку, після чого вона зникне і з’явиться шкали з прогресом процесу вимірювання у відсотках.</w:t>
+      </w:r>
+    </w:p>
+    <w:p>
+      <w:pPr>
+        <w:pStyle w:val="a5"/>
+      </w:pPr>
+      <w:r>
+        <w:t>Коли значення шкали дійде до 100% меню завантаження буде закрито та повернуто в режим огляду.</w:t>
+      </w:r>
+    </w:p>
+    <w:p>
+      <w:pPr>
+        <w:pStyle w:val="a5"/>
+        <w:rPr>
+          <w:lang w:val="en-US"/>
+        </w:rPr>
+      </w:pPr>
+      <w:r>
+        <w:t>Другий спосіб отримання даних в програму це завантаження їх з файлу (рис</w:t>
+      </w:r>
+      <w:r>
+        <w:rPr>
+          <w:lang w:val="en-US"/>
+        </w:rPr>
+        <w:t> </w:t>
+      </w:r>
+      <w:fldSimple w:instr=" REF fig_sw3d_open_file \h  \* MERGEFORMAT ">
+        <w:r>
+          <w:rPr>
+            <w:noProof/>
+          </w:rPr>
+          <w:t>3</w:t>
+        </w:r>
+        <w:r>
+          <w:t>.9</w:t>
+        </w:r>
+      </w:fldSimple>
+      <w:r>
+        <w:t>). Для цього потрібно відкрити меню завантаження та перейти на вкладку «Файл</w:t>
+      </w:r>
+      <w:r>
+        <w:t xml:space="preserve">» та у відповідному полі вказати повне ім’я файлу, що обов’язково має включати його адресу, який необхідно відкрити, та натиснути копку «Відкрити». </w:t>
+      </w:r>
+      <w:r>
+        <w:t>Ф</w:t>
+      </w:r>
+      <w:r>
+        <w:t>айл буде</w:t>
+      </w:r>
+      <w:r>
+        <w:t xml:space="preserve"> відкрито</w:t>
+      </w:r>
+      <w:r>
+        <w:t xml:space="preserve"> і автоматично побудована характеристика, після чого меню буде закрито та повернуто в режим огляду.</w:t>
       </w:r>
     </w:p>
     <w:p>
@@ -33488,9 +33075,9 @@
         </w:rPr>
         <w:drawing>
           <wp:inline distT="0" distB="0" distL="0" distR="0">
-            <wp:extent cx="5464675" cy="4306529"/>
-            <wp:effectExtent l="19050" t="0" r="2675" b="0"/>
-            <wp:docPr id="80" name="Рисунок 80"/>
+            <wp:extent cx="5504139" cy="4347045"/>
+            <wp:effectExtent l="19050" t="0" r="1311" b="0"/>
+            <wp:docPr id="24" name="Рисунок 80"/>
             <wp:cNvGraphicFramePr>
               <a:graphicFrameLocks xmlns:a="http://schemas.openxmlformats.org/drawingml/2006/main" noChangeAspect="1"/>
             </wp:cNvGraphicFramePr>
@@ -33504,7 +33091,7 @@
                     </pic:cNvPicPr>
                   </pic:nvPicPr>
                   <pic:blipFill>
-                    <a:blip r:embed="rId135" cstate="print"/>
+                    <a:blip r:embed="rId133" cstate="print"/>
                     <a:srcRect/>
                     <a:stretch>
                       <a:fillRect/>
@@ -33513,7 +33100,7 @@
                   <pic:spPr bwMode="auto">
                     <a:xfrm>
                       <a:off x="0" y="0"/>
-                      <a:ext cx="5468637" cy="4309651"/>
+                      <a:ext cx="5508599" cy="4350567"/>
                     </a:xfrm>
                     <a:prstGeom prst="rect">
                       <a:avLst/>
@@ -33536,6 +33123,164 @@
         <w:br/>
         <w:t xml:space="preserve">Рисунок </w:t>
       </w:r>
+      <w:bookmarkStart w:id="94" w:name="fig_sw3d_err"/>
+      <w:r>
+        <w:fldChar w:fldCharType="begin"/>
+      </w:r>
+      <w:r>
+        <w:instrText xml:space="preserve"> STYLEREF 2 \s </w:instrText>
+      </w:r>
+      <w:r>
+        <w:fldChar w:fldCharType="separate"/>
+      </w:r>
+      <w:r>
+        <w:rPr>
+          <w:noProof/>
+        </w:rPr>
+        <w:t>3</w:t>
+      </w:r>
+      <w:r>
+        <w:fldChar w:fldCharType="end"/>
+      </w:r>
+      <w:r>
+        <w:t>.</w:t>
+      </w:r>
+      <w:r>
+        <w:fldChar w:fldCharType="begin"/>
+      </w:r>
+      <w:r>
+        <w:instrText xml:space="preserve"> SEQ Рисунок \* ARABIC \s 2 </w:instrText>
+      </w:r>
+      <w:r>
+        <w:fldChar w:fldCharType="separate"/>
+      </w:r>
+      <w:r>
+        <w:rPr>
+          <w:noProof/>
+        </w:rPr>
+        <w:t>10</w:t>
+      </w:r>
+      <w:r>
+        <w:rPr>
+          <w:noProof/>
+        </w:rPr>
+        <w:fldChar w:fldCharType="end"/>
+      </w:r>
+      <w:bookmarkEnd w:id="94"/>
+      <w:r>
+        <w:t xml:space="preserve"> — Повідомлення про помилку</w:t>
+      </w:r>
+    </w:p>
+    <w:p>
+      <w:pPr>
+        <w:pStyle w:val="a5"/>
+      </w:pPr>
+      <w:r>
+        <w:t xml:space="preserve">Якщо такого файлу не існує буде виведено повідомлення «Такого файлу не існує», після чого можна змінити ім’я файлу та </w:t>
+      </w:r>
+      <w:r>
+        <w:t>спробувати знову.</w:t>
+      </w:r>
+    </w:p>
+    <w:p>
+      <w:pPr>
+        <w:pStyle w:val="a5"/>
+      </w:pPr>
+      <w:r>
+        <w:lastRenderedPageBreak/>
+        <w:t xml:space="preserve">Наступний пункт меню «Зберегти» веде до відповідного меню збереження. Воно має лише одну вкладку «Файл», оскільки прилад не призначено для збереження даних. Вигляд цього вікна аналогічний вигляду вікна завантаження з </w:t>
+      </w:r>
+      <w:r>
+        <w:t>файлу (рис </w:t>
+      </w:r>
+      <w:fldSimple w:instr=" REF fig_sw3d_open_file \h  \* MERGEFORMAT ">
+        <w:r>
+          <w:rPr>
+            <w:noProof/>
+          </w:rPr>
+          <w:t>3</w:t>
+        </w:r>
+        <w:r>
+          <w:t>.9</w:t>
+        </w:r>
+      </w:fldSimple>
+      <w:r>
+        <w:t>), крім</w:t>
+      </w:r>
+      <w:r>
+        <w:t xml:space="preserve"> того, що в цьому випадку буде відображено кнопку «Зберегти».</w:t>
+      </w:r>
+    </w:p>
+    <w:p>
+      <w:pPr>
+        <w:pStyle w:val="a5"/>
+        <w:rPr>
+          <w:lang w:val="en-US"/>
+        </w:rPr>
+      </w:pPr>
+      <w:r>
+        <w:t>Для збереження необхідно вказати повне ім’я файлу, що включає його адресу на диску, та натиснути цю кнопку. Відповідний файл буде перезаписаний, і відновити його попередній зміст буде неможливо. Якщо такого файлу не існує то перед записом він буде створений.</w:t>
+      </w:r>
+    </w:p>
+    <w:p>
+      <w:pPr>
+        <w:pStyle w:val="ae"/>
+      </w:pPr>
+      <w:r>
+        <w:rPr>
+          <w:noProof/>
+          <w:lang w:val="ru-RU"/>
+        </w:rPr>
+        <w:drawing>
+          <wp:inline distT="0" distB="0" distL="0" distR="0">
+            <wp:extent cx="5506679" cy="4339631"/>
+            <wp:effectExtent l="19050" t="0" r="0" b="0"/>
+            <wp:docPr id="81" name="Рисунок 81"/>
+            <wp:cNvGraphicFramePr>
+              <a:graphicFrameLocks xmlns:a="http://schemas.openxmlformats.org/drawingml/2006/main" noChangeAspect="1"/>
+            </wp:cNvGraphicFramePr>
+            <a:graphic xmlns:a="http://schemas.openxmlformats.org/drawingml/2006/main">
+              <a:graphicData uri="http://schemas.openxmlformats.org/drawingml/2006/picture">
+                <pic:pic xmlns:pic="http://schemas.openxmlformats.org/drawingml/2006/picture">
+                  <pic:nvPicPr>
+                    <pic:cNvPr id="0" name="Picture 81"/>
+                    <pic:cNvPicPr>
+                      <a:picLocks noChangeAspect="1" noChangeArrowheads="1"/>
+                    </pic:cNvPicPr>
+                  </pic:nvPicPr>
+                  <pic:blipFill>
+                    <a:blip r:embed="rId134" cstate="print"/>
+                    <a:srcRect/>
+                    <a:stretch>
+                      <a:fillRect/>
+                    </a:stretch>
+                  </pic:blipFill>
+                  <pic:spPr bwMode="auto">
+                    <a:xfrm>
+                      <a:off x="0" y="0"/>
+                      <a:ext cx="5513122" cy="4344708"/>
+                    </a:xfrm>
+                    <a:prstGeom prst="rect">
+                      <a:avLst/>
+                    </a:prstGeom>
+                    <a:noFill/>
+                    <a:ln w="9525">
+                      <a:noFill/>
+                      <a:miter lim="800000"/>
+                      <a:headEnd/>
+                      <a:tailEnd/>
+                    </a:ln>
+                  </pic:spPr>
+                </pic:pic>
+              </a:graphicData>
+            </a:graphic>
+          </wp:inline>
+        </w:drawing>
+      </w:r>
+      <w:r>
+        <w:br/>
+        <w:t xml:space="preserve">Рисунок </w:t>
+      </w:r>
       <w:bookmarkStart w:id="95" w:name="fig_sw3d_marker"/>
       <w:r>
         <w:fldChar w:fldCharType="begin"/>
@@ -33657,33 +33402,23 @@
       <w:r>
         <w:t>Третій пункт головного меню вмикає або вимикає режим маркера (рис </w:t>
       </w:r>
-      <w:r>
-        <w:fldChar w:fldCharType="begin"/>
-      </w:r>
-      <w:r>
-        <w:instrText xml:space="preserve"> REF fig_sw3d_marker \h  \* MERGEFORMAT </w:instrText>
-      </w:r>
-      <w:r>
-        <w:fldChar w:fldCharType="separate"/>
-      </w:r>
-      <w:r>
-        <w:rPr>
-          <w:noProof/>
-        </w:rPr>
-        <w:t>3</w:t>
-      </w:r>
-      <w:r>
-        <w:t>.</w:t>
-      </w:r>
-      <w:r>
-        <w:rPr>
-          <w:noProof/>
-        </w:rPr>
-        <w:t>11</w:t>
-      </w:r>
-      <w:r>
-        <w:fldChar w:fldCharType="end"/>
-      </w:r>
+      <w:fldSimple w:instr=" REF fig_sw3d_marker \h  \* MERGEFORMAT ">
+        <w:r>
+          <w:rPr>
+            <w:noProof/>
+          </w:rPr>
+          <w:t>3</w:t>
+        </w:r>
+        <w:r>
+          <w:t>.</w:t>
+        </w:r>
+        <w:r>
+          <w:rPr>
+            <w:noProof/>
+          </w:rPr>
+          <w:t>11</w:t>
+        </w:r>
+      </w:fldSimple>
       <w:r>
         <w:t>). Цей режим дозволяє відслідковувати значення параметрів (струм бази, напругу</w:t>
       </w:r>
@@ -33929,7 +33664,6 @@
           <w:id w:val="2318688"/>
           <w:citation/>
         </w:sdtPr>
-        <w:sdtEndPr/>
         <w:sdtContent>
           <w:r>
             <w:fldChar w:fldCharType="begin"/>
@@ -34229,7 +33963,6 @@
           <w:id w:val="2318689"/>
           <w:citation/>
         </w:sdtPr>
-        <w:sdtEndPr/>
         <w:sdtContent>
           <w:r>
             <w:fldChar w:fldCharType="begin"/>
@@ -34586,36 +34319,23 @@
       <w:r>
         <w:t>(рис. </w:t>
       </w:r>
-      <w:r>
-        <w:fldChar w:fldCharType="begin"/>
-      </w:r>
-      <w:r>
-        <w:instrText xml:space="preserve"> REF fig_sw_test_mplab \h  \* MERGEFOR</w:instrText>
-      </w:r>
-      <w:r>
-        <w:instrText xml:space="preserve">MAT </w:instrText>
-      </w:r>
-      <w:r>
-        <w:fldChar w:fldCharType="separate"/>
-      </w:r>
-      <w:r>
-        <w:rPr>
-          <w:noProof/>
-        </w:rPr>
-        <w:t>3</w:t>
-      </w:r>
-      <w:r>
-        <w:t>.</w:t>
-      </w:r>
-      <w:r>
-        <w:rPr>
-          <w:noProof/>
-        </w:rPr>
-        <w:t>12</w:t>
-      </w:r>
-      <w:r>
-        <w:fldChar w:fldCharType="end"/>
-      </w:r>
+      <w:fldSimple w:instr=" REF fig_sw_test_mplab \h  \* MERGEFORMAT ">
+        <w:r>
+          <w:rPr>
+            <w:noProof/>
+          </w:rPr>
+          <w:t>3</w:t>
+        </w:r>
+        <w:r>
+          <w:t>.</w:t>
+        </w:r>
+        <w:r>
+          <w:rPr>
+            <w:noProof/>
+          </w:rPr>
+          <w:t>12</w:t>
+        </w:r>
+      </w:fldSimple>
       <w:r>
         <w:t>). У ньому необхідно вибрати вкладку «</w:t>
       </w:r>
@@ -34842,10 +34562,10 @@
                     </pic:cNvPicPr>
                   </pic:nvPicPr>
                   <pic:blipFill>
-                    <a:blip r:embed="rId136" cstate="print">
+                    <a:blip r:embed="rId135" cstate="print">
                       <a:extLst>
                         <a:ext uri="{28A0092B-C50C-407E-A947-70E740481C1C}">
-                          <a14:useLocalDpi xmlns:a14="http://schemas.microsoft.com/office/drawing/2010/main" val="0"/>
+                          <a14:useLocalDpi xmlns:a14="http://schemas.microsoft.com/office/drawing/2010/main" xmlns:wps="http://schemas.microsoft.com/office/word/2010/wordprocessingShape" xmlns:wpi="http://schemas.microsoft.com/office/word/2010/wordprocessingInk" xmlns:wpg="http://schemas.microsoft.com/office/word/2010/wordprocessingGroup" xmlns:w14="http://schemas.microsoft.com/office/word/2010/wordml" xmlns:w="http://schemas.openxmlformats.org/wordprocessingml/2006/main" xmlns:w10="urn:schemas-microsoft-com:office:word" xmlns:wp14="http://schemas.microsoft.com/office/word/2010/wordprocessingDrawing" xmlns:v="urn:schemas-microsoft-com:vml" xmlns:o="urn:schemas-microsoft-com:office:office" xmlns:mc="http://schemas.openxmlformats.org/markup-compatibility/2006" xmlns:wpc="http://schemas.microsoft.com/office/word/2010/wordprocessingCanvas" xmlns="" val="0"/>
                         </a:ext>
                       </a:extLst>
                     </a:blip>
@@ -35625,7 +35345,7 @@
           <w:left w:w="70" w:type="dxa"/>
           <w:right w:w="70" w:type="dxa"/>
         </w:tblCellMar>
-        <w:tblLook w:val="0000" w:firstRow="0" w:lastRow="0" w:firstColumn="0" w:lastColumn="0" w:noHBand="0" w:noVBand="0"/>
+        <w:tblLook w:val="0000"/>
       </w:tblPr>
       <w:tblGrid>
         <w:gridCol w:w="1740"/>
@@ -37114,7 +36834,7 @@
           <w:left w:w="70" w:type="dxa"/>
           <w:right w:w="70" w:type="dxa"/>
         </w:tblCellMar>
-        <w:tblLook w:val="0000" w:firstRow="0" w:lastRow="0" w:firstColumn="0" w:lastColumn="0" w:noHBand="0" w:noVBand="0"/>
+        <w:tblLook w:val="0000"/>
       </w:tblPr>
       <w:tblGrid>
         <w:gridCol w:w="2197"/>
@@ -37683,9 +37403,9 @@
         </w:rPr>
         <w:object w:dxaOrig="2040" w:dyaOrig="720">
           <v:shape id="_x0000_i1068" type="#_x0000_t75" style="width:121.55pt;height:43.35pt" o:ole="">
-            <v:imagedata r:id="rId137" o:title=""/>
+            <v:imagedata r:id="rId136" o:title=""/>
           </v:shape>
-          <o:OLEObject Type="Embed" ProgID="Equation.DSMT4" ShapeID="_x0000_i1068" DrawAspect="Content" ObjectID="_1527362368" r:id="rId138"/>
+          <o:OLEObject Type="Embed" ProgID="Equation.DSMT4" ShapeID="_x0000_i1068" DrawAspect="Content" ObjectID="_1527503144" r:id="rId137"/>
         </w:object>
       </w:r>
       <w:r>
@@ -37899,9 +37619,9 @@
         </w:rPr>
         <w:object w:dxaOrig="760" w:dyaOrig="360">
           <v:shape id="_x0000_i1069" type="#_x0000_t75" style="width:41.8pt;height:21.7pt" o:ole="">
-            <v:imagedata r:id="rId139" o:title=""/>
+            <v:imagedata r:id="rId138" o:title=""/>
           </v:shape>
-          <o:OLEObject Type="Embed" ProgID="Equation.3" ShapeID="_x0000_i1069" DrawAspect="Content" ObjectID="_1527362369" r:id="rId140"/>
+          <o:OLEObject Type="Embed" ProgID="Equation.3" ShapeID="_x0000_i1069" DrawAspect="Content" ObjectID="_1527503145" r:id="rId139"/>
         </w:object>
       </w:r>
       <w:r>
@@ -37939,9 +37659,9 @@
         </w:rPr>
         <w:object w:dxaOrig="3040" w:dyaOrig="1240">
           <v:shape id="_x0000_i1070" type="#_x0000_t75" style="width:152.5pt;height:61.95pt" o:ole="">
-            <v:imagedata r:id="rId141" o:title=""/>
+            <v:imagedata r:id="rId140" o:title=""/>
           </v:shape>
-          <o:OLEObject Type="Embed" ProgID="Equation.DSMT4" ShapeID="_x0000_i1070" DrawAspect="Content" ObjectID="_1527362370" r:id="rId142"/>
+          <o:OLEObject Type="Embed" ProgID="Equation.DSMT4" ShapeID="_x0000_i1070" DrawAspect="Content" ObjectID="_1527503146" r:id="rId141"/>
         </w:object>
       </w:r>
       <w:r>
@@ -38128,9 +37848,9 @@
         </w:rPr>
         <w:object w:dxaOrig="5240" w:dyaOrig="1300">
           <v:shape id="_x0000_i1071" type="#_x0000_t75" style="width:261.7pt;height:65.05pt" o:ole="">
-            <v:imagedata r:id="rId143" o:title=""/>
+            <v:imagedata r:id="rId142" o:title=""/>
           </v:shape>
-          <o:OLEObject Type="Embed" ProgID="Equation.DSMT4" ShapeID="_x0000_i1071" DrawAspect="Content" ObjectID="_1527362371" r:id="rId144"/>
+          <o:OLEObject Type="Embed" ProgID="Equation.DSMT4" ShapeID="_x0000_i1071" DrawAspect="Content" ObjectID="_1527503147" r:id="rId143"/>
         </w:object>
       </w:r>
       <w:r>
@@ -38193,9 +37913,9 @@
         </w:rPr>
         <w:object w:dxaOrig="2940" w:dyaOrig="620">
           <v:shape id="_x0000_i1072" type="#_x0000_t75" style="width:178.05pt;height:37.95pt" o:ole="">
-            <v:imagedata r:id="rId145" o:title=""/>
+            <v:imagedata r:id="rId144" o:title=""/>
           </v:shape>
-          <o:OLEObject Type="Embed" ProgID="Equation.DSMT4" ShapeID="_x0000_i1072" DrawAspect="Content" ObjectID="_1527362372" r:id="rId146"/>
+          <o:OLEObject Type="Embed" ProgID="Equation.DSMT4" ShapeID="_x0000_i1072" DrawAspect="Content" ObjectID="_1527503148" r:id="rId145"/>
         </w:object>
       </w:r>
       <w:r>
@@ -38339,9 +38059,9 @@
         </w:rPr>
         <w:object w:dxaOrig="2380" w:dyaOrig="440">
           <v:shape id="_x0000_i1073" type="#_x0000_t75" style="width:147.85pt;height:27.1pt" o:ole="">
-            <v:imagedata r:id="rId147" o:title=""/>
+            <v:imagedata r:id="rId146" o:title=""/>
           </v:shape>
-          <o:OLEObject Type="Embed" ProgID="Equation.DSMT4" ShapeID="_x0000_i1073" DrawAspect="Content" ObjectID="_1527362373" r:id="rId148"/>
+          <o:OLEObject Type="Embed" ProgID="Equation.DSMT4" ShapeID="_x0000_i1073" DrawAspect="Content" ObjectID="_1527503149" r:id="rId147"/>
         </w:object>
       </w:r>
       <w:r>
@@ -38550,9 +38270,9 @@
         </w:rPr>
         <w:object w:dxaOrig="5560" w:dyaOrig="840">
           <v:shape id="_x0000_i1074" type="#_x0000_t75" style="width:302.7pt;height:45.7pt" o:ole="" fillcolor="window">
-            <v:imagedata r:id="rId149" o:title=""/>
+            <v:imagedata r:id="rId148" o:title=""/>
           </v:shape>
-          <o:OLEObject Type="Embed" ProgID="Equation.DSMT4" ShapeID="_x0000_i1074" DrawAspect="Content" ObjectID="_1527362374" r:id="rId150"/>
+          <o:OLEObject Type="Embed" ProgID="Equation.DSMT4" ShapeID="_x0000_i1074" DrawAspect="Content" ObjectID="_1527503150" r:id="rId149"/>
         </w:object>
       </w:r>
       <w:r>
@@ -38696,9 +38416,9 @@
         </w:rPr>
         <w:object w:dxaOrig="5880" w:dyaOrig="760">
           <v:shape id="_x0000_i1075" type="#_x0000_t75" style="width:329.8pt;height:41.8pt" o:ole="" fillcolor="window">
-            <v:imagedata r:id="rId151" o:title=""/>
+            <v:imagedata r:id="rId150" o:title=""/>
           </v:shape>
-          <o:OLEObject Type="Embed" ProgID="Equation.DSMT4" ShapeID="_x0000_i1075" DrawAspect="Content" ObjectID="_1527362375" r:id="rId152"/>
+          <o:OLEObject Type="Embed" ProgID="Equation.DSMT4" ShapeID="_x0000_i1075" DrawAspect="Content" ObjectID="_1527503151" r:id="rId151"/>
         </w:object>
       </w:r>
       <w:r>
@@ -38755,9 +38475,9 @@
         </w:rPr>
         <w:object w:dxaOrig="2500" w:dyaOrig="720">
           <v:shape id="_x0000_i1076" type="#_x0000_t75" style="width:140.15pt;height:40.25pt" o:ole="">
-            <v:imagedata r:id="rId153" o:title=""/>
+            <v:imagedata r:id="rId152" o:title=""/>
           </v:shape>
-          <o:OLEObject Type="Embed" ProgID="Equation.DSMT4" ShapeID="_x0000_i1076" DrawAspect="Content" ObjectID="_1527362376" r:id="rId154"/>
+          <o:OLEObject Type="Embed" ProgID="Equation.DSMT4" ShapeID="_x0000_i1076" DrawAspect="Content" ObjectID="_1527503152" r:id="rId153"/>
         </w:object>
       </w:r>
       <w:r>
@@ -38913,9 +38633,9 @@
         </w:rPr>
         <w:object w:dxaOrig="4040" w:dyaOrig="660">
           <v:shape id="_x0000_i1077" type="#_x0000_t75" style="width:241.55pt;height:39.5pt" o:ole="">
-            <v:imagedata r:id="rId155" o:title=""/>
+            <v:imagedata r:id="rId154" o:title=""/>
           </v:shape>
-          <o:OLEObject Type="Embed" ProgID="Equation.DSMT4" ShapeID="_x0000_i1077" DrawAspect="Content" ObjectID="_1527362377" r:id="rId156"/>
+          <o:OLEObject Type="Embed" ProgID="Equation.DSMT4" ShapeID="_x0000_i1077" DrawAspect="Content" ObjectID="_1527503153" r:id="rId155"/>
         </w:object>
       </w:r>
       <w:r>
@@ -39130,9 +38850,9 @@
         </w:rPr>
         <w:object w:dxaOrig="4459" w:dyaOrig="1140">
           <v:shape id="_x0000_i1078" type="#_x0000_t75" style="width:222.95pt;height:57.3pt" o:ole="">
-            <v:imagedata r:id="rId157" o:title=""/>
+            <v:imagedata r:id="rId156" o:title=""/>
           </v:shape>
-          <o:OLEObject Type="Embed" ProgID="Equation.DSMT4" ShapeID="_x0000_i1078" DrawAspect="Content" ObjectID="_1527362378" r:id="rId158"/>
+          <o:OLEObject Type="Embed" ProgID="Equation.DSMT4" ShapeID="_x0000_i1078" DrawAspect="Content" ObjectID="_1527503154" r:id="rId157"/>
         </w:object>
       </w:r>
       <w:r>
@@ -39189,9 +38909,9 @@
         </w:rPr>
         <w:object w:dxaOrig="1980" w:dyaOrig="1060">
           <v:shape id="_x0000_i1079" type="#_x0000_t75" style="width:99.1pt;height:53.4pt" o:ole="">
-            <v:imagedata r:id="rId159" o:title=""/>
+            <v:imagedata r:id="rId158" o:title=""/>
           </v:shape>
-          <o:OLEObject Type="Embed" ProgID="Equation.DSMT4" ShapeID="_x0000_i1079" DrawAspect="Content" ObjectID="_1527362379" r:id="rId160"/>
+          <o:OLEObject Type="Embed" ProgID="Equation.DSMT4" ShapeID="_x0000_i1079" DrawAspect="Content" ObjectID="_1527503155" r:id="rId159"/>
         </w:object>
       </w:r>
       <w:r>
@@ -39362,9 +39082,9 @@
         </w:rPr>
         <w:object w:dxaOrig="840" w:dyaOrig="720">
           <v:shape id="_x0000_i1080" type="#_x0000_t75" style="width:41.8pt;height:36.4pt" o:ole="">
-            <v:imagedata r:id="rId161" o:title=""/>
+            <v:imagedata r:id="rId160" o:title=""/>
           </v:shape>
-          <o:OLEObject Type="Embed" ProgID="Equation.DSMT4" ShapeID="_x0000_i1080" DrawAspect="Content" ObjectID="_1527362380" r:id="rId162"/>
+          <o:OLEObject Type="Embed" ProgID="Equation.DSMT4" ShapeID="_x0000_i1080" DrawAspect="Content" ObjectID="_1527503156" r:id="rId161"/>
         </w:object>
       </w:r>
       <w:r>
@@ -39595,9 +39315,9 @@
         </w:rPr>
         <w:object w:dxaOrig="2980" w:dyaOrig="760">
           <v:shape id="_x0000_i1081" type="#_x0000_t75" style="width:149.4pt;height:38.7pt" o:ole="">
-            <v:imagedata r:id="rId163" o:title=""/>
+            <v:imagedata r:id="rId162" o:title=""/>
           </v:shape>
-          <o:OLEObject Type="Embed" ProgID="Equation.DSMT4" ShapeID="_x0000_i1081" DrawAspect="Content" ObjectID="_1527362381" r:id="rId164"/>
+          <o:OLEObject Type="Embed" ProgID="Equation.DSMT4" ShapeID="_x0000_i1081" DrawAspect="Content" ObjectID="_1527503157" r:id="rId163"/>
         </w:object>
       </w:r>
       <w:r>
@@ -39693,9 +39413,9 @@
         </w:rPr>
         <w:object w:dxaOrig="4300" w:dyaOrig="760">
           <v:shape id="_x0000_i1082" type="#_x0000_t75" style="width:215.25pt;height:38.7pt" o:ole="">
-            <v:imagedata r:id="rId165" o:title=""/>
+            <v:imagedata r:id="rId164" o:title=""/>
           </v:shape>
-          <o:OLEObject Type="Embed" ProgID="Equation.DSMT4" ShapeID="_x0000_i1082" DrawAspect="Content" ObjectID="_1527362382" r:id="rId166"/>
+          <o:OLEObject Type="Embed" ProgID="Equation.DSMT4" ShapeID="_x0000_i1082" DrawAspect="Content" ObjectID="_1527503158" r:id="rId165"/>
         </w:object>
       </w:r>
       <w:r>
@@ -40059,9 +39779,9 @@
         </w:rPr>
         <w:object w:dxaOrig="2659" w:dyaOrig="660">
           <v:shape id="_x0000_i1083" type="#_x0000_t75" style="width:132.4pt;height:32.5pt" o:ole="">
-            <v:imagedata r:id="rId167" o:title=""/>
+            <v:imagedata r:id="rId166" o:title=""/>
           </v:shape>
-          <o:OLEObject Type="Embed" ProgID="Equation.DSMT4" ShapeID="_x0000_i1083" DrawAspect="Content" ObjectID="_1527362383" r:id="rId168"/>
+          <o:OLEObject Type="Embed" ProgID="Equation.DSMT4" ShapeID="_x0000_i1083" DrawAspect="Content" ObjectID="_1527503159" r:id="rId167"/>
         </w:object>
       </w:r>
       <w:r>
@@ -40110,9 +39830,9 @@
         </w:rPr>
         <w:object w:dxaOrig="3620" w:dyaOrig="660">
           <v:shape id="_x0000_i1084" type="#_x0000_t75" style="width:181.15pt;height:32.5pt" o:ole="">
-            <v:imagedata r:id="rId169" o:title=""/>
+            <v:imagedata r:id="rId168" o:title=""/>
           </v:shape>
-          <o:OLEObject Type="Embed" ProgID="Equation.DSMT4" ShapeID="_x0000_i1084" DrawAspect="Content" ObjectID="_1527362384" r:id="rId170"/>
+          <o:OLEObject Type="Embed" ProgID="Equation.DSMT4" ShapeID="_x0000_i1084" DrawAspect="Content" ObjectID="_1527503160" r:id="rId169"/>
         </w:object>
       </w:r>
       <w:r>
@@ -40295,7 +40015,7 @@
           <w:left w:w="70" w:type="dxa"/>
           <w:right w:w="70" w:type="dxa"/>
         </w:tblCellMar>
-        <w:tblLook w:val="0000" w:firstRow="0" w:lastRow="0" w:firstColumn="0" w:lastColumn="0" w:noHBand="0" w:noVBand="0"/>
+        <w:tblLook w:val="0000"/>
       </w:tblPr>
       <w:tblGrid>
         <w:gridCol w:w="1913"/>
@@ -41143,9 +40863,9 @@
         </w:rPr>
         <w:object w:dxaOrig="3700" w:dyaOrig="780">
           <v:shape id="_x0000_i1085" type="#_x0000_t75" style="width:216.75pt;height:44.9pt" o:ole="">
-            <v:imagedata r:id="rId171" o:title=""/>
+            <v:imagedata r:id="rId170" o:title=""/>
           </v:shape>
-          <o:OLEObject Type="Embed" ProgID="Equation.DSMT4" ShapeID="_x0000_i1085" DrawAspect="Content" ObjectID="_1527362385" r:id="rId172"/>
+          <o:OLEObject Type="Embed" ProgID="Equation.DSMT4" ShapeID="_x0000_i1085" DrawAspect="Content" ObjectID="_1527503161" r:id="rId171"/>
         </w:object>
       </w:r>
       <w:r>
@@ -41651,9 +41371,9 @@
         </w:rPr>
         <w:object w:dxaOrig="2140" w:dyaOrig="620">
           <v:shape id="_x0000_i1086" type="#_x0000_t75" style="width:113.05pt;height:32.5pt" o:ole="">
-            <v:imagedata r:id="rId173" o:title=""/>
+            <v:imagedata r:id="rId172" o:title=""/>
           </v:shape>
-          <o:OLEObject Type="Embed" ProgID="Equation.DSMT4" ShapeID="_x0000_i1086" DrawAspect="Content" ObjectID="_1527362386" r:id="rId174"/>
+          <o:OLEObject Type="Embed" ProgID="Equation.DSMT4" ShapeID="_x0000_i1086" DrawAspect="Content" ObjectID="_1527503162" r:id="rId173"/>
         </w:object>
       </w:r>
       <w:r>
@@ -42002,9 +41722,9 @@
         </w:rPr>
         <w:object w:dxaOrig="1660" w:dyaOrig="400">
           <v:shape id="_x0000_i1087" type="#_x0000_t75" style="width:107.6pt;height:26.3pt" o:ole="">
-            <v:imagedata r:id="rId175" o:title=""/>
+            <v:imagedata r:id="rId174" o:title=""/>
           </v:shape>
-          <o:OLEObject Type="Embed" ProgID="Equation.DSMT4" ShapeID="_x0000_i1087" DrawAspect="Content" ObjectID="_1527362387" r:id="rId176"/>
+          <o:OLEObject Type="Embed" ProgID="Equation.DSMT4" ShapeID="_x0000_i1087" DrawAspect="Content" ObjectID="_1527503163" r:id="rId175"/>
         </w:object>
       </w:r>
       <w:r>
@@ -42211,9 +41931,9 @@
         </w:rPr>
         <w:object w:dxaOrig="180" w:dyaOrig="340">
           <v:shape id="_x0000_i1088" type="#_x0000_t75" style="width:9.3pt;height:17.8pt" o:ole="">
-            <v:imagedata r:id="rId177" o:title=""/>
+            <v:imagedata r:id="rId176" o:title=""/>
           </v:shape>
-          <o:OLEObject Type="Embed" ProgID="Equation.3" ShapeID="_x0000_i1088" DrawAspect="Content" ObjectID="_1527362388" r:id="rId178"/>
+          <o:OLEObject Type="Embed" ProgID="Equation.3" ShapeID="_x0000_i1088" DrawAspect="Content" ObjectID="_1527503164" r:id="rId177"/>
         </w:object>
       </w:r>
       <w:r>
@@ -42435,9 +42155,9 @@
         </w:rPr>
         <w:object w:dxaOrig="1840" w:dyaOrig="720">
           <v:shape id="_x0000_i1089" type="#_x0000_t75" style="width:92.15pt;height:36.4pt" o:ole="">
-            <v:imagedata r:id="rId179" o:title=""/>
+            <v:imagedata r:id="rId178" o:title=""/>
           </v:shape>
-          <o:OLEObject Type="Embed" ProgID="Equation.DSMT4" ShapeID="_x0000_i1089" DrawAspect="Content" ObjectID="_1527362389" r:id="rId180"/>
+          <o:OLEObject Type="Embed" ProgID="Equation.DSMT4" ShapeID="_x0000_i1089" DrawAspect="Content" ObjectID="_1527503165" r:id="rId179"/>
         </w:object>
       </w:r>
       <w:r>
@@ -42507,9 +42227,9 @@
         </w:rPr>
         <w:object w:dxaOrig="1760" w:dyaOrig="720">
           <v:shape id="_x0000_i1090" type="#_x0000_t75" style="width:88.25pt;height:36.4pt" o:ole="">
-            <v:imagedata r:id="rId181" o:title=""/>
+            <v:imagedata r:id="rId180" o:title=""/>
           </v:shape>
-          <o:OLEObject Type="Embed" ProgID="Equation.DSMT4" ShapeID="_x0000_i1090" DrawAspect="Content" ObjectID="_1527362390" r:id="rId182"/>
+          <o:OLEObject Type="Embed" ProgID="Equation.DSMT4" ShapeID="_x0000_i1090" DrawAspect="Content" ObjectID="_1527503166" r:id="rId181"/>
         </w:object>
       </w:r>
       <w:r>
@@ -42701,9 +42421,9 @@
         </w:rPr>
         <w:object w:dxaOrig="1340" w:dyaOrig="800">
           <v:shape id="_x0000_i1091" type="#_x0000_t75" style="width:66.6pt;height:39.5pt" o:ole="">
-            <v:imagedata r:id="rId183" o:title=""/>
+            <v:imagedata r:id="rId182" o:title=""/>
           </v:shape>
-          <o:OLEObject Type="Embed" ProgID="Equation.DSMT4" ShapeID="_x0000_i1091" DrawAspect="Content" ObjectID="_1527362391" r:id="rId184"/>
+          <o:OLEObject Type="Embed" ProgID="Equation.DSMT4" ShapeID="_x0000_i1091" DrawAspect="Content" ObjectID="_1527503167" r:id="rId183"/>
         </w:object>
       </w:r>
       <w:r>
@@ -42821,9 +42541,9 @@
         </w:rPr>
         <w:object w:dxaOrig="2200" w:dyaOrig="800">
           <v:shape id="_x0000_i1092" type="#_x0000_t75" style="width:109.95pt;height:39.5pt" o:ole="">
-            <v:imagedata r:id="rId185" o:title=""/>
+            <v:imagedata r:id="rId184" o:title=""/>
           </v:shape>
-          <o:OLEObject Type="Embed" ProgID="Equation.DSMT4" ShapeID="_x0000_i1092" DrawAspect="Content" ObjectID="_1527362392" r:id="rId186"/>
+          <o:OLEObject Type="Embed" ProgID="Equation.DSMT4" ShapeID="_x0000_i1092" DrawAspect="Content" ObjectID="_1527503168" r:id="rId185"/>
         </w:object>
       </w:r>
     </w:p>
@@ -42957,9 +42677,9 @@
         </w:rPr>
         <w:object w:dxaOrig="3159" w:dyaOrig="760">
           <v:shape id="_x0000_i1093" type="#_x0000_t75" style="width:158.7pt;height:38.7pt" o:ole="">
-            <v:imagedata r:id="rId187" o:title=""/>
+            <v:imagedata r:id="rId186" o:title=""/>
           </v:shape>
-          <o:OLEObject Type="Embed" ProgID="Equation.DSMT4" ShapeID="_x0000_i1093" DrawAspect="Content" ObjectID="_1527362393" r:id="rId188"/>
+          <o:OLEObject Type="Embed" ProgID="Equation.DSMT4" ShapeID="_x0000_i1093" DrawAspect="Content" ObjectID="_1527503169" r:id="rId187"/>
         </w:object>
       </w:r>
       <w:r>
@@ -43033,9 +42753,9 @@
         </w:rPr>
         <w:object w:dxaOrig="2540" w:dyaOrig="780">
           <v:shape id="_x0000_i1094" type="#_x0000_t75" style="width:126.95pt;height:39.5pt" o:ole="">
-            <v:imagedata r:id="rId189" o:title=""/>
+            <v:imagedata r:id="rId188" o:title=""/>
           </v:shape>
-          <o:OLEObject Type="Embed" ProgID="Equation.DSMT4" ShapeID="_x0000_i1094" DrawAspect="Content" ObjectID="_1527362394" r:id="rId190"/>
+          <o:OLEObject Type="Embed" ProgID="Equation.DSMT4" ShapeID="_x0000_i1094" DrawAspect="Content" ObjectID="_1527503170" r:id="rId189"/>
         </w:object>
       </w:r>
       <w:r>
@@ -43099,9 +42819,9 @@
         </w:rPr>
         <w:object w:dxaOrig="1800" w:dyaOrig="420">
           <v:shape id="_x0000_i1095" type="#_x0000_t75" style="width:90.6pt;height:20.9pt" o:ole="">
-            <v:imagedata r:id="rId191" o:title=""/>
+            <v:imagedata r:id="rId190" o:title=""/>
           </v:shape>
-          <o:OLEObject Type="Embed" ProgID="Equation.DSMT4" ShapeID="_x0000_i1095" DrawAspect="Content" ObjectID="_1527362395" r:id="rId192"/>
+          <o:OLEObject Type="Embed" ProgID="Equation.DSMT4" ShapeID="_x0000_i1095" DrawAspect="Content" ObjectID="_1527503171" r:id="rId191"/>
         </w:object>
       </w:r>
       <w:r>
@@ -43267,9 +42987,9 @@
         </w:rPr>
         <w:object w:dxaOrig="3040" w:dyaOrig="420">
           <v:shape id="_x0000_i1096" type="#_x0000_t75" style="width:152.5pt;height:20.9pt" o:ole="">
-            <v:imagedata r:id="rId193" o:title=""/>
+            <v:imagedata r:id="rId192" o:title=""/>
           </v:shape>
-          <o:OLEObject Type="Embed" ProgID="Equation.DSMT4" ShapeID="_x0000_i1096" DrawAspect="Content" ObjectID="_1527362396" r:id="rId194"/>
+          <o:OLEObject Type="Embed" ProgID="Equation.DSMT4" ShapeID="_x0000_i1096" DrawAspect="Content" ObjectID="_1527503172" r:id="rId193"/>
         </w:object>
       </w:r>
       <w:r>
@@ -43390,9 +43110,9 @@
         </w:rPr>
         <w:object w:dxaOrig="1200" w:dyaOrig="360">
           <v:shape id="_x0000_i1097" type="#_x0000_t75" style="width:79.75pt;height:24pt" o:ole="">
-            <v:imagedata r:id="rId195" o:title=""/>
+            <v:imagedata r:id="rId194" o:title=""/>
           </v:shape>
-          <o:OLEObject Type="Embed" ProgID="Equation.DSMT4" ShapeID="_x0000_i1097" DrawAspect="Content" ObjectID="_1527362397" r:id="rId196"/>
+          <o:OLEObject Type="Embed" ProgID="Equation.DSMT4" ShapeID="_x0000_i1097" DrawAspect="Content" ObjectID="_1527503173" r:id="rId195"/>
         </w:object>
       </w:r>
       <w:r>
@@ -43569,9 +43289,9 @@
         </w:rPr>
         <w:object w:dxaOrig="3300" w:dyaOrig="360">
           <v:shape id="_x0000_i1098" type="#_x0000_t75" style="width:196.65pt;height:21.7pt" o:ole="">
-            <v:imagedata r:id="rId197" o:title=""/>
+            <v:imagedata r:id="rId196" o:title=""/>
           </v:shape>
-          <o:OLEObject Type="Embed" ProgID="Equation.DSMT4" ShapeID="_x0000_i1098" DrawAspect="Content" ObjectID="_1527362398" r:id="rId198"/>
+          <o:OLEObject Type="Embed" ProgID="Equation.DSMT4" ShapeID="_x0000_i1098" DrawAspect="Content" ObjectID="_1527503174" r:id="rId197"/>
         </w:object>
       </w:r>
       <w:r>
@@ -43669,9 +43389,9 @@
         </w:rPr>
         <w:object w:dxaOrig="3379" w:dyaOrig="680">
           <v:shape id="_x0000_i1099" type="#_x0000_t75" style="width:185.05pt;height:37.15pt" o:ole="">
-            <v:imagedata r:id="rId199" o:title=""/>
+            <v:imagedata r:id="rId198" o:title=""/>
           </v:shape>
-          <o:OLEObject Type="Embed" ProgID="Equation.DSMT4" ShapeID="_x0000_i1099" DrawAspect="Content" ObjectID="_1527362399" r:id="rId200"/>
+          <o:OLEObject Type="Embed" ProgID="Equation.DSMT4" ShapeID="_x0000_i1099" DrawAspect="Content" ObjectID="_1527503175" r:id="rId199"/>
         </w:object>
       </w:r>
       <w:r>
@@ -43720,9 +43440,9 @@
         </w:rPr>
         <w:object w:dxaOrig="660" w:dyaOrig="400">
           <v:shape id="_x0000_i1100" type="#_x0000_t75" style="width:46.45pt;height:28.65pt" o:ole="">
-            <v:imagedata r:id="rId201" o:title=""/>
+            <v:imagedata r:id="rId200" o:title=""/>
           </v:shape>
-          <o:OLEObject Type="Embed" ProgID="Equation.DSMT4" ShapeID="_x0000_i1100" DrawAspect="Content" ObjectID="_1527362400" r:id="rId202"/>
+          <o:OLEObject Type="Embed" ProgID="Equation.DSMT4" ShapeID="_x0000_i1100" DrawAspect="Content" ObjectID="_1527503176" r:id="rId201"/>
         </w:object>
       </w:r>
       <w:r>
@@ -44607,7 +44327,7 @@
       <w:bookmarkEnd w:id="141"/>
     </w:p>
     <w:sectPr>
-      <w:headerReference w:type="default" r:id="rId203"/>
+      <w:headerReference w:type="default" r:id="rId202"/>
       <w:pgSz w:w="11906" w:h="16838"/>
       <w:pgMar w:top="1134" w:right="850" w:bottom="1134" w:left="1701" w:header="708" w:footer="708" w:gutter="0"/>
       <w:pgNumType w:start="1"/>
@@ -44619,7 +44339,7 @@
 </file>
 
 <file path=word/endnotes.xml><?xml version="1.0" encoding="utf-8"?>
-<w:endnotes xmlns:wpc="http://schemas.microsoft.com/office/word/2010/wordprocessingCanvas" xmlns:mc="http://schemas.openxmlformats.org/markup-compatibility/2006" xmlns:o="urn:schemas-microsoft-com:office:office" xmlns:r="http://schemas.openxmlformats.org/officeDocument/2006/relationships" xmlns:m="http://schemas.openxmlformats.org/officeDocument/2006/math" xmlns:v="urn:schemas-microsoft-com:vml" xmlns:wp14="http://schemas.microsoft.com/office/word/2010/wordprocessingDrawing" xmlns:wp="http://schemas.openxmlformats.org/drawingml/2006/wordprocessingDrawing" xmlns:w10="urn:schemas-microsoft-com:office:word" xmlns:w="http://schemas.openxmlformats.org/wordprocessingml/2006/main" xmlns:w14="http://schemas.microsoft.com/office/word/2010/wordml" xmlns:wpg="http://schemas.microsoft.com/office/word/2010/wordprocessingGroup" xmlns:wpi="http://schemas.microsoft.com/office/word/2010/wordprocessingInk" xmlns:wne="http://schemas.microsoft.com/office/word/2006/wordml" xmlns:wps="http://schemas.microsoft.com/office/word/2010/wordprocessingShape" mc:Ignorable="w14 wp14">
+<w:endnotes xmlns:ve="http://schemas.openxmlformats.org/markup-compatibility/2006" xmlns:o="urn:schemas-microsoft-com:office:office" xmlns:r="http://schemas.openxmlformats.org/officeDocument/2006/relationships" xmlns:m="http://schemas.openxmlformats.org/officeDocument/2006/math" xmlns:v="urn:schemas-microsoft-com:vml" xmlns:wp="http://schemas.openxmlformats.org/drawingml/2006/wordprocessingDrawing" xmlns:w10="urn:schemas-microsoft-com:office:word" xmlns:w="http://schemas.openxmlformats.org/wordprocessingml/2006/main" xmlns:wne="http://schemas.microsoft.com/office/word/2006/wordml">
   <w:endnote w:type="separator" w:id="-1">
     <w:p>
       <w:pPr>
@@ -44644,7 +44364,7 @@
 </file>
 
 <file path=word/footnotes.xml><?xml version="1.0" encoding="utf-8"?>
-<w:footnotes xmlns:wpc="http://schemas.microsoft.com/office/word/2010/wordprocessingCanvas" xmlns:mc="http://schemas.openxmlformats.org/markup-compatibility/2006" xmlns:o="urn:schemas-microsoft-com:office:office" xmlns:r="http://schemas.openxmlformats.org/officeDocument/2006/relationships" xmlns:m="http://schemas.openxmlformats.org/officeDocument/2006/math" xmlns:v="urn:schemas-microsoft-com:vml" xmlns:wp14="http://schemas.microsoft.com/office/word/2010/wordprocessingDrawing" xmlns:wp="http://schemas.openxmlformats.org/drawingml/2006/wordprocessingDrawing" xmlns:w10="urn:schemas-microsoft-com:office:word" xmlns:w="http://schemas.openxmlformats.org/wordprocessingml/2006/main" xmlns:w14="http://schemas.microsoft.com/office/word/2010/wordml" xmlns:wpg="http://schemas.microsoft.com/office/word/2010/wordprocessingGroup" xmlns:wpi="http://schemas.microsoft.com/office/word/2010/wordprocessingInk" xmlns:wne="http://schemas.microsoft.com/office/word/2006/wordml" xmlns:wps="http://schemas.microsoft.com/office/word/2010/wordprocessingShape" mc:Ignorable="w14 wp14">
+<w:footnotes xmlns:ve="http://schemas.openxmlformats.org/markup-compatibility/2006" xmlns:o="urn:schemas-microsoft-com:office:office" xmlns:r="http://schemas.openxmlformats.org/officeDocument/2006/relationships" xmlns:m="http://schemas.openxmlformats.org/officeDocument/2006/math" xmlns:v="urn:schemas-microsoft-com:vml" xmlns:wp="http://schemas.openxmlformats.org/drawingml/2006/wordprocessingDrawing" xmlns:w10="urn:schemas-microsoft-com:office:word" xmlns:w="http://schemas.openxmlformats.org/wordprocessingml/2006/main" xmlns:wne="http://schemas.microsoft.com/office/word/2006/wordml">
   <w:footnote w:type="separator" w:id="-1">
     <w:p>
       <w:pPr>
@@ -44669,7 +44389,7 @@
 </file>
 
 <file path=word/header1.xml><?xml version="1.0" encoding="utf-8"?>
-<w:hdr xmlns:wpc="http://schemas.microsoft.com/office/word/2010/wordprocessingCanvas" xmlns:mc="http://schemas.openxmlformats.org/markup-compatibility/2006" xmlns:o="urn:schemas-microsoft-com:office:office" xmlns:r="http://schemas.openxmlformats.org/officeDocument/2006/relationships" xmlns:m="http://schemas.openxmlformats.org/officeDocument/2006/math" xmlns:v="urn:schemas-microsoft-com:vml" xmlns:wp14="http://schemas.microsoft.com/office/word/2010/wordprocessingDrawing" xmlns:wp="http://schemas.openxmlformats.org/drawingml/2006/wordprocessingDrawing" xmlns:w10="urn:schemas-microsoft-com:office:word" xmlns:w="http://schemas.openxmlformats.org/wordprocessingml/2006/main" xmlns:w14="http://schemas.microsoft.com/office/word/2010/wordml" xmlns:wpg="http://schemas.microsoft.com/office/word/2010/wordprocessingGroup" xmlns:wpi="http://schemas.microsoft.com/office/word/2010/wordprocessingInk" xmlns:wne="http://schemas.microsoft.com/office/word/2006/wordml" xmlns:wps="http://schemas.microsoft.com/office/word/2010/wordprocessingShape" mc:Ignorable="w14 wp14">
+<w:hdr xmlns:ve="http://schemas.openxmlformats.org/markup-compatibility/2006" xmlns:o="urn:schemas-microsoft-com:office:office" xmlns:r="http://schemas.openxmlformats.org/officeDocument/2006/relationships" xmlns:m="http://schemas.openxmlformats.org/officeDocument/2006/math" xmlns:v="urn:schemas-microsoft-com:vml" xmlns:wp="http://schemas.openxmlformats.org/drawingml/2006/wordprocessingDrawing" xmlns:w10="urn:schemas-microsoft-com:office:word" xmlns:w="http://schemas.openxmlformats.org/wordprocessingml/2006/main" xmlns:wne="http://schemas.microsoft.com/office/word/2006/wordml">
   <w:sdt>
     <w:sdtPr>
       <w:id w:val="2338549"/>
@@ -44678,34 +44398,20 @@
         <w:docPartUnique/>
       </w:docPartObj>
     </w:sdtPr>
-    <w:sdtEndPr/>
     <w:sdtContent>
       <w:p>
         <w:pPr>
           <w:pStyle w:val="af5"/>
           <w:jc w:val="right"/>
         </w:pPr>
-        <w:r>
-          <w:fldChar w:fldCharType="begin"/>
-        </w:r>
-        <w:r>
-          <w:instrText xml:space="preserve"> PAGE   \* MERGEFORMAT </w:instrText>
-        </w:r>
-        <w:r>
-          <w:fldChar w:fldCharType="separate"/>
-        </w:r>
-        <w:r>
-          <w:rPr>
-            <w:noProof/>
-          </w:rPr>
-          <w:t>90</w:t>
-        </w:r>
-        <w:r>
-          <w:rPr>
-            <w:noProof/>
-          </w:rPr>
-          <w:fldChar w:fldCharType="end"/>
-        </w:r>
+        <w:fldSimple w:instr=" PAGE   \* MERGEFORMAT ">
+          <w:r>
+            <w:rPr>
+              <w:noProof/>
+            </w:rPr>
+            <w:t>93</w:t>
+          </w:r>
+        </w:fldSimple>
       </w:p>
     </w:sdtContent>
   </w:sdt>
@@ -44718,7 +44424,7 @@
 </file>
 
 <file path=word/numbering.xml><?xml version="1.0" encoding="utf-8"?>
-<w:numbering xmlns:wpc="http://schemas.microsoft.com/office/word/2010/wordprocessingCanvas" xmlns:mc="http://schemas.openxmlformats.org/markup-compatibility/2006" xmlns:o="urn:schemas-microsoft-com:office:office" xmlns:r="http://schemas.openxmlformats.org/officeDocument/2006/relationships" xmlns:m="http://schemas.openxmlformats.org/officeDocument/2006/math" xmlns:v="urn:schemas-microsoft-com:vml" xmlns:wp14="http://schemas.microsoft.com/office/word/2010/wordprocessingDrawing" xmlns:wp="http://schemas.openxmlformats.org/drawingml/2006/wordprocessingDrawing" xmlns:w10="urn:schemas-microsoft-com:office:word" xmlns:w="http://schemas.openxmlformats.org/wordprocessingml/2006/main" xmlns:w14="http://schemas.microsoft.com/office/word/2010/wordml" xmlns:wpg="http://schemas.microsoft.com/office/word/2010/wordprocessingGroup" xmlns:wpi="http://schemas.microsoft.com/office/word/2010/wordprocessingInk" xmlns:wne="http://schemas.microsoft.com/office/word/2006/wordml" xmlns:wps="http://schemas.microsoft.com/office/word/2010/wordprocessingShape" mc:Ignorable="w14 wp14">
+<w:numbering xmlns:ve="http://schemas.openxmlformats.org/markup-compatibility/2006" xmlns:o="urn:schemas-microsoft-com:office:office" xmlns:r="http://schemas.openxmlformats.org/officeDocument/2006/relationships" xmlns:m="http://schemas.openxmlformats.org/officeDocument/2006/math" xmlns:v="urn:schemas-microsoft-com:vml" xmlns:wp="http://schemas.openxmlformats.org/drawingml/2006/wordprocessingDrawing" xmlns:w10="urn:schemas-microsoft-com:office:word" xmlns:w="http://schemas.openxmlformats.org/wordprocessingml/2006/main" xmlns:wne="http://schemas.microsoft.com/office/word/2006/wordml">
   <w:abstractNum w:abstractNumId="0">
     <w:nsid w:val="FFFFFF7C"/>
     <w:multiLevelType w:val="singleLevel"/>
@@ -48455,7 +48161,7 @@
 </file>
 
 <file path=word/styles.xml><?xml version="1.0" encoding="utf-8"?>
-<w:styles xmlns:mc="http://schemas.openxmlformats.org/markup-compatibility/2006" xmlns:r="http://schemas.openxmlformats.org/officeDocument/2006/relationships" xmlns:w="http://schemas.openxmlformats.org/wordprocessingml/2006/main" xmlns:w14="http://schemas.microsoft.com/office/word/2010/wordml" mc:Ignorable="w14">
+<w:styles xmlns:r="http://schemas.openxmlformats.org/officeDocument/2006/relationships" xmlns:w="http://schemas.openxmlformats.org/wordprocessingml/2006/main">
   <w:docDefaults>
     <w:rPrDefault>
       <w:rPr>
@@ -48756,6 +48462,7 @@
     <w:uiPriority w:val="99"/>
     <w:semiHidden/>
     <w:unhideWhenUsed/>
+    <w:qFormat/>
     <w:tblPr>
       <w:tblInd w:w="0" w:type="dxa"/>
       <w:tblCellMar>
@@ -50221,7 +49928,7 @@
 </file>
 
 <file path=customXml/itemProps1.xml><?xml version="1.0" encoding="utf-8"?>
-<ds:datastoreItem xmlns:ds="http://schemas.openxmlformats.org/officeDocument/2006/customXml" ds:itemID="{CAD3121B-6AA1-4A41-A5AB-21C84DDF0107}">
+<ds:datastoreItem xmlns:ds="http://schemas.openxmlformats.org/officeDocument/2006/customXml" ds:itemID="{93DD1295-6F1B-46B2-B68F-F016315A5871}">
   <ds:schemaRefs>
     <ds:schemaRef ds:uri="http://schemas.openxmlformats.org/officeDocument/2006/bibliography"/>
   </ds:schemaRefs>

</xml_diff>